<commit_message>
Commit 1: Added documents and walkthrough.
</commit_message>
<xml_diff>
--- a/Documentation/Final Project Document.docx
+++ b/Documentation/Final Project Document.docx
@@ -1,6 +1,6 @@
 
 <file path=word/document.xml><?xml version="1.0" encoding="utf-8"?>
-<w:document xmlns:wpc="http://schemas.microsoft.com/office/word/2010/wordprocessingCanvas" xmlns:cx="http://schemas.microsoft.com/office/drawing/2014/chartex" xmlns:cx1="http://schemas.microsoft.com/office/drawing/2015/9/8/chartex" xmlns:cx2="http://schemas.microsoft.com/office/drawing/2015/10/21/chartex" xmlns:cx3="http://schemas.microsoft.com/office/drawing/2016/5/9/chartex" xmlns:cx4="http://schemas.microsoft.com/office/drawing/2016/5/10/chartex" xmlns:cx5="http://schemas.microsoft.com/office/drawing/2016/5/11/chartex" xmlns:cx6="http://schemas.microsoft.com/office/drawing/2016/5/12/chartex" xmlns:cx7="http://schemas.microsoft.com/office/drawing/2016/5/13/chartex" xmlns:cx8="http://schemas.microsoft.com/office/drawing/2016/5/14/chartex" xmlns:mc="http://schemas.openxmlformats.org/markup-compatibility/2006" xmlns:aink="http://schemas.microsoft.com/office/drawing/2016/ink" xmlns:am3d="http://schemas.microsoft.com/office/drawing/2017/model3d" xmlns:o="urn:schemas-microsoft-com:office:office" xmlns:r="http://schemas.openxmlformats.org/officeDocument/2006/relationships" xmlns:m="http://schemas.openxmlformats.org/officeDocument/2006/math" xmlns:v="urn:schemas-microsoft-com:vml" xmlns:wp14="http://schemas.microsoft.com/office/word/2010/wordprocessingDrawing" xmlns:wp="http://schemas.openxmlformats.org/drawingml/2006/wordprocessingDrawing" xmlns:w10="urn:schemas-microsoft-com:office:word" xmlns:w="http://schemas.openxmlformats.org/wordprocessingml/2006/main" xmlns:w14="http://schemas.microsoft.com/office/word/2010/wordml" xmlns:w15="http://schemas.microsoft.com/office/word/2012/wordml" xmlns:w16cex="http://schemas.microsoft.com/office/word/2018/wordml/cex" xmlns:w16cid="http://schemas.microsoft.com/office/word/2016/wordml/cid" xmlns:w16="http://schemas.microsoft.com/office/word/2018/wordml" xmlns:w16sdtdh="http://schemas.microsoft.com/office/word/2020/wordml/sdtdatahash" xmlns:w16se="http://schemas.microsoft.com/office/word/2015/wordml/symex" xmlns:wpg="http://schemas.microsoft.com/office/word/2010/wordprocessingGroup" xmlns:wpi="http://schemas.microsoft.com/office/word/2010/wordprocessingInk" xmlns:wne="http://schemas.microsoft.com/office/word/2006/wordml" xmlns:wps="http://schemas.microsoft.com/office/word/2010/wordprocessingShape" mc:Ignorable="w14 w15 w16se w16cid w16 w16cex w16sdtdh wp14">
+<w:document xmlns:wpc="http://schemas.microsoft.com/office/word/2010/wordprocessingCanvas" xmlns:cx="http://schemas.microsoft.com/office/drawing/2014/chartex" xmlns:cx1="http://schemas.microsoft.com/office/drawing/2015/9/8/chartex" xmlns:cx2="http://schemas.microsoft.com/office/drawing/2015/10/21/chartex" xmlns:cx3="http://schemas.microsoft.com/office/drawing/2016/5/9/chartex" xmlns:cx4="http://schemas.microsoft.com/office/drawing/2016/5/10/chartex" xmlns:cx5="http://schemas.microsoft.com/office/drawing/2016/5/11/chartex" xmlns:cx6="http://schemas.microsoft.com/office/drawing/2016/5/12/chartex" xmlns:cx7="http://schemas.microsoft.com/office/drawing/2016/5/13/chartex" xmlns:cx8="http://schemas.microsoft.com/office/drawing/2016/5/14/chartex" xmlns:mc="http://schemas.openxmlformats.org/markup-compatibility/2006" xmlns:aink="http://schemas.microsoft.com/office/drawing/2016/ink" xmlns:am3d="http://schemas.microsoft.com/office/drawing/2017/model3d" xmlns:o="urn:schemas-microsoft-com:office:office" xmlns:oel="http://schemas.microsoft.com/office/2019/extlst" xmlns:r="http://schemas.openxmlformats.org/officeDocument/2006/relationships" xmlns:m="http://schemas.openxmlformats.org/officeDocument/2006/math" xmlns:v="urn:schemas-microsoft-com:vml" xmlns:wp14="http://schemas.microsoft.com/office/word/2010/wordprocessingDrawing" xmlns:wp="http://schemas.openxmlformats.org/drawingml/2006/wordprocessingDrawing" xmlns:w10="urn:schemas-microsoft-com:office:word" xmlns:w="http://schemas.openxmlformats.org/wordprocessingml/2006/main" xmlns:w14="http://schemas.microsoft.com/office/word/2010/wordml" xmlns:w15="http://schemas.microsoft.com/office/word/2012/wordml" xmlns:w16cex="http://schemas.microsoft.com/office/word/2018/wordml/cex" xmlns:w16cid="http://schemas.microsoft.com/office/word/2016/wordml/cid" xmlns:w16="http://schemas.microsoft.com/office/word/2018/wordml" xmlns:w16sdtdh="http://schemas.microsoft.com/office/word/2020/wordml/sdtdatahash" xmlns:w16se="http://schemas.microsoft.com/office/word/2015/wordml/symex" xmlns:wpg="http://schemas.microsoft.com/office/word/2010/wordprocessingGroup" xmlns:wpi="http://schemas.microsoft.com/office/word/2010/wordprocessingInk" xmlns:wne="http://schemas.microsoft.com/office/word/2006/wordml" xmlns:wps="http://schemas.microsoft.com/office/word/2010/wordprocessingShape" mc:Ignorable="w14 w15 w16se w16cid w16 w16cex w16sdtdh wp14">
   <w:body>
     <w:p>
       <w:pPr>
@@ -191,7 +191,7 @@
           <w:r>
             <w:fldChar w:fldCharType="separate"/>
           </w:r>
-          <w:hyperlink w:anchor="_Toc101994501" w:history="1">
+          <w:hyperlink w:anchor="_Toc102529017" w:history="1">
             <w:r>
               <w:rPr>
                 <w:rStyle w:val="Hyperlink"/>
@@ -218,7 +218,7 @@
                 <w:noProof/>
                 <w:webHidden/>
               </w:rPr>
-              <w:instrText xml:space="preserve"> PAGEREF _Toc101994501 \h </w:instrText>
+              <w:instrText xml:space="preserve"> PAGEREF _Toc102529017 \h </w:instrText>
             </w:r>
             <w:r>
               <w:rPr>
@@ -260,7 +260,7 @@
               <w:noProof/>
             </w:rPr>
           </w:pPr>
-          <w:hyperlink w:anchor="_Toc101994502" w:history="1">
+          <w:hyperlink w:anchor="_Toc102529018" w:history="1">
             <w:r>
               <w:rPr>
                 <w:rStyle w:val="Hyperlink"/>
@@ -287,7 +287,7 @@
                 <w:noProof/>
                 <w:webHidden/>
               </w:rPr>
-              <w:instrText xml:space="preserve"> PAGEREF _Toc101994502 \h </w:instrText>
+              <w:instrText xml:space="preserve"> PAGEREF _Toc102529018 \h </w:instrText>
             </w:r>
             <w:r>
               <w:rPr>
@@ -329,7 +329,7 @@
               <w:noProof/>
             </w:rPr>
           </w:pPr>
-          <w:hyperlink w:anchor="_Toc101994503" w:history="1">
+          <w:hyperlink w:anchor="_Toc102529019" w:history="1">
             <w:r>
               <w:rPr>
                 <w:rStyle w:val="Hyperlink"/>
@@ -356,7 +356,7 @@
                 <w:noProof/>
                 <w:webHidden/>
               </w:rPr>
-              <w:instrText xml:space="preserve"> PAGEREF _Toc101994503 \h </w:instrText>
+              <w:instrText xml:space="preserve"> PAGEREF _Toc102529019 \h </w:instrText>
             </w:r>
             <w:r>
               <w:rPr>
@@ -398,7 +398,7 @@
               <w:noProof/>
             </w:rPr>
           </w:pPr>
-          <w:hyperlink w:anchor="_Toc101994504" w:history="1">
+          <w:hyperlink w:anchor="_Toc102529020" w:history="1">
             <w:r>
               <w:rPr>
                 <w:rStyle w:val="Hyperlink"/>
@@ -425,7 +425,7 @@
                 <w:noProof/>
                 <w:webHidden/>
               </w:rPr>
-              <w:instrText xml:space="preserve"> PAGEREF _Toc101994504 \h </w:instrText>
+              <w:instrText xml:space="preserve"> PAGEREF _Toc102529020 \h </w:instrText>
             </w:r>
             <w:r>
               <w:rPr>
@@ -467,7 +467,7 @@
               <w:noProof/>
             </w:rPr>
           </w:pPr>
-          <w:hyperlink w:anchor="_Toc101994505" w:history="1">
+          <w:hyperlink w:anchor="_Toc102529021" w:history="1">
             <w:r>
               <w:rPr>
                 <w:rStyle w:val="Hyperlink"/>
@@ -494,7 +494,7 @@
                 <w:noProof/>
                 <w:webHidden/>
               </w:rPr>
-              <w:instrText xml:space="preserve"> PAGEREF _Toc101994505 \h </w:instrText>
+              <w:instrText xml:space="preserve"> PAGEREF _Toc102529021 \h </w:instrText>
             </w:r>
             <w:r>
               <w:rPr>
@@ -536,7 +536,7 @@
               <w:noProof/>
             </w:rPr>
           </w:pPr>
-          <w:hyperlink w:anchor="_Toc101994506" w:history="1">
+          <w:hyperlink w:anchor="_Toc102529022" w:history="1">
             <w:r>
               <w:rPr>
                 <w:rStyle w:val="Hyperlink"/>
@@ -563,7 +563,7 @@
                 <w:noProof/>
                 <w:webHidden/>
               </w:rPr>
-              <w:instrText xml:space="preserve"> PAGEREF _Toc101994506 \h </w:instrText>
+              <w:instrText xml:space="preserve"> PAGEREF _Toc102529022 \h </w:instrText>
             </w:r>
             <w:r>
               <w:rPr>
@@ -605,7 +605,7 @@
               <w:noProof/>
             </w:rPr>
           </w:pPr>
-          <w:hyperlink w:anchor="_Toc101994507" w:history="1">
+          <w:hyperlink w:anchor="_Toc102529023" w:history="1">
             <w:r>
               <w:rPr>
                 <w:rStyle w:val="Hyperlink"/>
@@ -632,7 +632,7 @@
                 <w:noProof/>
                 <w:webHidden/>
               </w:rPr>
-              <w:instrText xml:space="preserve"> PAGEREF _Toc101994507 \h </w:instrText>
+              <w:instrText xml:space="preserve"> PAGEREF _Toc102529023 \h </w:instrText>
             </w:r>
             <w:r>
               <w:rPr>
@@ -674,7 +674,7 @@
               <w:noProof/>
             </w:rPr>
           </w:pPr>
-          <w:hyperlink w:anchor="_Toc101994508" w:history="1">
+          <w:hyperlink w:anchor="_Toc102529024" w:history="1">
             <w:r>
               <w:rPr>
                 <w:rStyle w:val="Hyperlink"/>
@@ -701,7 +701,7 @@
                 <w:noProof/>
                 <w:webHidden/>
               </w:rPr>
-              <w:instrText xml:space="preserve"> PAGEREF _Toc101994508 \h </w:instrText>
+              <w:instrText xml:space="preserve"> PAGEREF _Toc102529024 \h </w:instrText>
             </w:r>
             <w:r>
               <w:rPr>
@@ -743,7 +743,7 @@
               <w:noProof/>
             </w:rPr>
           </w:pPr>
-          <w:hyperlink w:anchor="_Toc101994509" w:history="1">
+          <w:hyperlink w:anchor="_Toc102529025" w:history="1">
             <w:r>
               <w:rPr>
                 <w:rStyle w:val="Hyperlink"/>
@@ -770,7 +770,7 @@
                 <w:noProof/>
                 <w:webHidden/>
               </w:rPr>
-              <w:instrText xml:space="preserve"> PAGEREF _Toc101994509 \h </w:instrText>
+              <w:instrText xml:space="preserve"> PAGEREF _Toc102529025 \h </w:instrText>
             </w:r>
             <w:r>
               <w:rPr>
@@ -812,7 +812,7 @@
               <w:noProof/>
             </w:rPr>
           </w:pPr>
-          <w:hyperlink w:anchor="_Toc101994510" w:history="1">
+          <w:hyperlink w:anchor="_Toc102529026" w:history="1">
             <w:r>
               <w:rPr>
                 <w:rStyle w:val="Hyperlink"/>
@@ -839,7 +839,7 @@
                 <w:noProof/>
                 <w:webHidden/>
               </w:rPr>
-              <w:instrText xml:space="preserve"> PAGEREF _Toc101994510 \h </w:instrText>
+              <w:instrText xml:space="preserve"> PAGEREF _Toc102529026 \h </w:instrText>
             </w:r>
             <w:r>
               <w:rPr>
@@ -881,7 +881,7 @@
               <w:noProof/>
             </w:rPr>
           </w:pPr>
-          <w:hyperlink w:anchor="_Toc101994511" w:history="1">
+          <w:hyperlink w:anchor="_Toc102529027" w:history="1">
             <w:r>
               <w:rPr>
                 <w:rStyle w:val="Hyperlink"/>
@@ -908,7 +908,7 @@
                 <w:noProof/>
                 <w:webHidden/>
               </w:rPr>
-              <w:instrText xml:space="preserve"> PAGEREF _Toc101994511 \h </w:instrText>
+              <w:instrText xml:space="preserve"> PAGEREF _Toc102529027 \h </w:instrText>
             </w:r>
             <w:r>
               <w:rPr>
@@ -950,7 +950,7 @@
               <w:noProof/>
             </w:rPr>
           </w:pPr>
-          <w:hyperlink w:anchor="_Toc101994512" w:history="1">
+          <w:hyperlink w:anchor="_Toc102529028" w:history="1">
             <w:r>
               <w:rPr>
                 <w:rStyle w:val="Hyperlink"/>
@@ -977,7 +977,7 @@
                 <w:noProof/>
                 <w:webHidden/>
               </w:rPr>
-              <w:instrText xml:space="preserve"> PAGEREF _Toc101994512 \h </w:instrText>
+              <w:instrText xml:space="preserve"> PAGEREF _Toc102529028 \h </w:instrText>
             </w:r>
             <w:r>
               <w:rPr>
@@ -1019,7 +1019,7 @@
               <w:noProof/>
             </w:rPr>
           </w:pPr>
-          <w:hyperlink w:anchor="_Toc101994513" w:history="1">
+          <w:hyperlink w:anchor="_Toc102529029" w:history="1">
             <w:r>
               <w:rPr>
                 <w:rStyle w:val="Hyperlink"/>
@@ -1046,7 +1046,7 @@
                 <w:noProof/>
                 <w:webHidden/>
               </w:rPr>
-              <w:instrText xml:space="preserve"> PAGEREF _Toc101994513 \h </w:instrText>
+              <w:instrText xml:space="preserve"> PAGEREF _Toc102529029 \h </w:instrText>
             </w:r>
             <w:r>
               <w:rPr>
@@ -1088,7 +1088,7 @@
               <w:noProof/>
             </w:rPr>
           </w:pPr>
-          <w:hyperlink w:anchor="_Toc101994514" w:history="1">
+          <w:hyperlink w:anchor="_Toc102529030" w:history="1">
             <w:r>
               <w:rPr>
                 <w:rStyle w:val="Hyperlink"/>
@@ -1115,7 +1115,7 @@
                 <w:noProof/>
                 <w:webHidden/>
               </w:rPr>
-              <w:instrText xml:space="preserve"> PAGEREF _Toc101994514 \h </w:instrText>
+              <w:instrText xml:space="preserve"> PAGEREF _Toc102529030 \h </w:instrText>
             </w:r>
             <w:r>
               <w:rPr>
@@ -1157,7 +1157,7 @@
               <w:noProof/>
             </w:rPr>
           </w:pPr>
-          <w:hyperlink w:anchor="_Toc101994515" w:history="1">
+          <w:hyperlink w:anchor="_Toc102529031" w:history="1">
             <w:r>
               <w:rPr>
                 <w:rStyle w:val="Hyperlink"/>
@@ -1184,7 +1184,7 @@
                 <w:noProof/>
                 <w:webHidden/>
               </w:rPr>
-              <w:instrText xml:space="preserve"> PAGEREF _Toc101994515 \h </w:instrText>
+              <w:instrText xml:space="preserve"> PAGEREF _Toc102529031 \h </w:instrText>
             </w:r>
             <w:r>
               <w:rPr>
@@ -1226,7 +1226,7 @@
               <w:noProof/>
             </w:rPr>
           </w:pPr>
-          <w:hyperlink w:anchor="_Toc101994516" w:history="1">
+          <w:hyperlink w:anchor="_Toc102529032" w:history="1">
             <w:r>
               <w:rPr>
                 <w:rStyle w:val="Hyperlink"/>
@@ -1253,7 +1253,7 @@
                 <w:noProof/>
                 <w:webHidden/>
               </w:rPr>
-              <w:instrText xml:space="preserve"> PAGEREF _Toc101994516 \h </w:instrText>
+              <w:instrText xml:space="preserve"> PAGEREF _Toc102529032 \h </w:instrText>
             </w:r>
             <w:r>
               <w:rPr>
@@ -1295,7 +1295,7 @@
               <w:noProof/>
             </w:rPr>
           </w:pPr>
-          <w:hyperlink w:anchor="_Toc101994517" w:history="1">
+          <w:hyperlink w:anchor="_Toc102529033" w:history="1">
             <w:r>
               <w:rPr>
                 <w:rStyle w:val="Hyperlink"/>
@@ -1322,7 +1322,7 @@
                 <w:noProof/>
                 <w:webHidden/>
               </w:rPr>
-              <w:instrText xml:space="preserve"> PAGEREF _Toc101994517 \h </w:instrText>
+              <w:instrText xml:space="preserve"> PAGEREF _Toc102529033 \h </w:instrText>
             </w:r>
             <w:r>
               <w:rPr>
@@ -1364,7 +1364,7 @@
               <w:noProof/>
             </w:rPr>
           </w:pPr>
-          <w:hyperlink w:anchor="_Toc101994518" w:history="1">
+          <w:hyperlink w:anchor="_Toc102529034" w:history="1">
             <w:r>
               <w:rPr>
                 <w:rStyle w:val="Hyperlink"/>
@@ -1391,7 +1391,7 @@
                 <w:noProof/>
                 <w:webHidden/>
               </w:rPr>
-              <w:instrText xml:space="preserve"> PAGEREF _Toc101994518 \h </w:instrText>
+              <w:instrText xml:space="preserve"> PAGEREF _Toc102529034 \h </w:instrText>
             </w:r>
             <w:r>
               <w:rPr>
@@ -1433,7 +1433,7 @@
               <w:noProof/>
             </w:rPr>
           </w:pPr>
-          <w:hyperlink w:anchor="_Toc101994519" w:history="1">
+          <w:hyperlink w:anchor="_Toc102529035" w:history="1">
             <w:r>
               <w:rPr>
                 <w:rStyle w:val="Hyperlink"/>
@@ -1460,7 +1460,7 @@
                 <w:noProof/>
                 <w:webHidden/>
               </w:rPr>
-              <w:instrText xml:space="preserve"> PAGEREF _Toc101994519 \h </w:instrText>
+              <w:instrText xml:space="preserve"> PAGEREF _Toc102529035 \h </w:instrText>
             </w:r>
             <w:r>
               <w:rPr>
@@ -1502,7 +1502,7 @@
               <w:noProof/>
             </w:rPr>
           </w:pPr>
-          <w:hyperlink w:anchor="_Toc101994526" w:history="1">
+          <w:hyperlink w:anchor="_Toc102529042" w:history="1">
             <w:r>
               <w:rPr>
                 <w:rStyle w:val="Hyperlink"/>
@@ -1529,7 +1529,7 @@
                 <w:noProof/>
                 <w:webHidden/>
               </w:rPr>
-              <w:instrText xml:space="preserve"> PAGEREF _Toc101994526 \h </w:instrText>
+              <w:instrText xml:space="preserve"> PAGEREF _Toc102529042 \h </w:instrText>
             </w:r>
             <w:r>
               <w:rPr>
@@ -1571,7 +1571,7 @@
               <w:noProof/>
             </w:rPr>
           </w:pPr>
-          <w:hyperlink w:anchor="_Toc101994532" w:history="1">
+          <w:hyperlink w:anchor="_Toc102529048" w:history="1">
             <w:r>
               <w:rPr>
                 <w:rStyle w:val="Hyperlink"/>
@@ -1598,7 +1598,7 @@
                 <w:noProof/>
                 <w:webHidden/>
               </w:rPr>
-              <w:instrText xml:space="preserve"> PAGEREF _Toc101994532 \h </w:instrText>
+              <w:instrText xml:space="preserve"> PAGEREF _Toc102529048 \h </w:instrText>
             </w:r>
             <w:r>
               <w:rPr>
@@ -1640,7 +1640,7 @@
               <w:noProof/>
             </w:rPr>
           </w:pPr>
-          <w:hyperlink w:anchor="_Toc101994533" w:history="1">
+          <w:hyperlink w:anchor="_Toc102529049" w:history="1">
             <w:r>
               <w:rPr>
                 <w:rStyle w:val="Hyperlink"/>
@@ -1667,7 +1667,7 @@
                 <w:noProof/>
                 <w:webHidden/>
               </w:rPr>
-              <w:instrText xml:space="preserve"> PAGEREF _Toc101994533 \h </w:instrText>
+              <w:instrText xml:space="preserve"> PAGEREF _Toc102529049 \h </w:instrText>
             </w:r>
             <w:r>
               <w:rPr>
@@ -1688,351 +1688,6 @@
                 <w:webHidden/>
               </w:rPr>
               <w:t>15</w:t>
-            </w:r>
-            <w:r>
-              <w:rPr>
-                <w:noProof/>
-                <w:webHidden/>
-              </w:rPr>
-              <w:fldChar w:fldCharType="end"/>
-            </w:r>
-          </w:hyperlink>
-        </w:p>
-        <w:p>
-          <w:pPr>
-            <w:pStyle w:val="TOC2"/>
-            <w:tabs>
-              <w:tab w:val="right" w:leader="dot" w:pos="9350"/>
-            </w:tabs>
-            <w:rPr>
-              <w:rFonts w:eastAsiaTheme="minorEastAsia"/>
-              <w:noProof/>
-            </w:rPr>
-          </w:pPr>
-          <w:hyperlink w:anchor="_Toc101994534" w:history="1">
-            <w:r>
-              <w:rPr>
-                <w:rStyle w:val="Hyperlink"/>
-                <w:noProof/>
-              </w:rPr>
-              <w:t>1. Objectives</w:t>
-            </w:r>
-            <w:r>
-              <w:rPr>
-                <w:noProof/>
-                <w:webHidden/>
-              </w:rPr>
-              <w:tab/>
-            </w:r>
-            <w:r>
-              <w:rPr>
-                <w:noProof/>
-                <w:webHidden/>
-              </w:rPr>
-              <w:fldChar w:fldCharType="begin"/>
-            </w:r>
-            <w:r>
-              <w:rPr>
-                <w:noProof/>
-                <w:webHidden/>
-              </w:rPr>
-              <w:instrText xml:space="preserve"> PAGEREF _Toc101994534 \h </w:instrText>
-            </w:r>
-            <w:r>
-              <w:rPr>
-                <w:noProof/>
-                <w:webHidden/>
-              </w:rPr>
-            </w:r>
-            <w:r>
-              <w:rPr>
-                <w:noProof/>
-                <w:webHidden/>
-              </w:rPr>
-              <w:fldChar w:fldCharType="separate"/>
-            </w:r>
-            <w:r>
-              <w:rPr>
-                <w:noProof/>
-                <w:webHidden/>
-              </w:rPr>
-              <w:t>15</w:t>
-            </w:r>
-            <w:r>
-              <w:rPr>
-                <w:noProof/>
-                <w:webHidden/>
-              </w:rPr>
-              <w:fldChar w:fldCharType="end"/>
-            </w:r>
-          </w:hyperlink>
-        </w:p>
-        <w:p>
-          <w:pPr>
-            <w:pStyle w:val="TOC2"/>
-            <w:tabs>
-              <w:tab w:val="right" w:leader="dot" w:pos="9350"/>
-            </w:tabs>
-            <w:rPr>
-              <w:rFonts w:eastAsiaTheme="minorEastAsia"/>
-              <w:noProof/>
-            </w:rPr>
-          </w:pPr>
-          <w:hyperlink w:anchor="_Toc101994535" w:history="1">
-            <w:r>
-              <w:rPr>
-                <w:rStyle w:val="Hyperlink"/>
-                <w:noProof/>
-              </w:rPr>
-              <w:t>2. Progress</w:t>
-            </w:r>
-            <w:r>
-              <w:rPr>
-                <w:noProof/>
-                <w:webHidden/>
-              </w:rPr>
-              <w:tab/>
-            </w:r>
-            <w:r>
-              <w:rPr>
-                <w:noProof/>
-                <w:webHidden/>
-              </w:rPr>
-              <w:fldChar w:fldCharType="begin"/>
-            </w:r>
-            <w:r>
-              <w:rPr>
-                <w:noProof/>
-                <w:webHidden/>
-              </w:rPr>
-              <w:instrText xml:space="preserve"> PAGEREF _Toc101994535 \h </w:instrText>
-            </w:r>
-            <w:r>
-              <w:rPr>
-                <w:noProof/>
-                <w:webHidden/>
-              </w:rPr>
-            </w:r>
-            <w:r>
-              <w:rPr>
-                <w:noProof/>
-                <w:webHidden/>
-              </w:rPr>
-              <w:fldChar w:fldCharType="separate"/>
-            </w:r>
-            <w:r>
-              <w:rPr>
-                <w:noProof/>
-                <w:webHidden/>
-              </w:rPr>
-              <w:t>15</w:t>
-            </w:r>
-            <w:r>
-              <w:rPr>
-                <w:noProof/>
-                <w:webHidden/>
-              </w:rPr>
-              <w:fldChar w:fldCharType="end"/>
-            </w:r>
-          </w:hyperlink>
-        </w:p>
-        <w:p>
-          <w:pPr>
-            <w:pStyle w:val="TOC2"/>
-            <w:tabs>
-              <w:tab w:val="right" w:leader="dot" w:pos="9350"/>
-            </w:tabs>
-            <w:rPr>
-              <w:rFonts w:eastAsiaTheme="minorEastAsia"/>
-              <w:noProof/>
-            </w:rPr>
-          </w:pPr>
-          <w:hyperlink w:anchor="_Toc101994536" w:history="1">
-            <w:r>
-              <w:rPr>
-                <w:rStyle w:val="Hyperlink"/>
-                <w:noProof/>
-              </w:rPr>
-              <w:t>3. Accomplishments</w:t>
-            </w:r>
-            <w:r>
-              <w:rPr>
-                <w:noProof/>
-                <w:webHidden/>
-              </w:rPr>
-              <w:tab/>
-            </w:r>
-            <w:r>
-              <w:rPr>
-                <w:noProof/>
-                <w:webHidden/>
-              </w:rPr>
-              <w:fldChar w:fldCharType="begin"/>
-            </w:r>
-            <w:r>
-              <w:rPr>
-                <w:noProof/>
-                <w:webHidden/>
-              </w:rPr>
-              <w:instrText xml:space="preserve"> PAGEREF _Toc101994536 \h </w:instrText>
-            </w:r>
-            <w:r>
-              <w:rPr>
-                <w:noProof/>
-                <w:webHidden/>
-              </w:rPr>
-            </w:r>
-            <w:r>
-              <w:rPr>
-                <w:noProof/>
-                <w:webHidden/>
-              </w:rPr>
-              <w:fldChar w:fldCharType="separate"/>
-            </w:r>
-            <w:r>
-              <w:rPr>
-                <w:noProof/>
-                <w:webHidden/>
-              </w:rPr>
-              <w:t>15</w:t>
-            </w:r>
-            <w:r>
-              <w:rPr>
-                <w:noProof/>
-                <w:webHidden/>
-              </w:rPr>
-              <w:fldChar w:fldCharType="end"/>
-            </w:r>
-          </w:hyperlink>
-        </w:p>
-        <w:p>
-          <w:pPr>
-            <w:pStyle w:val="TOC2"/>
-            <w:tabs>
-              <w:tab w:val="right" w:leader="dot" w:pos="9350"/>
-            </w:tabs>
-            <w:rPr>
-              <w:rFonts w:eastAsiaTheme="minorEastAsia"/>
-              <w:noProof/>
-            </w:rPr>
-          </w:pPr>
-          <w:hyperlink w:anchor="_Toc101994537" w:history="1">
-            <w:r>
-              <w:rPr>
-                <w:rStyle w:val="Hyperlink"/>
-                <w:noProof/>
-              </w:rPr>
-              <w:t>4. Goals</w:t>
-            </w:r>
-            <w:r>
-              <w:rPr>
-                <w:noProof/>
-                <w:webHidden/>
-              </w:rPr>
-              <w:tab/>
-            </w:r>
-            <w:r>
-              <w:rPr>
-                <w:noProof/>
-                <w:webHidden/>
-              </w:rPr>
-              <w:fldChar w:fldCharType="begin"/>
-            </w:r>
-            <w:r>
-              <w:rPr>
-                <w:noProof/>
-                <w:webHidden/>
-              </w:rPr>
-              <w:instrText xml:space="preserve"> PAGEREF _Toc101994537 \h </w:instrText>
-            </w:r>
-            <w:r>
-              <w:rPr>
-                <w:noProof/>
-                <w:webHidden/>
-              </w:rPr>
-            </w:r>
-            <w:r>
-              <w:rPr>
-                <w:noProof/>
-                <w:webHidden/>
-              </w:rPr>
-              <w:fldChar w:fldCharType="separate"/>
-            </w:r>
-            <w:r>
-              <w:rPr>
-                <w:noProof/>
-                <w:webHidden/>
-              </w:rPr>
-              <w:t>16</w:t>
-            </w:r>
-            <w:r>
-              <w:rPr>
-                <w:noProof/>
-                <w:webHidden/>
-              </w:rPr>
-              <w:fldChar w:fldCharType="end"/>
-            </w:r>
-          </w:hyperlink>
-        </w:p>
-        <w:p>
-          <w:pPr>
-            <w:pStyle w:val="TOC2"/>
-            <w:tabs>
-              <w:tab w:val="right" w:leader="dot" w:pos="9350"/>
-            </w:tabs>
-            <w:rPr>
-              <w:rFonts w:eastAsiaTheme="minorEastAsia"/>
-              <w:noProof/>
-            </w:rPr>
-          </w:pPr>
-          <w:hyperlink w:anchor="_Toc101994538" w:history="1">
-            <w:r>
-              <w:rPr>
-                <w:rStyle w:val="Hyperlink"/>
-                <w:noProof/>
-              </w:rPr>
-              <w:t>5. Experience</w:t>
-            </w:r>
-            <w:r>
-              <w:rPr>
-                <w:noProof/>
-                <w:webHidden/>
-              </w:rPr>
-              <w:tab/>
-            </w:r>
-            <w:r>
-              <w:rPr>
-                <w:noProof/>
-                <w:webHidden/>
-              </w:rPr>
-              <w:fldChar w:fldCharType="begin"/>
-            </w:r>
-            <w:r>
-              <w:rPr>
-                <w:noProof/>
-                <w:webHidden/>
-              </w:rPr>
-              <w:instrText xml:space="preserve"> PAGEREF _Toc101994538 \h </w:instrText>
-            </w:r>
-            <w:r>
-              <w:rPr>
-                <w:noProof/>
-                <w:webHidden/>
-              </w:rPr>
-            </w:r>
-            <w:r>
-              <w:rPr>
-                <w:noProof/>
-                <w:webHidden/>
-              </w:rPr>
-              <w:fldChar w:fldCharType="separate"/>
-            </w:r>
-            <w:r>
-              <w:rPr>
-                <w:noProof/>
-                <w:webHidden/>
-              </w:rPr>
-              <w:t>16</w:t>
             </w:r>
             <w:r>
               <w:rPr>
@@ -2054,12 +1709,81 @@
               <w:noProof/>
             </w:rPr>
           </w:pPr>
-          <w:hyperlink w:anchor="_Toc101994539" w:history="1">
+          <w:hyperlink w:anchor="_Toc102529055" w:history="1">
             <w:r>
               <w:rPr>
                 <w:rStyle w:val="Hyperlink"/>
                 <w:noProof/>
               </w:rPr>
+              <w:t>V. Phase 2</w:t>
+            </w:r>
+            <w:r>
+              <w:rPr>
+                <w:noProof/>
+                <w:webHidden/>
+              </w:rPr>
+              <w:tab/>
+            </w:r>
+            <w:r>
+              <w:rPr>
+                <w:noProof/>
+                <w:webHidden/>
+              </w:rPr>
+              <w:fldChar w:fldCharType="begin"/>
+            </w:r>
+            <w:r>
+              <w:rPr>
+                <w:noProof/>
+                <w:webHidden/>
+              </w:rPr>
+              <w:instrText xml:space="preserve"> PAGEREF _Toc102529055 \h </w:instrText>
+            </w:r>
+            <w:r>
+              <w:rPr>
+                <w:noProof/>
+                <w:webHidden/>
+              </w:rPr>
+            </w:r>
+            <w:r>
+              <w:rPr>
+                <w:noProof/>
+                <w:webHidden/>
+              </w:rPr>
+              <w:fldChar w:fldCharType="separate"/>
+            </w:r>
+            <w:r>
+              <w:rPr>
+                <w:noProof/>
+                <w:webHidden/>
+              </w:rPr>
+              <w:t>17</w:t>
+            </w:r>
+            <w:r>
+              <w:rPr>
+                <w:noProof/>
+                <w:webHidden/>
+              </w:rPr>
+              <w:fldChar w:fldCharType="end"/>
+            </w:r>
+          </w:hyperlink>
+        </w:p>
+        <w:p>
+          <w:pPr>
+            <w:pStyle w:val="TOC1"/>
+            <w:tabs>
+              <w:tab w:val="right" w:leader="dot" w:pos="9350"/>
+            </w:tabs>
+            <w:rPr>
+              <w:rFonts w:eastAsiaTheme="minorEastAsia"/>
+              <w:noProof/>
+            </w:rPr>
+          </w:pPr>
+          <w:hyperlink w:anchor="_Toc102529061" w:history="1">
+            <w:r>
+              <w:rPr>
+                <w:rStyle w:val="Hyperlink"/>
+                <w:noProof/>
+              </w:rPr>
               <w:t>References</w:t>
             </w:r>
             <w:r>
@@ -2081,7 +1805,7 @@
                 <w:noProof/>
                 <w:webHidden/>
               </w:rPr>
-              <w:instrText xml:space="preserve"> PAGEREF _Toc101994539 \h </w:instrText>
+              <w:instrText xml:space="preserve"> PAGEREF _Toc102529061 \h </w:instrText>
             </w:r>
             <w:r>
               <w:rPr>
@@ -2101,7 +1825,7 @@
                 <w:noProof/>
                 <w:webHidden/>
               </w:rPr>
-              <w:t>17</w:t>
+              <w:t>19</w:t>
             </w:r>
             <w:r>
               <w:rPr>
@@ -2126,11 +1850,14 @@
     </w:sdt>
     <w:p/>
     <w:p/>
+    <w:p/>
+    <w:p/>
+    <w:p/>
     <w:p>
       <w:pPr>
         <w:pStyle w:val="Heading1"/>
       </w:pPr>
-      <w:bookmarkStart w:id="0" w:name="_Toc101994501"/>
+      <w:bookmarkStart w:id="0" w:name="_Toc102529017"/>
       <w:r>
         <w:lastRenderedPageBreak/>
         <w:t>Introduction</w:t>
@@ -2153,7 +1880,7 @@
       <w:pPr>
         <w:pStyle w:val="Heading1"/>
       </w:pPr>
-      <w:bookmarkStart w:id="1" w:name="_Toc101994502"/>
+      <w:bookmarkStart w:id="1" w:name="_Toc102529018"/>
       <w:r>
         <w:t>I</w:t>
       </w:r>
@@ -2171,7 +1898,7 @@
       <w:pPr>
         <w:pStyle w:val="Heading2"/>
       </w:pPr>
-      <w:bookmarkStart w:id="2" w:name="_Toc101994503"/>
+      <w:bookmarkStart w:id="2" w:name="_Toc102529019"/>
       <w:r>
         <w:t xml:space="preserve">1. </w:t>
       </w:r>
@@ -2286,7 +2013,7 @@
       <w:pPr>
         <w:pStyle w:val="Heading2"/>
       </w:pPr>
-      <w:bookmarkStart w:id="3" w:name="_Toc101994504"/>
+      <w:bookmarkStart w:id="3" w:name="_Toc102529020"/>
       <w:r>
         <w:t xml:space="preserve">2. </w:t>
       </w:r>
@@ -2443,7 +2170,7 @@
       <w:pPr>
         <w:pStyle w:val="Heading2"/>
       </w:pPr>
-      <w:bookmarkStart w:id="4" w:name="_Toc101994505"/>
+      <w:bookmarkStart w:id="4" w:name="_Toc102529021"/>
       <w:r>
         <w:t xml:space="preserve">3. </w:t>
       </w:r>
@@ -2525,7 +2252,7 @@
       <w:pPr>
         <w:pStyle w:val="Heading2"/>
       </w:pPr>
-      <w:bookmarkStart w:id="5" w:name="_Toc101994506"/>
+      <w:bookmarkStart w:id="5" w:name="_Toc102529022"/>
       <w:r>
         <w:t xml:space="preserve">4. </w:t>
       </w:r>
@@ -2685,7 +2412,7 @@
       <w:pPr>
         <w:pStyle w:val="Heading2"/>
       </w:pPr>
-      <w:bookmarkStart w:id="6" w:name="_Toc101994507"/>
+      <w:bookmarkStart w:id="6" w:name="_Toc102529023"/>
       <w:r>
         <w:t xml:space="preserve">5. </w:t>
       </w:r>
@@ -2750,7 +2477,7 @@
       <w:pPr>
         <w:pStyle w:val="Heading1"/>
       </w:pPr>
-      <w:bookmarkStart w:id="7" w:name="_Toc101994508"/>
+      <w:bookmarkStart w:id="7" w:name="_Toc102529024"/>
       <w:r>
         <w:lastRenderedPageBreak/>
         <w:t xml:space="preserve">II. </w:t>
@@ -2765,7 +2492,7 @@
       <w:pPr>
         <w:pStyle w:val="Heading2"/>
       </w:pPr>
-      <w:bookmarkStart w:id="8" w:name="_Toc101994509"/>
+      <w:bookmarkStart w:id="8" w:name="_Toc102529025"/>
       <w:r>
         <w:t>1. Example Description</w:t>
       </w:r>
@@ -2952,7 +2679,7 @@
       <w:pPr>
         <w:pStyle w:val="Heading2"/>
       </w:pPr>
-      <w:bookmarkStart w:id="9" w:name="_Toc101994510"/>
+      <w:bookmarkStart w:id="9" w:name="_Toc102529026"/>
       <w:r>
         <w:t>2. Architectural Diagram</w:t>
       </w:r>
@@ -3107,7 +2834,7 @@
       <w:pPr>
         <w:pStyle w:val="Heading2"/>
       </w:pPr>
-      <w:bookmarkStart w:id="10" w:name="_Toc101994511"/>
+      <w:bookmarkStart w:id="10" w:name="_Toc102529027"/>
       <w:r>
         <w:t>3. Existing Approaches</w:t>
       </w:r>
@@ -3263,7 +2990,7 @@
       <w:pPr>
         <w:pStyle w:val="Heading2"/>
       </w:pPr>
-      <w:bookmarkStart w:id="11" w:name="_Toc101994512"/>
+      <w:bookmarkStart w:id="11" w:name="_Toc102529028"/>
       <w:r>
         <w:t>4. Functional Solution</w:t>
       </w:r>
@@ -3312,7 +3039,7 @@
       <w:pPr>
         <w:pStyle w:val="Heading2"/>
       </w:pPr>
-      <w:bookmarkStart w:id="12" w:name="_Toc101994513"/>
+      <w:bookmarkStart w:id="12" w:name="_Toc102529029"/>
       <w:r>
         <w:t>5. Solution Comparison</w:t>
       </w:r>
@@ -3357,7 +3084,7 @@
       <w:pPr>
         <w:pStyle w:val="Heading1"/>
       </w:pPr>
-      <w:bookmarkStart w:id="13" w:name="_Toc101994514"/>
+      <w:bookmarkStart w:id="13" w:name="_Toc102529030"/>
       <w:r>
         <w:lastRenderedPageBreak/>
         <w:t xml:space="preserve">III. </w:t>
@@ -3376,7 +3103,7 @@
       <w:pPr>
         <w:pStyle w:val="Heading2"/>
       </w:pPr>
-      <w:bookmarkStart w:id="14" w:name="_Toc101994515"/>
+      <w:bookmarkStart w:id="14" w:name="_Toc102529031"/>
       <w:r>
         <w:t xml:space="preserve">1. </w:t>
       </w:r>
@@ -3464,7 +3191,7 @@
       <w:pPr>
         <w:pStyle w:val="Heading2"/>
       </w:pPr>
-      <w:bookmarkStart w:id="15" w:name="_Toc101994516"/>
+      <w:bookmarkStart w:id="15" w:name="_Toc102529032"/>
       <w:r>
         <w:lastRenderedPageBreak/>
         <w:t>2. Testing</w:t>
@@ -3503,7 +3230,7 @@
       <w:pPr>
         <w:pStyle w:val="Heading2"/>
       </w:pPr>
-      <w:bookmarkStart w:id="16" w:name="_Toc101994517"/>
+      <w:bookmarkStart w:id="16" w:name="_Toc102529033"/>
       <w:r>
         <w:t>3. Development</w:t>
       </w:r>
@@ -3683,7 +3410,7 @@
       <w:pPr>
         <w:pStyle w:val="Heading2"/>
       </w:pPr>
-      <w:bookmarkStart w:id="17" w:name="_Toc101994518"/>
+      <w:bookmarkStart w:id="17" w:name="_Toc102529034"/>
       <w:r>
         <w:lastRenderedPageBreak/>
         <w:t>4. Outline</w:t>
@@ -3698,7 +3425,7 @@
           <w:szCs w:val="28"/>
         </w:rPr>
       </w:pPr>
-      <w:bookmarkStart w:id="18" w:name="_Toc101994519"/>
+      <w:bookmarkStart w:id="18" w:name="_Toc102529035"/>
       <w:r>
         <w:rPr>
           <w:szCs w:val="28"/>
@@ -3718,6 +3445,7 @@
       <w:bookmarkStart w:id="19" w:name="_Toc101987722"/>
       <w:bookmarkStart w:id="20" w:name="_Toc101988593"/>
       <w:bookmarkStart w:id="21" w:name="_Toc101994520"/>
+      <w:bookmarkStart w:id="22" w:name="_Toc102529036"/>
       <w:r>
         <w:rPr>
           <w:rStyle w:val="Heading3Char"/>
@@ -3730,6 +3458,7 @@
       <w:bookmarkEnd w:id="19"/>
       <w:bookmarkEnd w:id="20"/>
       <w:bookmarkEnd w:id="21"/>
+      <w:bookmarkEnd w:id="22"/>
       <w:r>
         <w:t xml:space="preserve"> </w:t>
       </w:r>
@@ -3738,9 +3467,10 @@
       </w:r>
     </w:p>
     <w:p>
-      <w:bookmarkStart w:id="22" w:name="_Toc101987723"/>
-      <w:bookmarkStart w:id="23" w:name="_Toc101988594"/>
-      <w:bookmarkStart w:id="24" w:name="_Toc101994521"/>
+      <w:bookmarkStart w:id="23" w:name="_Toc101987723"/>
+      <w:bookmarkStart w:id="24" w:name="_Toc101988594"/>
+      <w:bookmarkStart w:id="25" w:name="_Toc101994521"/>
+      <w:bookmarkStart w:id="26" w:name="_Toc102529037"/>
       <w:r>
         <w:rPr>
           <w:rStyle w:val="Heading3Char"/>
@@ -3750,9 +3480,10 @@
         </w:rPr>
         <w:t>Player</w:t>
       </w:r>
-      <w:bookmarkEnd w:id="22"/>
       <w:bookmarkEnd w:id="23"/>
       <w:bookmarkEnd w:id="24"/>
+      <w:bookmarkEnd w:id="25"/>
+      <w:bookmarkEnd w:id="26"/>
       <w:r>
         <w:t xml:space="preserve"> </w:t>
       </w:r>
@@ -3761,9 +3492,10 @@
       </w:r>
     </w:p>
     <w:p>
-      <w:bookmarkStart w:id="25" w:name="_Toc101987724"/>
-      <w:bookmarkStart w:id="26" w:name="_Toc101988595"/>
-      <w:bookmarkStart w:id="27" w:name="_Toc101994522"/>
+      <w:bookmarkStart w:id="27" w:name="_Toc101987724"/>
+      <w:bookmarkStart w:id="28" w:name="_Toc101988595"/>
+      <w:bookmarkStart w:id="29" w:name="_Toc101994522"/>
+      <w:bookmarkStart w:id="30" w:name="_Toc102529038"/>
       <w:r>
         <w:rPr>
           <w:rStyle w:val="Heading3Char"/>
@@ -3773,9 +3505,10 @@
         </w:rPr>
         <w:t>Direction</w:t>
       </w:r>
-      <w:bookmarkEnd w:id="25"/>
-      <w:bookmarkEnd w:id="26"/>
       <w:bookmarkEnd w:id="27"/>
+      <w:bookmarkEnd w:id="28"/>
+      <w:bookmarkEnd w:id="29"/>
+      <w:bookmarkEnd w:id="30"/>
       <w:r>
         <w:t xml:space="preserve"> </w:t>
       </w:r>
@@ -3784,9 +3517,10 @@
       </w:r>
     </w:p>
     <w:p>
-      <w:bookmarkStart w:id="28" w:name="_Toc101987725"/>
-      <w:bookmarkStart w:id="29" w:name="_Toc101988596"/>
-      <w:bookmarkStart w:id="30" w:name="_Toc101994523"/>
+      <w:bookmarkStart w:id="31" w:name="_Toc101987725"/>
+      <w:bookmarkStart w:id="32" w:name="_Toc101988596"/>
+      <w:bookmarkStart w:id="33" w:name="_Toc101994523"/>
+      <w:bookmarkStart w:id="34" w:name="_Toc102529039"/>
       <w:r>
         <w:rPr>
           <w:rStyle w:val="Heading3Char"/>
@@ -3796,9 +3530,10 @@
         </w:rPr>
         <w:t>Environment</w:t>
       </w:r>
-      <w:bookmarkEnd w:id="28"/>
-      <w:bookmarkEnd w:id="29"/>
-      <w:bookmarkEnd w:id="30"/>
+      <w:bookmarkEnd w:id="31"/>
+      <w:bookmarkEnd w:id="32"/>
+      <w:bookmarkEnd w:id="33"/>
+      <w:bookmarkEnd w:id="34"/>
       <w:r>
         <w:t xml:space="preserve"> </w:t>
       </w:r>
@@ -3807,9 +3542,10 @@
       </w:r>
     </w:p>
     <w:p>
-      <w:bookmarkStart w:id="31" w:name="_Toc101987726"/>
-      <w:bookmarkStart w:id="32" w:name="_Toc101988597"/>
-      <w:bookmarkStart w:id="33" w:name="_Toc101994524"/>
+      <w:bookmarkStart w:id="35" w:name="_Toc101987726"/>
+      <w:bookmarkStart w:id="36" w:name="_Toc101988597"/>
+      <w:bookmarkStart w:id="37" w:name="_Toc101994524"/>
+      <w:bookmarkStart w:id="38" w:name="_Toc102529040"/>
       <w:proofErr w:type="spellStart"/>
       <w:r>
         <w:rPr>
@@ -3820,9 +3556,10 @@
         </w:rPr>
         <w:t>EnvType</w:t>
       </w:r>
-      <w:bookmarkEnd w:id="31"/>
-      <w:bookmarkEnd w:id="32"/>
-      <w:bookmarkEnd w:id="33"/>
+      <w:bookmarkEnd w:id="35"/>
+      <w:bookmarkEnd w:id="36"/>
+      <w:bookmarkEnd w:id="37"/>
+      <w:bookmarkEnd w:id="38"/>
       <w:proofErr w:type="spellEnd"/>
       <w:r>
         <w:t xml:space="preserve"> </w:t>
@@ -3832,9 +3569,10 @@
       </w:r>
     </w:p>
     <w:p>
-      <w:bookmarkStart w:id="34" w:name="_Toc101987731"/>
-      <w:bookmarkStart w:id="35" w:name="_Toc101988598"/>
-      <w:bookmarkStart w:id="36" w:name="_Toc101994525"/>
+      <w:bookmarkStart w:id="39" w:name="_Toc101987731"/>
+      <w:bookmarkStart w:id="40" w:name="_Toc101988598"/>
+      <w:bookmarkStart w:id="41" w:name="_Toc101994525"/>
+      <w:bookmarkStart w:id="42" w:name="_Toc102529041"/>
       <w:r>
         <w:rPr>
           <w:rStyle w:val="Heading3Char"/>
@@ -3844,9 +3582,10 @@
         </w:rPr>
         <w:t>Exit</w:t>
       </w:r>
-      <w:bookmarkEnd w:id="34"/>
-      <w:bookmarkEnd w:id="35"/>
-      <w:bookmarkEnd w:id="36"/>
+      <w:bookmarkEnd w:id="39"/>
+      <w:bookmarkEnd w:id="40"/>
+      <w:bookmarkEnd w:id="41"/>
+      <w:bookmarkEnd w:id="42"/>
       <w:r>
         <w:t xml:space="preserve"> </w:t>
       </w:r>
@@ -3862,7 +3601,7 @@
           <w:szCs w:val="28"/>
         </w:rPr>
       </w:pPr>
-      <w:bookmarkStart w:id="37" w:name="_Toc101994526"/>
+      <w:bookmarkStart w:id="43" w:name="_Toc102529042"/>
       <w:r>
         <w:rPr>
           <w:szCs w:val="28"/>
@@ -3875,13 +3614,14 @@
         </w:rPr>
         <w:t>Functions</w:t>
       </w:r>
-      <w:bookmarkEnd w:id="37"/>
-    </w:p>
-    <w:p/>
-    <w:p>
-      <w:bookmarkStart w:id="38" w:name="_Toc101987733"/>
-      <w:bookmarkStart w:id="39" w:name="_Toc101988600"/>
-      <w:bookmarkStart w:id="40" w:name="_Toc101994527"/>
+      <w:bookmarkEnd w:id="43"/>
+    </w:p>
+    <w:p/>
+    <w:p>
+      <w:bookmarkStart w:id="44" w:name="_Toc101987733"/>
+      <w:bookmarkStart w:id="45" w:name="_Toc101988600"/>
+      <w:bookmarkStart w:id="46" w:name="_Toc101994527"/>
+      <w:bookmarkStart w:id="47" w:name="_Toc102529043"/>
       <w:r>
         <w:rPr>
           <w:rStyle w:val="Heading3Char"/>
@@ -3891,9 +3631,10 @@
         </w:rPr>
         <w:t>Loaders</w:t>
       </w:r>
-      <w:bookmarkEnd w:id="38"/>
-      <w:bookmarkEnd w:id="39"/>
-      <w:bookmarkEnd w:id="40"/>
+      <w:bookmarkEnd w:id="44"/>
+      <w:bookmarkEnd w:id="45"/>
+      <w:bookmarkEnd w:id="46"/>
+      <w:bookmarkEnd w:id="47"/>
       <w:r>
         <w:t xml:space="preserve"> </w:t>
       </w:r>
@@ -3902,9 +3643,10 @@
       </w:r>
     </w:p>
     <w:p>
-      <w:bookmarkStart w:id="41" w:name="_Toc101987734"/>
-      <w:bookmarkStart w:id="42" w:name="_Toc101988601"/>
-      <w:bookmarkStart w:id="43" w:name="_Toc101994528"/>
+      <w:bookmarkStart w:id="48" w:name="_Toc101987734"/>
+      <w:bookmarkStart w:id="49" w:name="_Toc101988601"/>
+      <w:bookmarkStart w:id="50" w:name="_Toc101994528"/>
+      <w:bookmarkStart w:id="51" w:name="_Toc102529044"/>
       <w:r>
         <w:rPr>
           <w:rStyle w:val="Heading3Char"/>
@@ -3914,9 +3656,10 @@
         </w:rPr>
         <w:t>Animators</w:t>
       </w:r>
-      <w:bookmarkEnd w:id="41"/>
-      <w:bookmarkEnd w:id="42"/>
-      <w:bookmarkEnd w:id="43"/>
+      <w:bookmarkEnd w:id="48"/>
+      <w:bookmarkEnd w:id="49"/>
+      <w:bookmarkEnd w:id="50"/>
+      <w:bookmarkEnd w:id="51"/>
       <w:r>
         <w:t xml:space="preserve"> </w:t>
       </w:r>
@@ -3925,9 +3668,10 @@
       </w:r>
     </w:p>
     <w:p>
-      <w:bookmarkStart w:id="44" w:name="_Toc101987735"/>
-      <w:bookmarkStart w:id="45" w:name="_Toc101988602"/>
-      <w:bookmarkStart w:id="46" w:name="_Toc101994529"/>
+      <w:bookmarkStart w:id="52" w:name="_Toc101987735"/>
+      <w:bookmarkStart w:id="53" w:name="_Toc101988602"/>
+      <w:bookmarkStart w:id="54" w:name="_Toc101994529"/>
+      <w:bookmarkStart w:id="55" w:name="_Toc102529045"/>
       <w:r>
         <w:rPr>
           <w:rStyle w:val="Heading3Char"/>
@@ -3937,9 +3681,10 @@
         </w:rPr>
         <w:t>Player Control</w:t>
       </w:r>
-      <w:bookmarkEnd w:id="44"/>
-      <w:bookmarkEnd w:id="45"/>
-      <w:bookmarkEnd w:id="46"/>
+      <w:bookmarkEnd w:id="52"/>
+      <w:bookmarkEnd w:id="53"/>
+      <w:bookmarkEnd w:id="54"/>
+      <w:bookmarkEnd w:id="55"/>
       <w:r>
         <w:t xml:space="preserve"> </w:t>
       </w:r>
@@ -3948,9 +3693,10 @@
       </w:r>
     </w:p>
     <w:p>
-      <w:bookmarkStart w:id="47" w:name="_Toc101987736"/>
-      <w:bookmarkStart w:id="48" w:name="_Toc101988603"/>
-      <w:bookmarkStart w:id="49" w:name="_Toc101994530"/>
+      <w:bookmarkStart w:id="56" w:name="_Toc101987736"/>
+      <w:bookmarkStart w:id="57" w:name="_Toc101988603"/>
+      <w:bookmarkStart w:id="58" w:name="_Toc101994530"/>
+      <w:bookmarkStart w:id="59" w:name="_Toc102529046"/>
       <w:r>
         <w:rPr>
           <w:rStyle w:val="Heading3Char"/>
@@ -3960,9 +3706,10 @@
         </w:rPr>
         <w:t>Enemy Control</w:t>
       </w:r>
-      <w:bookmarkEnd w:id="47"/>
-      <w:bookmarkEnd w:id="48"/>
-      <w:bookmarkEnd w:id="49"/>
+      <w:bookmarkEnd w:id="56"/>
+      <w:bookmarkEnd w:id="57"/>
+      <w:bookmarkEnd w:id="58"/>
+      <w:bookmarkEnd w:id="59"/>
       <w:r>
         <w:t xml:space="preserve"> </w:t>
       </w:r>
@@ -3971,9 +3718,10 @@
       </w:r>
     </w:p>
     <w:p>
-      <w:bookmarkStart w:id="50" w:name="_Toc101987737"/>
-      <w:bookmarkStart w:id="51" w:name="_Toc101988604"/>
-      <w:bookmarkStart w:id="52" w:name="_Toc101994531"/>
+      <w:bookmarkStart w:id="60" w:name="_Toc101987737"/>
+      <w:bookmarkStart w:id="61" w:name="_Toc101988604"/>
+      <w:bookmarkStart w:id="62" w:name="_Toc101994531"/>
+      <w:bookmarkStart w:id="63" w:name="_Toc102529047"/>
       <w:r>
         <w:rPr>
           <w:rStyle w:val="Heading3Char"/>
@@ -3983,9 +3731,10 @@
         </w:rPr>
         <w:t>Game Logic</w:t>
       </w:r>
-      <w:bookmarkEnd w:id="50"/>
-      <w:bookmarkEnd w:id="51"/>
-      <w:bookmarkEnd w:id="52"/>
+      <w:bookmarkEnd w:id="60"/>
+      <w:bookmarkEnd w:id="61"/>
+      <w:bookmarkEnd w:id="62"/>
+      <w:bookmarkEnd w:id="63"/>
       <w:r>
         <w:t xml:space="preserve"> </w:t>
       </w:r>
@@ -3998,12 +3747,12 @@
       <w:pPr>
         <w:pStyle w:val="Heading2"/>
       </w:pPr>
-      <w:bookmarkStart w:id="53" w:name="_Toc101994532"/>
+      <w:bookmarkStart w:id="64" w:name="_Toc102529048"/>
       <w:r>
         <w:lastRenderedPageBreak/>
         <w:t>5. Timeline</w:t>
       </w:r>
-      <w:bookmarkEnd w:id="53"/>
+      <w:bookmarkEnd w:id="64"/>
     </w:p>
     <w:p/>
     <w:p>
@@ -4049,12 +3798,12 @@
       <w:pPr>
         <w:pStyle w:val="Heading1"/>
       </w:pPr>
-      <w:bookmarkStart w:id="54" w:name="_Toc101994533"/>
+      <w:bookmarkStart w:id="65" w:name="_Toc102529049"/>
       <w:r>
         <w:lastRenderedPageBreak/>
         <w:t>IV. Phase 1</w:t>
       </w:r>
-      <w:bookmarkEnd w:id="54"/>
+      <w:bookmarkEnd w:id="65"/>
     </w:p>
     <w:p/>
     <w:p>
@@ -4086,14 +3835,14 @@
       <w:pPr>
         <w:pStyle w:val="Heading2"/>
       </w:pPr>
-      <w:bookmarkStart w:id="55" w:name="_Toc101994534"/>
+      <w:bookmarkStart w:id="66" w:name="_Toc102529050"/>
       <w:r>
         <w:t xml:space="preserve">1. </w:t>
       </w:r>
       <w:r>
         <w:t>Objectives</w:t>
       </w:r>
-      <w:bookmarkEnd w:id="55"/>
+      <w:bookmarkEnd w:id="66"/>
     </w:p>
     <w:p/>
     <w:p>
@@ -4176,14 +3925,14 @@
       <w:pPr>
         <w:pStyle w:val="Heading2"/>
       </w:pPr>
-      <w:bookmarkStart w:id="56" w:name="_Toc101994535"/>
+      <w:bookmarkStart w:id="67" w:name="_Toc102529051"/>
       <w:r>
         <w:t xml:space="preserve">2. </w:t>
       </w:r>
       <w:r>
         <w:t>Progress</w:t>
       </w:r>
-      <w:bookmarkEnd w:id="56"/>
+      <w:bookmarkEnd w:id="67"/>
     </w:p>
     <w:p/>
     <w:p>
@@ -4205,14 +3954,14 @@
       <w:pPr>
         <w:pStyle w:val="Heading2"/>
       </w:pPr>
-      <w:bookmarkStart w:id="57" w:name="_Toc101994536"/>
+      <w:bookmarkStart w:id="68" w:name="_Toc102529052"/>
       <w:r>
         <w:t xml:space="preserve">3. </w:t>
       </w:r>
       <w:r>
         <w:t>Accomplishments</w:t>
       </w:r>
-      <w:bookmarkEnd w:id="57"/>
+      <w:bookmarkEnd w:id="68"/>
     </w:p>
     <w:p/>
     <w:p>
@@ -4263,14 +4012,14 @@
       <w:pPr>
         <w:pStyle w:val="Heading2"/>
       </w:pPr>
-      <w:bookmarkStart w:id="58" w:name="_Toc101994537"/>
+      <w:bookmarkStart w:id="69" w:name="_Toc102529053"/>
       <w:r>
         <w:t xml:space="preserve">4. </w:t>
       </w:r>
       <w:r>
         <w:t>Goals</w:t>
       </w:r>
-      <w:bookmarkEnd w:id="58"/>
+      <w:bookmarkEnd w:id="69"/>
     </w:p>
     <w:p/>
     <w:p>
@@ -4355,14 +4104,14 @@
       <w:pPr>
         <w:pStyle w:val="Heading2"/>
       </w:pPr>
-      <w:bookmarkStart w:id="59" w:name="_Toc101994538"/>
+      <w:bookmarkStart w:id="70" w:name="_Toc102529054"/>
       <w:r>
         <w:t xml:space="preserve">5. </w:t>
       </w:r>
       <w:r>
         <w:t>Experience</w:t>
       </w:r>
-      <w:bookmarkEnd w:id="59"/>
+      <w:bookmarkEnd w:id="70"/>
     </w:p>
     <w:p/>
     <w:p>
@@ -4379,17 +4128,351 @@
         <w:t>in the project (and this course in general) is the ample opportunity to master recursive algorithms. With none of the iterative control structures that I am used to in imperative programming, I have been challenged to rely on recursion to an extent unrivalled in my other ventures in Computer Science. I am especially proud of the level generation function I have written that recursively considers each character in a text file, pattern matches the hexadecimal characters contained within, and builds level objects in a grid that correspond to each character. It is very fun to build levels in a simple text editor, and I feel this part of the program benefitted greatly from the techniques of functional programming.</w:t>
       </w:r>
     </w:p>
+    <w:p/>
+    <w:p>
+      <w:pPr>
+        <w:pStyle w:val="Heading1"/>
+      </w:pPr>
+      <w:bookmarkStart w:id="71" w:name="_Toc102529055"/>
+      <w:r>
+        <w:lastRenderedPageBreak/>
+        <w:t xml:space="preserve">V. Phase </w:t>
+      </w:r>
+      <w:r>
+        <w:t>2</w:t>
+      </w:r>
+      <w:bookmarkEnd w:id="71"/>
+    </w:p>
+    <w:p/>
+    <w:p>
+      <w:r>
+        <w:rPr>
+          <w:b/>
+          <w:bCs/>
+        </w:rPr>
+        <w:t>Date</w:t>
+      </w:r>
+      <w:r>
+        <w:t xml:space="preserve">: </w:t>
+      </w:r>
+      <w:r>
+        <w:t>5/4</w:t>
+      </w:r>
+      <w:r>
+        <w:t>/2022</w:t>
+      </w:r>
+    </w:p>
+    <w:p>
+      <w:r>
+        <w:rPr>
+          <w:b/>
+          <w:bCs/>
+        </w:rPr>
+        <w:t>Version</w:t>
+      </w:r>
+      <w:r>
+        <w:t>: Halex 0.</w:t>
+      </w:r>
+      <w:r>
+        <w:t>5</w:t>
+      </w:r>
+      <w:r>
+        <w:t>.0.0</w:t>
+      </w:r>
+    </w:p>
+    <w:p/>
+    <w:p>
+      <w:pPr>
+        <w:pStyle w:val="Heading2"/>
+      </w:pPr>
+      <w:bookmarkStart w:id="72" w:name="_Toc102529056"/>
+      <w:r>
+        <w:t>1. Objectives</w:t>
+      </w:r>
+      <w:bookmarkEnd w:id="72"/>
+    </w:p>
+    <w:p/>
+    <w:p>
+      <w:r>
+        <w:t xml:space="preserve">Per the previous </w:t>
+      </w:r>
+      <w:r>
+        <w:t>report</w:t>
+      </w:r>
+      <w:r>
+        <w:t xml:space="preserve">, our objectives for the </w:t>
+      </w:r>
+      <w:r>
+        <w:t>second</w:t>
+      </w:r>
+      <w:r>
+        <w:t xml:space="preserve"> phase include:</w:t>
+      </w:r>
+    </w:p>
+    <w:p>
+      <w:pPr>
+        <w:pStyle w:val="ListParagraph"/>
+        <w:numPr>
+          <w:ilvl w:val="0"/>
+          <w:numId w:val="2"/>
+        </w:numPr>
+      </w:pPr>
+      <w:r>
+        <w:t>Implement collision detection to inhibit players from moving through walls or over edges.</w:t>
+      </w:r>
+    </w:p>
+    <w:p>
+      <w:pPr>
+        <w:pStyle w:val="ListParagraph"/>
+        <w:numPr>
+          <w:ilvl w:val="0"/>
+          <w:numId w:val="2"/>
+        </w:numPr>
+      </w:pPr>
+      <w:r>
+        <w:t>Create exits that transport players to different levels.</w:t>
+      </w:r>
+    </w:p>
+    <w:p>
+      <w:pPr>
+        <w:pStyle w:val="ListParagraph"/>
+        <w:numPr>
+          <w:ilvl w:val="0"/>
+          <w:numId w:val="2"/>
+        </w:numPr>
+      </w:pPr>
+      <w:r>
+        <w:t>Allow levels to be connected nonlinearly like nodes in a graph to allow for more exciting exploration.</w:t>
+      </w:r>
+    </w:p>
+    <w:p>
+      <w:pPr>
+        <w:pStyle w:val="ListParagraph"/>
+      </w:pPr>
+    </w:p>
+    <w:p>
+      <w:pPr>
+        <w:pStyle w:val="Heading2"/>
+      </w:pPr>
+      <w:bookmarkStart w:id="73" w:name="_Toc102529057"/>
+      <w:r>
+        <w:t>2. Progress</w:t>
+      </w:r>
+      <w:bookmarkEnd w:id="73"/>
+    </w:p>
+    <w:p/>
+    <w:p>
+      <w:r>
+        <w:t xml:space="preserve">In the game’s current state, the second and third objectives have been accomplished. While there is still no collision detection, the game now offers more than a single level. The game features six levels connected together to create a large game world with multiple avenues of exploration. There are currently three major </w:t>
+      </w:r>
+      <w:proofErr w:type="spellStart"/>
+      <w:r>
+        <w:t>setpieces</w:t>
+      </w:r>
+      <w:proofErr w:type="spellEnd"/>
+      <w:r>
+        <w:t xml:space="preserve"> that can be discovered in the world.</w:t>
+      </w:r>
+      <w:r>
+        <w:t xml:space="preserve"> Previously, these </w:t>
+      </w:r>
+      <w:proofErr w:type="spellStart"/>
+      <w:r>
+        <w:t>setpieces</w:t>
+      </w:r>
+      <w:proofErr w:type="spellEnd"/>
+      <w:r>
+        <w:t xml:space="preserve"> were intended to be locations where the player would discover new abilities and encounter stronger enemies. In the more limited sense of the game, </w:t>
+      </w:r>
+      <w:r>
+        <w:t xml:space="preserve">however; </w:t>
+      </w:r>
+      <w:r>
+        <w:t>these serve as landmarks on the player’s journey to the final</w:t>
+      </w:r>
+      <w:r>
+        <w:t xml:space="preserve"> level</w:t>
+      </w:r>
+      <w:r>
+        <w:t>.</w:t>
+      </w:r>
+    </w:p>
+    <w:p/>
+    <w:p>
+      <w:pPr>
+        <w:pStyle w:val="Heading2"/>
+      </w:pPr>
+      <w:bookmarkStart w:id="74" w:name="_Toc102529058"/>
+      <w:r>
+        <w:t>3. Accomplishments</w:t>
+      </w:r>
+      <w:bookmarkEnd w:id="74"/>
+    </w:p>
+    <w:p/>
+    <w:p>
+      <w:r>
+        <w:t>In order to</w:t>
+      </w:r>
+      <w:r>
+        <w:t xml:space="preserve"> enable the player to travel between levels, special exit ADTs were created </w:t>
+      </w:r>
+      <w:r>
+        <w:t>and</w:t>
+      </w:r>
+      <w:r>
+        <w:t xml:space="preserve"> placed throughout a level to connect to other realms. The exit ADT contains an integer </w:t>
+      </w:r>
+      <w:r>
+        <w:t>to</w:t>
+      </w:r>
+      <w:r>
+        <w:t xml:space="preserve"> describe which level it leads to, </w:t>
+      </w:r>
+      <w:r>
+        <w:t>with the first level being Level 1 and the final level being Level 6</w:t>
+      </w:r>
+      <w:r>
+        <w:t xml:space="preserve">. This is not only useful for transporting the player to the correct level, but also for spawning the player </w:t>
+      </w:r>
+      <w:r>
+        <w:t>character at</w:t>
+      </w:r>
+      <w:r>
+        <w:t xml:space="preserve"> the correct position in that new level. For instance, if the player warps through an exit in Level 1 that leads to Level 2, the player will appear standing near the exit in Level 2 that would lead the player back to Level 1, bringing better cohesion to the player’s travels. </w:t>
+      </w:r>
+    </w:p>
+    <w:p>
+      <w:r>
+        <w:t>To support multiple levels, the game loads all resources upon launch, and cycles between sets of</w:t>
+      </w:r>
+      <w:r>
+        <w:t xml:space="preserve"> </w:t>
+      </w:r>
+      <w:r>
+        <w:t xml:space="preserve">environments whenever the level changes. New functions were created to handle the changing of levels, which can be appreciated in the source code </w:t>
+      </w:r>
+      <w:r>
+        <w:t>that</w:t>
+      </w:r>
+      <w:r>
+        <w:t xml:space="preserve"> is now available on </w:t>
+      </w:r>
+      <w:hyperlink r:id="rId37" w:history="1">
+        <w:r>
+          <w:rPr>
+            <w:rStyle w:val="Hyperlink"/>
+          </w:rPr>
+          <w:t>GitHub</w:t>
+        </w:r>
+      </w:hyperlink>
+      <w:r>
+        <w:t xml:space="preserve">. </w:t>
+      </w:r>
+    </w:p>
+    <w:p>
+      <w:pPr>
+        <w:pStyle w:val="Heading2"/>
+      </w:pPr>
+      <w:bookmarkStart w:id="75" w:name="_Toc102529059"/>
+      <w:r>
+        <w:lastRenderedPageBreak/>
+        <w:t>4. Goals</w:t>
+      </w:r>
+      <w:bookmarkEnd w:id="75"/>
+    </w:p>
+    <w:p/>
+    <w:p>
+      <w:r>
+        <w:t>The objectives for the next phase include:</w:t>
+      </w:r>
+    </w:p>
+    <w:p>
+      <w:pPr>
+        <w:pStyle w:val="ListParagraph"/>
+        <w:numPr>
+          <w:ilvl w:val="0"/>
+          <w:numId w:val="2"/>
+        </w:numPr>
+      </w:pPr>
+      <w:r>
+        <w:t>Implement collision detection to inhibit players from moving through walls or over edges.</w:t>
+      </w:r>
+    </w:p>
+    <w:p>
+      <w:pPr>
+        <w:pStyle w:val="ListParagraph"/>
+        <w:numPr>
+          <w:ilvl w:val="0"/>
+          <w:numId w:val="2"/>
+        </w:numPr>
+      </w:pPr>
+      <w:r>
+        <w:t xml:space="preserve">Create </w:t>
+      </w:r>
+      <w:r>
+        <w:t>a main menu and victory screen for when the player reaches the final room</w:t>
+      </w:r>
+      <w:r>
+        <w:t xml:space="preserve"> in Level 6</w:t>
+      </w:r>
+      <w:r>
+        <w:t>.</w:t>
+      </w:r>
+    </w:p>
+    <w:p>
+      <w:pPr>
+        <w:pStyle w:val="ListParagraph"/>
+      </w:pPr>
+    </w:p>
+    <w:p/>
+    <w:p>
+      <w:pPr>
+        <w:pStyle w:val="Heading2"/>
+      </w:pPr>
+      <w:bookmarkStart w:id="76" w:name="_Toc102529060"/>
+      <w:r>
+        <w:t>5. Experience</w:t>
+      </w:r>
+      <w:bookmarkEnd w:id="76"/>
+    </w:p>
+    <w:p/>
+    <w:p>
+      <w:r>
+        <w:t xml:space="preserve">My most recent learning experience resulted in my increased admiration for the functional programming paradigm of functions being considered first-class values. When developing the ability to transfer between levels, I noticed it was necessary to reposition the player character to the exit they just travelled through, as mentioned above. To accomplish this, I employed the functions I had written to move the environment. But instead of moving the game world by a single pixel to represent the player taking a single step, I moved the game world to the exact coordinates that would position the player at the correct exit. When creating the updated game state, I needed to pass in the environment as an argument to construct the new game. Knowing that my movement function returns an environment, I simply passed </w:t>
+      </w:r>
+      <w:r>
+        <w:t xml:space="preserve">the movement function itself as an argument </w:t>
+      </w:r>
+      <w:r>
+        <w:t>for</w:t>
+      </w:r>
+      <w:r>
+        <w:t xml:space="preserve"> the game environment. The lazy evaluation of Haskell mixed with the first-class value of functions made this strange move possible, and was a boon to the development of player teleportation.</w:t>
+      </w:r>
+    </w:p>
+    <w:p/>
+    <w:p/>
+    <w:p/>
+    <w:p/>
+    <w:p/>
+    <w:p/>
+    <w:p/>
+    <w:p/>
+    <w:p/>
+    <w:p/>
+    <w:p/>
+    <w:p/>
     <w:p>
       <w:pPr>
         <w:pStyle w:val="Heading1"/>
         <w:jc w:val="center"/>
       </w:pPr>
-      <w:bookmarkStart w:id="60" w:name="_Toc101994539"/>
+      <w:bookmarkStart w:id="77" w:name="_Toc102529061"/>
       <w:r>
         <w:lastRenderedPageBreak/>
         <w:t>References</w:t>
       </w:r>
-      <w:bookmarkEnd w:id="60"/>
+      <w:bookmarkEnd w:id="77"/>
     </w:p>
     <w:p>
       <w:pPr>
@@ -4426,7 +4509,7 @@
       <w:pPr>
         <w:pStyle w:val="NoSpacing"/>
       </w:pPr>
-      <w:hyperlink r:id="rId37" w:history="1">
+      <w:hyperlink r:id="rId38" w:history="1">
         <w:r>
           <w:rPr>
             <w:rStyle w:val="Hyperlink"/>
@@ -4460,7 +4543,7 @@
       <w:pPr>
         <w:pStyle w:val="NoSpacing"/>
       </w:pPr>
-      <w:hyperlink r:id="rId38" w:history="1">
+      <w:hyperlink r:id="rId39" w:history="1">
         <w:r>
           <w:rPr>
             <w:rStyle w:val="Hyperlink"/>
@@ -4491,7 +4574,7 @@
       <w:pPr>
         <w:pStyle w:val="NoSpacing"/>
       </w:pPr>
-      <w:hyperlink r:id="rId39" w:history="1">
+      <w:hyperlink r:id="rId40" w:history="1">
         <w:r>
           <w:rPr>
             <w:rStyle w:val="Hyperlink"/>
@@ -4525,7 +4608,7 @@
           <w:rStyle w:val="Hyperlink"/>
         </w:rPr>
       </w:pPr>
-      <w:hyperlink r:id="rId40" w:history="1">
+      <w:hyperlink r:id="rId41" w:history="1">
         <w:r>
           <w:rPr>
             <w:rStyle w:val="Hyperlink"/>
@@ -4556,7 +4639,7 @@
       <w:pPr>
         <w:pStyle w:val="NoSpacing"/>
       </w:pPr>
-      <w:hyperlink r:id="rId41" w:history="1">
+      <w:hyperlink r:id="rId42" w:history="1">
         <w:r>
           <w:rPr>
             <w:rStyle w:val="Hyperlink"/>
@@ -4593,7 +4676,7 @@
       <w:pPr>
         <w:pStyle w:val="NoSpacing"/>
       </w:pPr>
-      <w:hyperlink r:id="rId42" w:history="1">
+      <w:hyperlink r:id="rId43" w:history="1">
         <w:r>
           <w:rPr>
             <w:rStyle w:val="Hyperlink"/>
@@ -4635,7 +4718,7 @@
       <w:pPr>
         <w:pStyle w:val="NoSpacing"/>
       </w:pPr>
-      <w:hyperlink r:id="rId43" w:history="1">
+      <w:hyperlink r:id="rId44" w:history="1">
         <w:r>
           <w:rPr>
             <w:rStyle w:val="Hyperlink"/>
@@ -4669,7 +4752,7 @@
       <w:pPr>
         <w:pStyle w:val="NoSpacing"/>
       </w:pPr>
-      <w:hyperlink r:id="rId44" w:history="1">
+      <w:hyperlink r:id="rId45" w:history="1">
         <w:r>
           <w:rPr>
             <w:rStyle w:val="Hyperlink"/>
@@ -4706,7 +4789,7 @@
       <w:pPr>
         <w:pStyle w:val="NoSpacing"/>
       </w:pPr>
-      <w:hyperlink r:id="rId45" w:history="1">
+      <w:hyperlink r:id="rId46" w:history="1">
         <w:r>
           <w:rPr>
             <w:rStyle w:val="Hyperlink"/>
@@ -4743,7 +4826,7 @@
       <w:pPr>
         <w:pStyle w:val="NoSpacing"/>
       </w:pPr>
-      <w:hyperlink r:id="rId46" w:history="1">
+      <w:hyperlink r:id="rId47" w:history="1">
         <w:r>
           <w:rPr>
             <w:rStyle w:val="Hyperlink"/>
@@ -4766,11 +4849,6 @@
       <w:pPr>
         <w:pStyle w:val="NoSpacing"/>
       </w:pPr>
-    </w:p>
-    <w:p>
-      <w:pPr>
-        <w:pStyle w:val="NoSpacing"/>
-      </w:pPr>
       <w:r>
         <w:t xml:space="preserve">11. </w:t>
       </w:r>
@@ -4785,7 +4863,7 @@
       <w:pPr>
         <w:pStyle w:val="NoSpacing"/>
       </w:pPr>
-      <w:hyperlink r:id="rId47" w:history="1">
+      <w:hyperlink r:id="rId48" w:history="1">
         <w:r>
           <w:rPr>
             <w:rStyle w:val="Hyperlink"/>
@@ -4804,6 +4882,7 @@
         <w:pStyle w:val="NoSpacing"/>
       </w:pPr>
       <w:r>
+        <w:lastRenderedPageBreak/>
         <w:t xml:space="preserve">12. </w:t>
       </w:r>
       <w:r>
@@ -4814,7 +4893,7 @@
       <w:pPr>
         <w:pStyle w:val="NoSpacing"/>
       </w:pPr>
-      <w:hyperlink r:id="rId48" w:history="1">
+      <w:hyperlink r:id="rId49" w:history="1">
         <w:r>
           <w:rPr>
             <w:rStyle w:val="Hyperlink"/>
@@ -4855,7 +4934,7 @@
           <w:rStyle w:val="Hyperlink"/>
         </w:rPr>
       </w:pPr>
-      <w:hyperlink r:id="rId49" w:history="1">
+      <w:hyperlink r:id="rId50" w:history="1">
         <w:r>
           <w:rPr>
             <w:rStyle w:val="Hyperlink"/>
@@ -4899,7 +4978,7 @@
           <w:u w:val="none"/>
         </w:rPr>
       </w:pPr>
-      <w:hyperlink r:id="rId50" w:history="1">
+      <w:hyperlink r:id="rId51" w:history="1">
         <w:r>
           <w:rPr>
             <w:rStyle w:val="Hyperlink"/>
@@ -4933,7 +5012,7 @@
       <w:pPr>
         <w:pStyle w:val="NoSpacing"/>
       </w:pPr>
-      <w:hyperlink r:id="rId51" w:history="1">
+      <w:hyperlink r:id="rId52" w:history="1">
         <w:r>
           <w:rPr>
             <w:rStyle w:val="Hyperlink"/>
@@ -4964,7 +5043,7 @@
       <w:pPr>
         <w:pStyle w:val="NoSpacing"/>
       </w:pPr>
-      <w:hyperlink r:id="rId52" w:history="1">
+      <w:hyperlink r:id="rId53" w:history="1">
         <w:r>
           <w:rPr>
             <w:rStyle w:val="Hyperlink"/>
@@ -5005,7 +5084,7 @@
       <w:pPr>
         <w:pStyle w:val="NoSpacing"/>
       </w:pPr>
-      <w:hyperlink r:id="rId53" w:history="1">
+      <w:hyperlink r:id="rId54" w:history="1">
         <w:r>
           <w:rPr>
             <w:rStyle w:val="Hyperlink"/>
@@ -5050,7 +5129,7 @@
           <w:rStyle w:val="Hyperlink"/>
         </w:rPr>
       </w:pPr>
-      <w:hyperlink r:id="rId54" w:history="1">
+      <w:hyperlink r:id="rId55" w:history="1">
         <w:r>
           <w:rPr>
             <w:rStyle w:val="Hyperlink"/>
@@ -5087,7 +5166,7 @@
       <w:pPr>
         <w:pStyle w:val="NoSpacing"/>
       </w:pPr>
-      <w:hyperlink r:id="rId55" w:history="1">
+      <w:hyperlink r:id="rId56" w:history="1">
         <w:r>
           <w:rPr>
             <w:rStyle w:val="Hyperlink"/>
@@ -5137,7 +5216,7 @@
       <w:pPr>
         <w:pStyle w:val="NoSpacing"/>
       </w:pPr>
-      <w:hyperlink r:id="rId56" w:history="1">
+      <w:hyperlink r:id="rId57" w:history="1">
         <w:r>
           <w:rPr>
             <w:rStyle w:val="Hyperlink"/>
@@ -5151,9 +5230,40 @@
         <w:pStyle w:val="NoSpacing"/>
       </w:pPr>
     </w:p>
+    <w:p>
+      <w:pPr>
+        <w:pStyle w:val="NoSpacing"/>
+      </w:pPr>
+    </w:p>
+    <w:p>
+      <w:pPr>
+        <w:pStyle w:val="NoSpacing"/>
+      </w:pPr>
+      <w:r>
+        <w:t>21. GitHub via Jeffery Jerome Meverden III. “Halex”</w:t>
+      </w:r>
+    </w:p>
+    <w:p>
+      <w:pPr>
+        <w:pStyle w:val="NoSpacing"/>
+      </w:pPr>
+      <w:hyperlink r:id="rId58" w:history="1">
+        <w:r>
+          <w:rPr>
+            <w:rStyle w:val="Hyperlink"/>
+          </w:rPr>
+          <w:t>https://github.com/JefferyMeverden/Halex</w:t>
+        </w:r>
+      </w:hyperlink>
+    </w:p>
+    <w:p>
+      <w:pPr>
+        <w:pStyle w:val="NoSpacing"/>
+      </w:pPr>
+    </w:p>
     <w:sectPr>
-      <w:headerReference w:type="default" r:id="rId57"/>
-      <w:headerReference w:type="first" r:id="rId58"/>
+      <w:headerReference w:type="default" r:id="rId59"/>
+      <w:headerReference w:type="first" r:id="rId60"/>
       <w:pgSz w:w="12240" w:h="15840"/>
       <w:pgMar w:top="1440" w:right="1440" w:bottom="1440" w:left="1440" w:header="720" w:footer="720" w:gutter="0"/>
       <w:cols w:space="720"/>
@@ -5165,7 +5275,7 @@
 </file>
 
 <file path=word/endnotes.xml><?xml version="1.0" encoding="utf-8"?>
-<w:endnotes xmlns:wpc="http://schemas.microsoft.com/office/word/2010/wordprocessingCanvas" xmlns:cx="http://schemas.microsoft.com/office/drawing/2014/chartex" xmlns:cx1="http://schemas.microsoft.com/office/drawing/2015/9/8/chartex" xmlns:cx2="http://schemas.microsoft.com/office/drawing/2015/10/21/chartex" xmlns:cx3="http://schemas.microsoft.com/office/drawing/2016/5/9/chartex" xmlns:cx4="http://schemas.microsoft.com/office/drawing/2016/5/10/chartex" xmlns:cx5="http://schemas.microsoft.com/office/drawing/2016/5/11/chartex" xmlns:cx6="http://schemas.microsoft.com/office/drawing/2016/5/12/chartex" xmlns:cx7="http://schemas.microsoft.com/office/drawing/2016/5/13/chartex" xmlns:cx8="http://schemas.microsoft.com/office/drawing/2016/5/14/chartex" xmlns:mc="http://schemas.openxmlformats.org/markup-compatibility/2006" xmlns:aink="http://schemas.microsoft.com/office/drawing/2016/ink" xmlns:am3d="http://schemas.microsoft.com/office/drawing/2017/model3d" xmlns:o="urn:schemas-microsoft-com:office:office" xmlns:r="http://schemas.openxmlformats.org/officeDocument/2006/relationships" xmlns:m="http://schemas.openxmlformats.org/officeDocument/2006/math" xmlns:v="urn:schemas-microsoft-com:vml" xmlns:wp14="http://schemas.microsoft.com/office/word/2010/wordprocessingDrawing" xmlns:wp="http://schemas.openxmlformats.org/drawingml/2006/wordprocessingDrawing" xmlns:w10="urn:schemas-microsoft-com:office:word" xmlns:w="http://schemas.openxmlformats.org/wordprocessingml/2006/main" xmlns:w14="http://schemas.microsoft.com/office/word/2010/wordml" xmlns:w15="http://schemas.microsoft.com/office/word/2012/wordml" xmlns:w16cex="http://schemas.microsoft.com/office/word/2018/wordml/cex" xmlns:w16cid="http://schemas.microsoft.com/office/word/2016/wordml/cid" xmlns:w16="http://schemas.microsoft.com/office/word/2018/wordml" xmlns:w16sdtdh="http://schemas.microsoft.com/office/word/2020/wordml/sdtdatahash" xmlns:w16se="http://schemas.microsoft.com/office/word/2015/wordml/symex" xmlns:wpg="http://schemas.microsoft.com/office/word/2010/wordprocessingGroup" xmlns:wpi="http://schemas.microsoft.com/office/word/2010/wordprocessingInk" xmlns:wne="http://schemas.microsoft.com/office/word/2006/wordml" xmlns:wps="http://schemas.microsoft.com/office/word/2010/wordprocessingShape" mc:Ignorable="w14 w15 w16se w16cid w16 w16cex w16sdtdh wp14">
+<w:endnotes xmlns:wpc="http://schemas.microsoft.com/office/word/2010/wordprocessingCanvas" xmlns:cx="http://schemas.microsoft.com/office/drawing/2014/chartex" xmlns:cx1="http://schemas.microsoft.com/office/drawing/2015/9/8/chartex" xmlns:cx2="http://schemas.microsoft.com/office/drawing/2015/10/21/chartex" xmlns:cx3="http://schemas.microsoft.com/office/drawing/2016/5/9/chartex" xmlns:cx4="http://schemas.microsoft.com/office/drawing/2016/5/10/chartex" xmlns:cx5="http://schemas.microsoft.com/office/drawing/2016/5/11/chartex" xmlns:cx6="http://schemas.microsoft.com/office/drawing/2016/5/12/chartex" xmlns:cx7="http://schemas.microsoft.com/office/drawing/2016/5/13/chartex" xmlns:cx8="http://schemas.microsoft.com/office/drawing/2016/5/14/chartex" xmlns:mc="http://schemas.openxmlformats.org/markup-compatibility/2006" xmlns:aink="http://schemas.microsoft.com/office/drawing/2016/ink" xmlns:am3d="http://schemas.microsoft.com/office/drawing/2017/model3d" xmlns:o="urn:schemas-microsoft-com:office:office" xmlns:oel="http://schemas.microsoft.com/office/2019/extlst" xmlns:r="http://schemas.openxmlformats.org/officeDocument/2006/relationships" xmlns:m="http://schemas.openxmlformats.org/officeDocument/2006/math" xmlns:v="urn:schemas-microsoft-com:vml" xmlns:wp14="http://schemas.microsoft.com/office/word/2010/wordprocessingDrawing" xmlns:wp="http://schemas.openxmlformats.org/drawingml/2006/wordprocessingDrawing" xmlns:w10="urn:schemas-microsoft-com:office:word" xmlns:w="http://schemas.openxmlformats.org/wordprocessingml/2006/main" xmlns:w14="http://schemas.microsoft.com/office/word/2010/wordml" xmlns:w15="http://schemas.microsoft.com/office/word/2012/wordml" xmlns:w16cex="http://schemas.microsoft.com/office/word/2018/wordml/cex" xmlns:w16cid="http://schemas.microsoft.com/office/word/2016/wordml/cid" xmlns:w16="http://schemas.microsoft.com/office/word/2018/wordml" xmlns:w16sdtdh="http://schemas.microsoft.com/office/word/2020/wordml/sdtdatahash" xmlns:w16se="http://schemas.microsoft.com/office/word/2015/wordml/symex" xmlns:wpg="http://schemas.microsoft.com/office/word/2010/wordprocessingGroup" xmlns:wpi="http://schemas.microsoft.com/office/word/2010/wordprocessingInk" xmlns:wne="http://schemas.microsoft.com/office/word/2006/wordml" xmlns:wps="http://schemas.microsoft.com/office/word/2010/wordprocessingShape" mc:Ignorable="w14 w15 w16se w16cid w16 w16cex w16sdtdh wp14">
   <w:endnote w:type="separator" w:id="-1">
     <w:p>
       <w:pPr>
@@ -5190,7 +5300,7 @@
 </file>
 
 <file path=word/footnotes.xml><?xml version="1.0" encoding="utf-8"?>
-<w:footnotes xmlns:wpc="http://schemas.microsoft.com/office/word/2010/wordprocessingCanvas" xmlns:cx="http://schemas.microsoft.com/office/drawing/2014/chartex" xmlns:cx1="http://schemas.microsoft.com/office/drawing/2015/9/8/chartex" xmlns:cx2="http://schemas.microsoft.com/office/drawing/2015/10/21/chartex" xmlns:cx3="http://schemas.microsoft.com/office/drawing/2016/5/9/chartex" xmlns:cx4="http://schemas.microsoft.com/office/drawing/2016/5/10/chartex" xmlns:cx5="http://schemas.microsoft.com/office/drawing/2016/5/11/chartex" xmlns:cx6="http://schemas.microsoft.com/office/drawing/2016/5/12/chartex" xmlns:cx7="http://schemas.microsoft.com/office/drawing/2016/5/13/chartex" xmlns:cx8="http://schemas.microsoft.com/office/drawing/2016/5/14/chartex" xmlns:mc="http://schemas.openxmlformats.org/markup-compatibility/2006" xmlns:aink="http://schemas.microsoft.com/office/drawing/2016/ink" xmlns:am3d="http://schemas.microsoft.com/office/drawing/2017/model3d" xmlns:o="urn:schemas-microsoft-com:office:office" xmlns:r="http://schemas.openxmlformats.org/officeDocument/2006/relationships" xmlns:m="http://schemas.openxmlformats.org/officeDocument/2006/math" xmlns:v="urn:schemas-microsoft-com:vml" xmlns:wp14="http://schemas.microsoft.com/office/word/2010/wordprocessingDrawing" xmlns:wp="http://schemas.openxmlformats.org/drawingml/2006/wordprocessingDrawing" xmlns:w10="urn:schemas-microsoft-com:office:word" xmlns:w="http://schemas.openxmlformats.org/wordprocessingml/2006/main" xmlns:w14="http://schemas.microsoft.com/office/word/2010/wordml" xmlns:w15="http://schemas.microsoft.com/office/word/2012/wordml" xmlns:w16cex="http://schemas.microsoft.com/office/word/2018/wordml/cex" xmlns:w16cid="http://schemas.microsoft.com/office/word/2016/wordml/cid" xmlns:w16="http://schemas.microsoft.com/office/word/2018/wordml" xmlns:w16sdtdh="http://schemas.microsoft.com/office/word/2020/wordml/sdtdatahash" xmlns:w16se="http://schemas.microsoft.com/office/word/2015/wordml/symex" xmlns:wpg="http://schemas.microsoft.com/office/word/2010/wordprocessingGroup" xmlns:wpi="http://schemas.microsoft.com/office/word/2010/wordprocessingInk" xmlns:wne="http://schemas.microsoft.com/office/word/2006/wordml" xmlns:wps="http://schemas.microsoft.com/office/word/2010/wordprocessingShape" mc:Ignorable="w14 w15 w16se w16cid w16 w16cex w16sdtdh wp14">
+<w:footnotes xmlns:wpc="http://schemas.microsoft.com/office/word/2010/wordprocessingCanvas" xmlns:cx="http://schemas.microsoft.com/office/drawing/2014/chartex" xmlns:cx1="http://schemas.microsoft.com/office/drawing/2015/9/8/chartex" xmlns:cx2="http://schemas.microsoft.com/office/drawing/2015/10/21/chartex" xmlns:cx3="http://schemas.microsoft.com/office/drawing/2016/5/9/chartex" xmlns:cx4="http://schemas.microsoft.com/office/drawing/2016/5/10/chartex" xmlns:cx5="http://schemas.microsoft.com/office/drawing/2016/5/11/chartex" xmlns:cx6="http://schemas.microsoft.com/office/drawing/2016/5/12/chartex" xmlns:cx7="http://schemas.microsoft.com/office/drawing/2016/5/13/chartex" xmlns:cx8="http://schemas.microsoft.com/office/drawing/2016/5/14/chartex" xmlns:mc="http://schemas.openxmlformats.org/markup-compatibility/2006" xmlns:aink="http://schemas.microsoft.com/office/drawing/2016/ink" xmlns:am3d="http://schemas.microsoft.com/office/drawing/2017/model3d" xmlns:o="urn:schemas-microsoft-com:office:office" xmlns:oel="http://schemas.microsoft.com/office/2019/extlst" xmlns:r="http://schemas.openxmlformats.org/officeDocument/2006/relationships" xmlns:m="http://schemas.openxmlformats.org/officeDocument/2006/math" xmlns:v="urn:schemas-microsoft-com:vml" xmlns:wp14="http://schemas.microsoft.com/office/word/2010/wordprocessingDrawing" xmlns:wp="http://schemas.openxmlformats.org/drawingml/2006/wordprocessingDrawing" xmlns:w10="urn:schemas-microsoft-com:office:word" xmlns:w="http://schemas.openxmlformats.org/wordprocessingml/2006/main" xmlns:w14="http://schemas.microsoft.com/office/word/2010/wordml" xmlns:w15="http://schemas.microsoft.com/office/word/2012/wordml" xmlns:w16cex="http://schemas.microsoft.com/office/word/2018/wordml/cex" xmlns:w16cid="http://schemas.microsoft.com/office/word/2016/wordml/cid" xmlns:w16="http://schemas.microsoft.com/office/word/2018/wordml" xmlns:w16sdtdh="http://schemas.microsoft.com/office/word/2020/wordml/sdtdatahash" xmlns:w16se="http://schemas.microsoft.com/office/word/2015/wordml/symex" xmlns:wpg="http://schemas.microsoft.com/office/word/2010/wordprocessingGroup" xmlns:wpi="http://schemas.microsoft.com/office/word/2010/wordprocessingInk" xmlns:wne="http://schemas.microsoft.com/office/word/2006/wordml" xmlns:wps="http://schemas.microsoft.com/office/word/2010/wordprocessingShape" mc:Ignorable="w14 w15 w16se w16cid w16 w16cex w16sdtdh wp14">
   <w:footnote w:type="separator" w:id="-1">
     <w:p>
       <w:pPr>
@@ -5215,7 +5325,7 @@
 </file>
 
 <file path=word/header1.xml><?xml version="1.0" encoding="utf-8"?>
-<w:hdr xmlns:wpc="http://schemas.microsoft.com/office/word/2010/wordprocessingCanvas" xmlns:cx="http://schemas.microsoft.com/office/drawing/2014/chartex" xmlns:cx1="http://schemas.microsoft.com/office/drawing/2015/9/8/chartex" xmlns:cx2="http://schemas.microsoft.com/office/drawing/2015/10/21/chartex" xmlns:cx3="http://schemas.microsoft.com/office/drawing/2016/5/9/chartex" xmlns:cx4="http://schemas.microsoft.com/office/drawing/2016/5/10/chartex" xmlns:cx5="http://schemas.microsoft.com/office/drawing/2016/5/11/chartex" xmlns:cx6="http://schemas.microsoft.com/office/drawing/2016/5/12/chartex" xmlns:cx7="http://schemas.microsoft.com/office/drawing/2016/5/13/chartex" xmlns:cx8="http://schemas.microsoft.com/office/drawing/2016/5/14/chartex" xmlns:mc="http://schemas.openxmlformats.org/markup-compatibility/2006" xmlns:aink="http://schemas.microsoft.com/office/drawing/2016/ink" xmlns:am3d="http://schemas.microsoft.com/office/drawing/2017/model3d" xmlns:o="urn:schemas-microsoft-com:office:office" xmlns:r="http://schemas.openxmlformats.org/officeDocument/2006/relationships" xmlns:m="http://schemas.openxmlformats.org/officeDocument/2006/math" xmlns:v="urn:schemas-microsoft-com:vml" xmlns:wp14="http://schemas.microsoft.com/office/word/2010/wordprocessingDrawing" xmlns:wp="http://schemas.openxmlformats.org/drawingml/2006/wordprocessingDrawing" xmlns:w10="urn:schemas-microsoft-com:office:word" xmlns:w="http://schemas.openxmlformats.org/wordprocessingml/2006/main" xmlns:w14="http://schemas.microsoft.com/office/word/2010/wordml" xmlns:w15="http://schemas.microsoft.com/office/word/2012/wordml" xmlns:w16cex="http://schemas.microsoft.com/office/word/2018/wordml/cex" xmlns:w16cid="http://schemas.microsoft.com/office/word/2016/wordml/cid" xmlns:w16="http://schemas.microsoft.com/office/word/2018/wordml" xmlns:w16sdtdh="http://schemas.microsoft.com/office/word/2020/wordml/sdtdatahash" xmlns:w16se="http://schemas.microsoft.com/office/word/2015/wordml/symex" xmlns:wpg="http://schemas.microsoft.com/office/word/2010/wordprocessingGroup" xmlns:wpi="http://schemas.microsoft.com/office/word/2010/wordprocessingInk" xmlns:wne="http://schemas.microsoft.com/office/word/2006/wordml" xmlns:wps="http://schemas.microsoft.com/office/word/2010/wordprocessingShape" mc:Ignorable="w14 w15 w16se w16cid w16 w16cex w16sdtdh wp14">
+<w:hdr xmlns:wpc="http://schemas.microsoft.com/office/word/2010/wordprocessingCanvas" xmlns:cx="http://schemas.microsoft.com/office/drawing/2014/chartex" xmlns:cx1="http://schemas.microsoft.com/office/drawing/2015/9/8/chartex" xmlns:cx2="http://schemas.microsoft.com/office/drawing/2015/10/21/chartex" xmlns:cx3="http://schemas.microsoft.com/office/drawing/2016/5/9/chartex" xmlns:cx4="http://schemas.microsoft.com/office/drawing/2016/5/10/chartex" xmlns:cx5="http://schemas.microsoft.com/office/drawing/2016/5/11/chartex" xmlns:cx6="http://schemas.microsoft.com/office/drawing/2016/5/12/chartex" xmlns:cx7="http://schemas.microsoft.com/office/drawing/2016/5/13/chartex" xmlns:cx8="http://schemas.microsoft.com/office/drawing/2016/5/14/chartex" xmlns:mc="http://schemas.openxmlformats.org/markup-compatibility/2006" xmlns:aink="http://schemas.microsoft.com/office/drawing/2016/ink" xmlns:am3d="http://schemas.microsoft.com/office/drawing/2017/model3d" xmlns:o="urn:schemas-microsoft-com:office:office" xmlns:oel="http://schemas.microsoft.com/office/2019/extlst" xmlns:r="http://schemas.openxmlformats.org/officeDocument/2006/relationships" xmlns:m="http://schemas.openxmlformats.org/officeDocument/2006/math" xmlns:v="urn:schemas-microsoft-com:vml" xmlns:wp14="http://schemas.microsoft.com/office/word/2010/wordprocessingDrawing" xmlns:wp="http://schemas.openxmlformats.org/drawingml/2006/wordprocessingDrawing" xmlns:w10="urn:schemas-microsoft-com:office:word" xmlns:w="http://schemas.openxmlformats.org/wordprocessingml/2006/main" xmlns:w14="http://schemas.microsoft.com/office/word/2010/wordml" xmlns:w15="http://schemas.microsoft.com/office/word/2012/wordml" xmlns:w16cex="http://schemas.microsoft.com/office/word/2018/wordml/cex" xmlns:w16cid="http://schemas.microsoft.com/office/word/2016/wordml/cid" xmlns:w16="http://schemas.microsoft.com/office/word/2018/wordml" xmlns:w16sdtdh="http://schemas.microsoft.com/office/word/2020/wordml/sdtdatahash" xmlns:w16se="http://schemas.microsoft.com/office/word/2015/wordml/symex" xmlns:wpg="http://schemas.microsoft.com/office/word/2010/wordprocessingGroup" xmlns:wpi="http://schemas.microsoft.com/office/word/2010/wordprocessingInk" xmlns:wne="http://schemas.microsoft.com/office/word/2006/wordml" xmlns:wps="http://schemas.microsoft.com/office/word/2010/wordprocessingShape" mc:Ignorable="w14 w15 w16se w16cid w16 w16cex w16sdtdh wp14">
   <w:sdt>
     <w:sdtPr>
       <w:id w:val="-714426844"/>
@@ -5268,7 +5378,7 @@
 </file>
 
 <file path=word/header2.xml><?xml version="1.0" encoding="utf-8"?>
-<w:hdr xmlns:wpc="http://schemas.microsoft.com/office/word/2010/wordprocessingCanvas" xmlns:cx="http://schemas.microsoft.com/office/drawing/2014/chartex" xmlns:cx1="http://schemas.microsoft.com/office/drawing/2015/9/8/chartex" xmlns:cx2="http://schemas.microsoft.com/office/drawing/2015/10/21/chartex" xmlns:cx3="http://schemas.microsoft.com/office/drawing/2016/5/9/chartex" xmlns:cx4="http://schemas.microsoft.com/office/drawing/2016/5/10/chartex" xmlns:cx5="http://schemas.microsoft.com/office/drawing/2016/5/11/chartex" xmlns:cx6="http://schemas.microsoft.com/office/drawing/2016/5/12/chartex" xmlns:cx7="http://schemas.microsoft.com/office/drawing/2016/5/13/chartex" xmlns:cx8="http://schemas.microsoft.com/office/drawing/2016/5/14/chartex" xmlns:mc="http://schemas.openxmlformats.org/markup-compatibility/2006" xmlns:aink="http://schemas.microsoft.com/office/drawing/2016/ink" xmlns:am3d="http://schemas.microsoft.com/office/drawing/2017/model3d" xmlns:o="urn:schemas-microsoft-com:office:office" xmlns:r="http://schemas.openxmlformats.org/officeDocument/2006/relationships" xmlns:m="http://schemas.openxmlformats.org/officeDocument/2006/math" xmlns:v="urn:schemas-microsoft-com:vml" xmlns:wp14="http://schemas.microsoft.com/office/word/2010/wordprocessingDrawing" xmlns:wp="http://schemas.openxmlformats.org/drawingml/2006/wordprocessingDrawing" xmlns:w10="urn:schemas-microsoft-com:office:word" xmlns:w="http://schemas.openxmlformats.org/wordprocessingml/2006/main" xmlns:w14="http://schemas.microsoft.com/office/word/2010/wordml" xmlns:w15="http://schemas.microsoft.com/office/word/2012/wordml" xmlns:w16cex="http://schemas.microsoft.com/office/word/2018/wordml/cex" xmlns:w16cid="http://schemas.microsoft.com/office/word/2016/wordml/cid" xmlns:w16="http://schemas.microsoft.com/office/word/2018/wordml" xmlns:w16sdtdh="http://schemas.microsoft.com/office/word/2020/wordml/sdtdatahash" xmlns:w16se="http://schemas.microsoft.com/office/word/2015/wordml/symex" xmlns:wpg="http://schemas.microsoft.com/office/word/2010/wordprocessingGroup" xmlns:wpi="http://schemas.microsoft.com/office/word/2010/wordprocessingInk" xmlns:wne="http://schemas.microsoft.com/office/word/2006/wordml" xmlns:wps="http://schemas.microsoft.com/office/word/2010/wordprocessingShape" mc:Ignorable="w14 w15 w16se w16cid w16 w16cex w16sdtdh wp14">
+<w:hdr xmlns:wpc="http://schemas.microsoft.com/office/word/2010/wordprocessingCanvas" xmlns:cx="http://schemas.microsoft.com/office/drawing/2014/chartex" xmlns:cx1="http://schemas.microsoft.com/office/drawing/2015/9/8/chartex" xmlns:cx2="http://schemas.microsoft.com/office/drawing/2015/10/21/chartex" xmlns:cx3="http://schemas.microsoft.com/office/drawing/2016/5/9/chartex" xmlns:cx4="http://schemas.microsoft.com/office/drawing/2016/5/10/chartex" xmlns:cx5="http://schemas.microsoft.com/office/drawing/2016/5/11/chartex" xmlns:cx6="http://schemas.microsoft.com/office/drawing/2016/5/12/chartex" xmlns:cx7="http://schemas.microsoft.com/office/drawing/2016/5/13/chartex" xmlns:cx8="http://schemas.microsoft.com/office/drawing/2016/5/14/chartex" xmlns:mc="http://schemas.openxmlformats.org/markup-compatibility/2006" xmlns:aink="http://schemas.microsoft.com/office/drawing/2016/ink" xmlns:am3d="http://schemas.microsoft.com/office/drawing/2017/model3d" xmlns:o="urn:schemas-microsoft-com:office:office" xmlns:oel="http://schemas.microsoft.com/office/2019/extlst" xmlns:r="http://schemas.openxmlformats.org/officeDocument/2006/relationships" xmlns:m="http://schemas.openxmlformats.org/officeDocument/2006/math" xmlns:v="urn:schemas-microsoft-com:vml" xmlns:wp14="http://schemas.microsoft.com/office/word/2010/wordprocessingDrawing" xmlns:wp="http://schemas.openxmlformats.org/drawingml/2006/wordprocessingDrawing" xmlns:w10="urn:schemas-microsoft-com:office:word" xmlns:w="http://schemas.openxmlformats.org/wordprocessingml/2006/main" xmlns:w14="http://schemas.microsoft.com/office/word/2010/wordml" xmlns:w15="http://schemas.microsoft.com/office/word/2012/wordml" xmlns:w16cex="http://schemas.microsoft.com/office/word/2018/wordml/cex" xmlns:w16cid="http://schemas.microsoft.com/office/word/2016/wordml/cid" xmlns:w16="http://schemas.microsoft.com/office/word/2018/wordml" xmlns:w16sdtdh="http://schemas.microsoft.com/office/word/2020/wordml/sdtdatahash" xmlns:w16se="http://schemas.microsoft.com/office/word/2015/wordml/symex" xmlns:wpg="http://schemas.microsoft.com/office/word/2010/wordprocessingGroup" xmlns:wpi="http://schemas.microsoft.com/office/word/2010/wordprocessingInk" xmlns:wne="http://schemas.microsoft.com/office/word/2006/wordml" xmlns:wps="http://schemas.microsoft.com/office/word/2010/wordprocessingShape" mc:Ignorable="w14 w15 w16se w16cid w16 w16cex w16sdtdh wp14">
   <w:p>
     <w:pPr>
       <w:pStyle w:val="Header"/>
@@ -5279,7 +5389,7 @@
 </file>
 
 <file path=word/numbering.xml><?xml version="1.0" encoding="utf-8"?>
-<w:numbering xmlns:wpc="http://schemas.microsoft.com/office/word/2010/wordprocessingCanvas" xmlns:cx="http://schemas.microsoft.com/office/drawing/2014/chartex" xmlns:cx1="http://schemas.microsoft.com/office/drawing/2015/9/8/chartex" xmlns:cx2="http://schemas.microsoft.com/office/drawing/2015/10/21/chartex" xmlns:cx3="http://schemas.microsoft.com/office/drawing/2016/5/9/chartex" xmlns:cx4="http://schemas.microsoft.com/office/drawing/2016/5/10/chartex" xmlns:cx5="http://schemas.microsoft.com/office/drawing/2016/5/11/chartex" xmlns:cx6="http://schemas.microsoft.com/office/drawing/2016/5/12/chartex" xmlns:cx7="http://schemas.microsoft.com/office/drawing/2016/5/13/chartex" xmlns:cx8="http://schemas.microsoft.com/office/drawing/2016/5/14/chartex" xmlns:mc="http://schemas.openxmlformats.org/markup-compatibility/2006" xmlns:aink="http://schemas.microsoft.com/office/drawing/2016/ink" xmlns:am3d="http://schemas.microsoft.com/office/drawing/2017/model3d" xmlns:o="urn:schemas-microsoft-com:office:office" xmlns:r="http://schemas.openxmlformats.org/officeDocument/2006/relationships" xmlns:m="http://schemas.openxmlformats.org/officeDocument/2006/math" xmlns:v="urn:schemas-microsoft-com:vml" xmlns:wp14="http://schemas.microsoft.com/office/word/2010/wordprocessingDrawing" xmlns:wp="http://schemas.openxmlformats.org/drawingml/2006/wordprocessingDrawing" xmlns:w10="urn:schemas-microsoft-com:office:word" xmlns:w="http://schemas.openxmlformats.org/wordprocessingml/2006/main" xmlns:w14="http://schemas.microsoft.com/office/word/2010/wordml" xmlns:w15="http://schemas.microsoft.com/office/word/2012/wordml" xmlns:w16cex="http://schemas.microsoft.com/office/word/2018/wordml/cex" xmlns:w16cid="http://schemas.microsoft.com/office/word/2016/wordml/cid" xmlns:w16="http://schemas.microsoft.com/office/word/2018/wordml" xmlns:w16sdtdh="http://schemas.microsoft.com/office/word/2020/wordml/sdtdatahash" xmlns:w16se="http://schemas.microsoft.com/office/word/2015/wordml/symex" xmlns:wpg="http://schemas.microsoft.com/office/word/2010/wordprocessingGroup" xmlns:wpi="http://schemas.microsoft.com/office/word/2010/wordprocessingInk" xmlns:wne="http://schemas.microsoft.com/office/word/2006/wordml" xmlns:wps="http://schemas.microsoft.com/office/word/2010/wordprocessingShape" mc:Ignorable="w14 w15 w16se w16cid w16 w16cex w16sdtdh wp14">
+<w:numbering xmlns:wpc="http://schemas.microsoft.com/office/word/2010/wordprocessingCanvas" xmlns:cx="http://schemas.microsoft.com/office/drawing/2014/chartex" xmlns:cx1="http://schemas.microsoft.com/office/drawing/2015/9/8/chartex" xmlns:cx2="http://schemas.microsoft.com/office/drawing/2015/10/21/chartex" xmlns:cx3="http://schemas.microsoft.com/office/drawing/2016/5/9/chartex" xmlns:cx4="http://schemas.microsoft.com/office/drawing/2016/5/10/chartex" xmlns:cx5="http://schemas.microsoft.com/office/drawing/2016/5/11/chartex" xmlns:cx6="http://schemas.microsoft.com/office/drawing/2016/5/12/chartex" xmlns:cx7="http://schemas.microsoft.com/office/drawing/2016/5/13/chartex" xmlns:cx8="http://schemas.microsoft.com/office/drawing/2016/5/14/chartex" xmlns:mc="http://schemas.openxmlformats.org/markup-compatibility/2006" xmlns:aink="http://schemas.microsoft.com/office/drawing/2016/ink" xmlns:am3d="http://schemas.microsoft.com/office/drawing/2017/model3d" xmlns:o="urn:schemas-microsoft-com:office:office" xmlns:oel="http://schemas.microsoft.com/office/2019/extlst" xmlns:r="http://schemas.openxmlformats.org/officeDocument/2006/relationships" xmlns:m="http://schemas.openxmlformats.org/officeDocument/2006/math" xmlns:v="urn:schemas-microsoft-com:vml" xmlns:wp14="http://schemas.microsoft.com/office/word/2010/wordprocessingDrawing" xmlns:wp="http://schemas.openxmlformats.org/drawingml/2006/wordprocessingDrawing" xmlns:w10="urn:schemas-microsoft-com:office:word" xmlns:w="http://schemas.openxmlformats.org/wordprocessingml/2006/main" xmlns:w14="http://schemas.microsoft.com/office/word/2010/wordml" xmlns:w15="http://schemas.microsoft.com/office/word/2012/wordml" xmlns:w16cex="http://schemas.microsoft.com/office/word/2018/wordml/cex" xmlns:w16cid="http://schemas.microsoft.com/office/word/2016/wordml/cid" xmlns:w16="http://schemas.microsoft.com/office/word/2018/wordml" xmlns:w16sdtdh="http://schemas.microsoft.com/office/word/2020/wordml/sdtdatahash" xmlns:w16se="http://schemas.microsoft.com/office/word/2015/wordml/symex" xmlns:wpg="http://schemas.microsoft.com/office/word/2010/wordprocessingGroup" xmlns:wpi="http://schemas.microsoft.com/office/word/2010/wordprocessingInk" xmlns:wne="http://schemas.microsoft.com/office/word/2006/wordml" xmlns:wps="http://schemas.microsoft.com/office/word/2010/wordprocessingShape" mc:Ignorable="w14 w15 w16se w16cid w16 w16cex w16sdtdh wp14">
   <w:abstractNum w:abstractNumId="0" w15:restartNumberingAfterBreak="0">
     <w:nsid w:val="27B03A9D"/>
     <w:multiLevelType w:val="hybridMultilevel"/>

</xml_diff>

<commit_message>
Completed the Final Project Document.
</commit_message>
<xml_diff>
--- a/Documentation/Final Project Document.docx
+++ b/Documentation/Final Project Document.docx
@@ -16,14 +16,22 @@
           <w:sz w:val="72"/>
           <w:szCs w:val="72"/>
         </w:rPr>
-        <w:t>Final Projec</w:t>
-      </w:r>
-      <w:r>
+        <w:t>Halex</w:t>
+      </w:r>
+    </w:p>
+    <w:p>
+      <w:pPr>
+        <w:pStyle w:val="NoSpacing"/>
+        <w:jc w:val="center"/>
         <w:rPr>
-          <w:sz w:val="72"/>
-          <w:szCs w:val="72"/>
+          <w:color w:val="A6A6A6" w:themeColor="background1" w:themeShade="A6"/>
         </w:rPr>
-        <w:t>t</w:t>
+      </w:pPr>
+      <w:r>
+        <w:rPr>
+          <w:color w:val="A6A6A6" w:themeColor="background1" w:themeShade="A6"/>
+        </w:rPr>
+        <w:t>Final Project Document</w:t>
       </w:r>
     </w:p>
     <w:p>
@@ -140,7 +148,6 @@
         </w:drawing>
       </w:r>
     </w:p>
-    <w:p/>
     <w:sdt>
       <w:sdtPr>
         <w:rPr>
@@ -191,7 +198,7 @@
           <w:r>
             <w:fldChar w:fldCharType="separate"/>
           </w:r>
-          <w:hyperlink w:anchor="_Toc102529017" w:history="1">
+          <w:hyperlink w:anchor="_Toc103029904" w:history="1">
             <w:r>
               <w:rPr>
                 <w:rStyle w:val="Hyperlink"/>
@@ -218,7 +225,7 @@
                 <w:noProof/>
                 <w:webHidden/>
               </w:rPr>
-              <w:instrText xml:space="preserve"> PAGEREF _Toc102529017 \h </w:instrText>
+              <w:instrText xml:space="preserve"> PAGEREF _Toc103029904 \h </w:instrText>
             </w:r>
             <w:r>
               <w:rPr>
@@ -260,7 +267,7 @@
               <w:noProof/>
             </w:rPr>
           </w:pPr>
-          <w:hyperlink w:anchor="_Toc102529018" w:history="1">
+          <w:hyperlink w:anchor="_Toc103029905" w:history="1">
             <w:r>
               <w:rPr>
                 <w:rStyle w:val="Hyperlink"/>
@@ -287,7 +294,7 @@
                 <w:noProof/>
                 <w:webHidden/>
               </w:rPr>
-              <w:instrText xml:space="preserve"> PAGEREF _Toc102529018 \h </w:instrText>
+              <w:instrText xml:space="preserve"> PAGEREF _Toc103029905 \h </w:instrText>
             </w:r>
             <w:r>
               <w:rPr>
@@ -329,7 +336,7 @@
               <w:noProof/>
             </w:rPr>
           </w:pPr>
-          <w:hyperlink w:anchor="_Toc102529019" w:history="1">
+          <w:hyperlink w:anchor="_Toc103029906" w:history="1">
             <w:r>
               <w:rPr>
                 <w:rStyle w:val="Hyperlink"/>
@@ -356,7 +363,7 @@
                 <w:noProof/>
                 <w:webHidden/>
               </w:rPr>
-              <w:instrText xml:space="preserve"> PAGEREF _Toc102529019 \h </w:instrText>
+              <w:instrText xml:space="preserve"> PAGEREF _Toc103029906 \h </w:instrText>
             </w:r>
             <w:r>
               <w:rPr>
@@ -398,7 +405,7 @@
               <w:noProof/>
             </w:rPr>
           </w:pPr>
-          <w:hyperlink w:anchor="_Toc102529020" w:history="1">
+          <w:hyperlink w:anchor="_Toc103029907" w:history="1">
             <w:r>
               <w:rPr>
                 <w:rStyle w:val="Hyperlink"/>
@@ -425,7 +432,7 @@
                 <w:noProof/>
                 <w:webHidden/>
               </w:rPr>
-              <w:instrText xml:space="preserve"> PAGEREF _Toc102529020 \h </w:instrText>
+              <w:instrText xml:space="preserve"> PAGEREF _Toc103029907 \h </w:instrText>
             </w:r>
             <w:r>
               <w:rPr>
@@ -467,7 +474,7 @@
               <w:noProof/>
             </w:rPr>
           </w:pPr>
-          <w:hyperlink w:anchor="_Toc102529021" w:history="1">
+          <w:hyperlink w:anchor="_Toc103029908" w:history="1">
             <w:r>
               <w:rPr>
                 <w:rStyle w:val="Hyperlink"/>
@@ -494,7 +501,7 @@
                 <w:noProof/>
                 <w:webHidden/>
               </w:rPr>
-              <w:instrText xml:space="preserve"> PAGEREF _Toc102529021 \h </w:instrText>
+              <w:instrText xml:space="preserve"> PAGEREF _Toc103029908 \h </w:instrText>
             </w:r>
             <w:r>
               <w:rPr>
@@ -536,7 +543,7 @@
               <w:noProof/>
             </w:rPr>
           </w:pPr>
-          <w:hyperlink w:anchor="_Toc102529022" w:history="1">
+          <w:hyperlink w:anchor="_Toc103029909" w:history="1">
             <w:r>
               <w:rPr>
                 <w:rStyle w:val="Hyperlink"/>
@@ -563,7 +570,7 @@
                 <w:noProof/>
                 <w:webHidden/>
               </w:rPr>
-              <w:instrText xml:space="preserve"> PAGEREF _Toc102529022 \h </w:instrText>
+              <w:instrText xml:space="preserve"> PAGEREF _Toc103029909 \h </w:instrText>
             </w:r>
             <w:r>
               <w:rPr>
@@ -605,7 +612,7 @@
               <w:noProof/>
             </w:rPr>
           </w:pPr>
-          <w:hyperlink w:anchor="_Toc102529023" w:history="1">
+          <w:hyperlink w:anchor="_Toc103029910" w:history="1">
             <w:r>
               <w:rPr>
                 <w:rStyle w:val="Hyperlink"/>
@@ -632,7 +639,7 @@
                 <w:noProof/>
                 <w:webHidden/>
               </w:rPr>
-              <w:instrText xml:space="preserve"> PAGEREF _Toc102529023 \h </w:instrText>
+              <w:instrText xml:space="preserve"> PAGEREF _Toc103029910 \h </w:instrText>
             </w:r>
             <w:r>
               <w:rPr>
@@ -674,7 +681,7 @@
               <w:noProof/>
             </w:rPr>
           </w:pPr>
-          <w:hyperlink w:anchor="_Toc102529024" w:history="1">
+          <w:hyperlink w:anchor="_Toc103029911" w:history="1">
             <w:r>
               <w:rPr>
                 <w:rStyle w:val="Hyperlink"/>
@@ -701,7 +708,7 @@
                 <w:noProof/>
                 <w:webHidden/>
               </w:rPr>
-              <w:instrText xml:space="preserve"> PAGEREF _Toc102529024 \h </w:instrText>
+              <w:instrText xml:space="preserve"> PAGEREF _Toc103029911 \h </w:instrText>
             </w:r>
             <w:r>
               <w:rPr>
@@ -743,7 +750,7 @@
               <w:noProof/>
             </w:rPr>
           </w:pPr>
-          <w:hyperlink w:anchor="_Toc102529025" w:history="1">
+          <w:hyperlink w:anchor="_Toc103029912" w:history="1">
             <w:r>
               <w:rPr>
                 <w:rStyle w:val="Hyperlink"/>
@@ -770,7 +777,7 @@
                 <w:noProof/>
                 <w:webHidden/>
               </w:rPr>
-              <w:instrText xml:space="preserve"> PAGEREF _Toc102529025 \h </w:instrText>
+              <w:instrText xml:space="preserve"> PAGEREF _Toc103029912 \h </w:instrText>
             </w:r>
             <w:r>
               <w:rPr>
@@ -812,7 +819,7 @@
               <w:noProof/>
             </w:rPr>
           </w:pPr>
-          <w:hyperlink w:anchor="_Toc102529026" w:history="1">
+          <w:hyperlink w:anchor="_Toc103029913" w:history="1">
             <w:r>
               <w:rPr>
                 <w:rStyle w:val="Hyperlink"/>
@@ -839,7 +846,7 @@
                 <w:noProof/>
                 <w:webHidden/>
               </w:rPr>
-              <w:instrText xml:space="preserve"> PAGEREF _Toc102529026 \h </w:instrText>
+              <w:instrText xml:space="preserve"> PAGEREF _Toc103029913 \h </w:instrText>
             </w:r>
             <w:r>
               <w:rPr>
@@ -881,7 +888,7 @@
               <w:noProof/>
             </w:rPr>
           </w:pPr>
-          <w:hyperlink w:anchor="_Toc102529027" w:history="1">
+          <w:hyperlink w:anchor="_Toc103029914" w:history="1">
             <w:r>
               <w:rPr>
                 <w:rStyle w:val="Hyperlink"/>
@@ -908,7 +915,7 @@
                 <w:noProof/>
                 <w:webHidden/>
               </w:rPr>
-              <w:instrText xml:space="preserve"> PAGEREF _Toc102529027 \h </w:instrText>
+              <w:instrText xml:space="preserve"> PAGEREF _Toc103029914 \h </w:instrText>
             </w:r>
             <w:r>
               <w:rPr>
@@ -950,7 +957,7 @@
               <w:noProof/>
             </w:rPr>
           </w:pPr>
-          <w:hyperlink w:anchor="_Toc102529028" w:history="1">
+          <w:hyperlink w:anchor="_Toc103029915" w:history="1">
             <w:r>
               <w:rPr>
                 <w:rStyle w:val="Hyperlink"/>
@@ -977,7 +984,7 @@
                 <w:noProof/>
                 <w:webHidden/>
               </w:rPr>
-              <w:instrText xml:space="preserve"> PAGEREF _Toc102529028 \h </w:instrText>
+              <w:instrText xml:space="preserve"> PAGEREF _Toc103029915 \h </w:instrText>
             </w:r>
             <w:r>
               <w:rPr>
@@ -1019,7 +1026,7 @@
               <w:noProof/>
             </w:rPr>
           </w:pPr>
-          <w:hyperlink w:anchor="_Toc102529029" w:history="1">
+          <w:hyperlink w:anchor="_Toc103029916" w:history="1">
             <w:r>
               <w:rPr>
                 <w:rStyle w:val="Hyperlink"/>
@@ -1046,7 +1053,7 @@
                 <w:noProof/>
                 <w:webHidden/>
               </w:rPr>
-              <w:instrText xml:space="preserve"> PAGEREF _Toc102529029 \h </w:instrText>
+              <w:instrText xml:space="preserve"> PAGEREF _Toc103029916 \h </w:instrText>
             </w:r>
             <w:r>
               <w:rPr>
@@ -1088,7 +1095,7 @@
               <w:noProof/>
             </w:rPr>
           </w:pPr>
-          <w:hyperlink w:anchor="_Toc102529030" w:history="1">
+          <w:hyperlink w:anchor="_Toc103029917" w:history="1">
             <w:r>
               <w:rPr>
                 <w:rStyle w:val="Hyperlink"/>
@@ -1115,7 +1122,7 @@
                 <w:noProof/>
                 <w:webHidden/>
               </w:rPr>
-              <w:instrText xml:space="preserve"> PAGEREF _Toc102529030 \h </w:instrText>
+              <w:instrText xml:space="preserve"> PAGEREF _Toc103029917 \h </w:instrText>
             </w:r>
             <w:r>
               <w:rPr>
@@ -1157,7 +1164,7 @@
               <w:noProof/>
             </w:rPr>
           </w:pPr>
-          <w:hyperlink w:anchor="_Toc102529031" w:history="1">
+          <w:hyperlink w:anchor="_Toc103029918" w:history="1">
             <w:r>
               <w:rPr>
                 <w:rStyle w:val="Hyperlink"/>
@@ -1184,7 +1191,7 @@
                 <w:noProof/>
                 <w:webHidden/>
               </w:rPr>
-              <w:instrText xml:space="preserve"> PAGEREF _Toc102529031 \h </w:instrText>
+              <w:instrText xml:space="preserve"> PAGEREF _Toc103029918 \h </w:instrText>
             </w:r>
             <w:r>
               <w:rPr>
@@ -1226,7 +1233,7 @@
               <w:noProof/>
             </w:rPr>
           </w:pPr>
-          <w:hyperlink w:anchor="_Toc102529032" w:history="1">
+          <w:hyperlink w:anchor="_Toc103029919" w:history="1">
             <w:r>
               <w:rPr>
                 <w:rStyle w:val="Hyperlink"/>
@@ -1253,7 +1260,7 @@
                 <w:noProof/>
                 <w:webHidden/>
               </w:rPr>
-              <w:instrText xml:space="preserve"> PAGEREF _Toc102529032 \h </w:instrText>
+              <w:instrText xml:space="preserve"> PAGEREF _Toc103029919 \h </w:instrText>
             </w:r>
             <w:r>
               <w:rPr>
@@ -1295,7 +1302,7 @@
               <w:noProof/>
             </w:rPr>
           </w:pPr>
-          <w:hyperlink w:anchor="_Toc102529033" w:history="1">
+          <w:hyperlink w:anchor="_Toc103029920" w:history="1">
             <w:r>
               <w:rPr>
                 <w:rStyle w:val="Hyperlink"/>
@@ -1322,7 +1329,7 @@
                 <w:noProof/>
                 <w:webHidden/>
               </w:rPr>
-              <w:instrText xml:space="preserve"> PAGEREF _Toc102529033 \h </w:instrText>
+              <w:instrText xml:space="preserve"> PAGEREF _Toc103029920 \h </w:instrText>
             </w:r>
             <w:r>
               <w:rPr>
@@ -1364,7 +1371,7 @@
               <w:noProof/>
             </w:rPr>
           </w:pPr>
-          <w:hyperlink w:anchor="_Toc102529034" w:history="1">
+          <w:hyperlink w:anchor="_Toc103029921" w:history="1">
             <w:r>
               <w:rPr>
                 <w:rStyle w:val="Hyperlink"/>
@@ -1391,7 +1398,7 @@
                 <w:noProof/>
                 <w:webHidden/>
               </w:rPr>
-              <w:instrText xml:space="preserve"> PAGEREF _Toc102529034 \h </w:instrText>
+              <w:instrText xml:space="preserve"> PAGEREF _Toc103029921 \h </w:instrText>
             </w:r>
             <w:r>
               <w:rPr>
@@ -1433,7 +1440,7 @@
               <w:noProof/>
             </w:rPr>
           </w:pPr>
-          <w:hyperlink w:anchor="_Toc102529035" w:history="1">
+          <w:hyperlink w:anchor="_Toc103029922" w:history="1">
             <w:r>
               <w:rPr>
                 <w:rStyle w:val="Hyperlink"/>
@@ -1460,7 +1467,7 @@
                 <w:noProof/>
                 <w:webHidden/>
               </w:rPr>
-              <w:instrText xml:space="preserve"> PAGEREF _Toc102529035 \h </w:instrText>
+              <w:instrText xml:space="preserve"> PAGEREF _Toc103029922 \h </w:instrText>
             </w:r>
             <w:r>
               <w:rPr>
@@ -1502,7 +1509,7 @@
               <w:noProof/>
             </w:rPr>
           </w:pPr>
-          <w:hyperlink w:anchor="_Toc102529042" w:history="1">
+          <w:hyperlink w:anchor="_Toc103029929" w:history="1">
             <w:r>
               <w:rPr>
                 <w:rStyle w:val="Hyperlink"/>
@@ -1529,7 +1536,7 @@
                 <w:noProof/>
                 <w:webHidden/>
               </w:rPr>
-              <w:instrText xml:space="preserve"> PAGEREF _Toc102529042 \h </w:instrText>
+              <w:instrText xml:space="preserve"> PAGEREF _Toc103029929 \h </w:instrText>
             </w:r>
             <w:r>
               <w:rPr>
@@ -1571,7 +1578,7 @@
               <w:noProof/>
             </w:rPr>
           </w:pPr>
-          <w:hyperlink w:anchor="_Toc102529048" w:history="1">
+          <w:hyperlink w:anchor="_Toc103029935" w:history="1">
             <w:r>
               <w:rPr>
                 <w:rStyle w:val="Hyperlink"/>
@@ -1598,7 +1605,7 @@
                 <w:noProof/>
                 <w:webHidden/>
               </w:rPr>
-              <w:instrText xml:space="preserve"> PAGEREF _Toc102529048 \h </w:instrText>
+              <w:instrText xml:space="preserve"> PAGEREF _Toc103029935 \h </w:instrText>
             </w:r>
             <w:r>
               <w:rPr>
@@ -1640,7 +1647,7 @@
               <w:noProof/>
             </w:rPr>
           </w:pPr>
-          <w:hyperlink w:anchor="_Toc102529049" w:history="1">
+          <w:hyperlink w:anchor="_Toc103029936" w:history="1">
             <w:r>
               <w:rPr>
                 <w:rStyle w:val="Hyperlink"/>
@@ -1667,7 +1674,7 @@
                 <w:noProof/>
                 <w:webHidden/>
               </w:rPr>
-              <w:instrText xml:space="preserve"> PAGEREF _Toc102529049 \h </w:instrText>
+              <w:instrText xml:space="preserve"> PAGEREF _Toc103029936 \h </w:instrText>
             </w:r>
             <w:r>
               <w:rPr>
@@ -1709,7 +1716,7 @@
               <w:noProof/>
             </w:rPr>
           </w:pPr>
-          <w:hyperlink w:anchor="_Toc102529055" w:history="1">
+          <w:hyperlink w:anchor="_Toc103029942" w:history="1">
             <w:r>
               <w:rPr>
                 <w:rStyle w:val="Hyperlink"/>
@@ -1736,7 +1743,7 @@
                 <w:noProof/>
                 <w:webHidden/>
               </w:rPr>
-              <w:instrText xml:space="preserve"> PAGEREF _Toc102529055 \h </w:instrText>
+              <w:instrText xml:space="preserve"> PAGEREF _Toc103029942 \h </w:instrText>
             </w:r>
             <w:r>
               <w:rPr>
@@ -1778,12 +1785,150 @@
               <w:noProof/>
             </w:rPr>
           </w:pPr>
-          <w:hyperlink w:anchor="_Toc102529061" w:history="1">
+          <w:hyperlink w:anchor="_Toc103029948" w:history="1">
             <w:r>
               <w:rPr>
                 <w:rStyle w:val="Hyperlink"/>
                 <w:noProof/>
               </w:rPr>
+              <w:t>VI. Phase 3</w:t>
+            </w:r>
+            <w:r>
+              <w:rPr>
+                <w:noProof/>
+                <w:webHidden/>
+              </w:rPr>
+              <w:tab/>
+            </w:r>
+            <w:r>
+              <w:rPr>
+                <w:noProof/>
+                <w:webHidden/>
+              </w:rPr>
+              <w:fldChar w:fldCharType="begin"/>
+            </w:r>
+            <w:r>
+              <w:rPr>
+                <w:noProof/>
+                <w:webHidden/>
+              </w:rPr>
+              <w:instrText xml:space="preserve"> PAGEREF _Toc103029948 \h </w:instrText>
+            </w:r>
+            <w:r>
+              <w:rPr>
+                <w:noProof/>
+                <w:webHidden/>
+              </w:rPr>
+            </w:r>
+            <w:r>
+              <w:rPr>
+                <w:noProof/>
+                <w:webHidden/>
+              </w:rPr>
+              <w:fldChar w:fldCharType="separate"/>
+            </w:r>
+            <w:r>
+              <w:rPr>
+                <w:noProof/>
+                <w:webHidden/>
+              </w:rPr>
+              <w:t>19</w:t>
+            </w:r>
+            <w:r>
+              <w:rPr>
+                <w:noProof/>
+                <w:webHidden/>
+              </w:rPr>
+              <w:fldChar w:fldCharType="end"/>
+            </w:r>
+          </w:hyperlink>
+        </w:p>
+        <w:p>
+          <w:pPr>
+            <w:pStyle w:val="TOC1"/>
+            <w:tabs>
+              <w:tab w:val="right" w:leader="dot" w:pos="9350"/>
+            </w:tabs>
+            <w:rPr>
+              <w:rFonts w:eastAsiaTheme="minorEastAsia"/>
+              <w:noProof/>
+            </w:rPr>
+          </w:pPr>
+          <w:hyperlink w:anchor="_Toc103029953" w:history="1">
+            <w:r>
+              <w:rPr>
+                <w:rStyle w:val="Hyperlink"/>
+                <w:noProof/>
+              </w:rPr>
+              <w:t>VII. Conclusion</w:t>
+            </w:r>
+            <w:r>
+              <w:rPr>
+                <w:noProof/>
+                <w:webHidden/>
+              </w:rPr>
+              <w:tab/>
+            </w:r>
+            <w:r>
+              <w:rPr>
+                <w:noProof/>
+                <w:webHidden/>
+              </w:rPr>
+              <w:fldChar w:fldCharType="begin"/>
+            </w:r>
+            <w:r>
+              <w:rPr>
+                <w:noProof/>
+                <w:webHidden/>
+              </w:rPr>
+              <w:instrText xml:space="preserve"> PAGEREF _Toc103029953 \h </w:instrText>
+            </w:r>
+            <w:r>
+              <w:rPr>
+                <w:noProof/>
+                <w:webHidden/>
+              </w:rPr>
+            </w:r>
+            <w:r>
+              <w:rPr>
+                <w:noProof/>
+                <w:webHidden/>
+              </w:rPr>
+              <w:fldChar w:fldCharType="separate"/>
+            </w:r>
+            <w:r>
+              <w:rPr>
+                <w:noProof/>
+                <w:webHidden/>
+              </w:rPr>
+              <w:t>21</w:t>
+            </w:r>
+            <w:r>
+              <w:rPr>
+                <w:noProof/>
+                <w:webHidden/>
+              </w:rPr>
+              <w:fldChar w:fldCharType="end"/>
+            </w:r>
+          </w:hyperlink>
+        </w:p>
+        <w:p>
+          <w:pPr>
+            <w:pStyle w:val="TOC1"/>
+            <w:tabs>
+              <w:tab w:val="right" w:leader="dot" w:pos="9350"/>
+            </w:tabs>
+            <w:rPr>
+              <w:rFonts w:eastAsiaTheme="minorEastAsia"/>
+              <w:noProof/>
+            </w:rPr>
+          </w:pPr>
+          <w:hyperlink w:anchor="_Toc103029954" w:history="1">
+            <w:r>
+              <w:rPr>
+                <w:rStyle w:val="Hyperlink"/>
+                <w:noProof/>
+              </w:rPr>
               <w:t>References</w:t>
             </w:r>
             <w:r>
@@ -1805,7 +1950,7 @@
                 <w:noProof/>
                 <w:webHidden/>
               </w:rPr>
-              <w:instrText xml:space="preserve"> PAGEREF _Toc102529061 \h </w:instrText>
+              <w:instrText xml:space="preserve"> PAGEREF _Toc103029954 \h </w:instrText>
             </w:r>
             <w:r>
               <w:rPr>
@@ -1825,7 +1970,7 @@
                 <w:noProof/>
                 <w:webHidden/>
               </w:rPr>
-              <w:t>19</w:t>
+              <w:t>22</w:t>
             </w:r>
             <w:r>
               <w:rPr>
@@ -1852,12 +1997,11 @@
     <w:p/>
     <w:p/>
     <w:p/>
-    <w:p/>
     <w:p>
       <w:pPr>
         <w:pStyle w:val="Heading1"/>
       </w:pPr>
-      <w:bookmarkStart w:id="0" w:name="_Toc102529017"/>
+      <w:bookmarkStart w:id="0" w:name="_Toc103029904"/>
       <w:r>
         <w:lastRenderedPageBreak/>
         <w:t>Introduction</w:t>
@@ -1872,7 +2016,46 @@
         <w:t>al programming</w:t>
       </w:r>
       <w:r>
-        <w:t xml:space="preserve"> language Haskell. This compendium evolved throughout the realization of Halex. Section one describes the intent of the project. Section two motivates the project with a solution to the problem of creating a video game in a purely functional language. Section three defines the blueprint for engineering the software. The following sections are progress reports on each phase of development.</w:t>
+        <w:t xml:space="preserve"> language Haskell. This compendium evolved throughout the realization of Halex. Section </w:t>
+      </w:r>
+      <w:r>
+        <w:t>I</w:t>
+      </w:r>
+      <w:r>
+        <w:t xml:space="preserve"> describes the intent of the project. Section </w:t>
+      </w:r>
+      <w:r>
+        <w:t>II</w:t>
+      </w:r>
+      <w:r>
+        <w:t xml:space="preserve"> motivates the project with a solution to the problem of creating a video game in a purely functional language. Section </w:t>
+      </w:r>
+      <w:r>
+        <w:t>III</w:t>
+      </w:r>
+      <w:r>
+        <w:t xml:space="preserve"> defines the blueprint for engineering the software. </w:t>
+      </w:r>
+      <w:r>
+        <w:t>Sections IV, V, and VI</w:t>
+      </w:r>
+      <w:r>
+        <w:t xml:space="preserve"> are progress reports on </w:t>
+      </w:r>
+      <w:r>
+        <w:t>the three</w:t>
+      </w:r>
+      <w:r>
+        <w:t xml:space="preserve"> phase</w:t>
+      </w:r>
+      <w:r>
+        <w:t>s</w:t>
+      </w:r>
+      <w:r>
+        <w:t xml:space="preserve"> of development.</w:t>
+      </w:r>
+      <w:r>
+        <w:t xml:space="preserve"> Section VII concludes the document with a retrospective meditation on the project.</w:t>
       </w:r>
     </w:p>
     <w:p/>
@@ -1880,7 +2063,7 @@
       <w:pPr>
         <w:pStyle w:val="Heading1"/>
       </w:pPr>
-      <w:bookmarkStart w:id="1" w:name="_Toc102529018"/>
+      <w:bookmarkStart w:id="1" w:name="_Toc103029905"/>
       <w:r>
         <w:t>I</w:t>
       </w:r>
@@ -1898,7 +2081,7 @@
       <w:pPr>
         <w:pStyle w:val="Heading2"/>
       </w:pPr>
-      <w:bookmarkStart w:id="2" w:name="_Toc102529019"/>
+      <w:bookmarkStart w:id="2" w:name="_Toc103029906"/>
       <w:r>
         <w:t xml:space="preserve">1. </w:t>
       </w:r>
@@ -2013,7 +2196,7 @@
       <w:pPr>
         <w:pStyle w:val="Heading2"/>
       </w:pPr>
-      <w:bookmarkStart w:id="3" w:name="_Toc102529020"/>
+      <w:bookmarkStart w:id="3" w:name="_Toc103029907"/>
       <w:r>
         <w:t xml:space="preserve">2. </w:t>
       </w:r>
@@ -2060,20 +2243,21 @@
         <w:t xml:space="preserve">, a commercial game also penned in Haskell. Aside from these examples, most games written in functional languages are incomplete tech demos or rendering engines that see </w:t>
       </w:r>
       <w:r>
-        <w:t xml:space="preserve">little </w:t>
+        <w:t>paltry</w:t>
+      </w:r>
+      <w:r>
+        <w:t xml:space="preserve"> </w:t>
       </w:r>
       <w:r>
         <w:t xml:space="preserve">use, such as </w:t>
       </w:r>
       <w:hyperlink r:id="rId14" w:history="1">
-        <w:proofErr w:type="spellStart"/>
         <w:r>
           <w:rPr>
             <w:rStyle w:val="Hyperlink"/>
           </w:rPr>
           <w:t>LambaCube</w:t>
         </w:r>
-        <w:proofErr w:type="spellEnd"/>
         <w:r>
           <w:rPr>
             <w:rStyle w:val="Hyperlink"/>
@@ -2107,14 +2291,14 @@
         <w:t xml:space="preserve"> “Of Boxes and Threads” with the statement, “Making a game in Haskell is a pioneering process. Despite the fact that there’s a page on the wiki and a full subreddit dedicated to the purpose of making a game in this beautiful language, not many people have actually succeeded making anything close to what current game developers can already achieve.”</w:t>
       </w:r>
       <w:r>
-        <w:t xml:space="preserve"> Regarding the gallery of Keera Studios, she writes, “I don’t believe there’s enough there to prove anything regarding the power of Haskell in games.</w:t>
-      </w:r>
-      <w:r>
-        <w:t xml:space="preserve">” She </w:t>
+        <w:t xml:space="preserve"> Regarding the gallery of Keera Studios, she writes, “I </w:t>
       </w:r>
       <w:r>
         <w:lastRenderedPageBreak/>
-        <w:t>concludes a</w:t>
+        <w:t>don’t believe there’s enough there to prove anything regarding the power of Haskell in games.</w:t>
+      </w:r>
+      <w:r>
+        <w:t>” She concludes a</w:t>
       </w:r>
       <w:r>
         <w:t xml:space="preserve"> related </w:t>
@@ -2143,15 +2327,13 @@
         <w:t>oeuvre</w:t>
       </w:r>
       <w:r>
-        <w:t xml:space="preserve"> serves as an </w:t>
-      </w:r>
-      <w:proofErr w:type="gramStart"/>
-      <w:r>
-        <w:t>explorers</w:t>
-      </w:r>
-      <w:proofErr w:type="gramEnd"/>
-      <w:r>
-        <w:t xml:space="preserve"> journal that I will follow into an obscure new world.</w:t>
+        <w:t xml:space="preserve"> serves as an explorer</w:t>
+      </w:r>
+      <w:r>
+        <w:t>’</w:t>
+      </w:r>
+      <w:r>
+        <w:t>s journal that I will follow into an obscure new world.</w:t>
       </w:r>
     </w:p>
     <w:p>
@@ -2170,7 +2352,7 @@
       <w:pPr>
         <w:pStyle w:val="Heading2"/>
       </w:pPr>
-      <w:bookmarkStart w:id="4" w:name="_Toc102529021"/>
+      <w:bookmarkStart w:id="4" w:name="_Toc103029908"/>
       <w:r>
         <w:t xml:space="preserve">3. </w:t>
       </w:r>
@@ -2244,7 +2426,13 @@
         <w:t xml:space="preserve"> of functional programming will help </w:t>
       </w:r>
       <w:r>
-        <w:t>me make better games and better appreciate this style.</w:t>
+        <w:t xml:space="preserve">me make better games and better appreciate this </w:t>
+      </w:r>
+      <w:r>
+        <w:t>style</w:t>
+      </w:r>
+      <w:r>
+        <w:t>.</w:t>
       </w:r>
     </w:p>
     <w:p/>
@@ -2252,7 +2440,7 @@
       <w:pPr>
         <w:pStyle w:val="Heading2"/>
       </w:pPr>
-      <w:bookmarkStart w:id="5" w:name="_Toc102529022"/>
+      <w:bookmarkStart w:id="5" w:name="_Toc103029909"/>
       <w:r>
         <w:t xml:space="preserve">4. </w:t>
       </w:r>
@@ -2304,15 +2492,7 @@
         </w:r>
       </w:hyperlink>
       <w:r>
-        <w:t xml:space="preserve"> post, Haskell game developer Jake McArthur describes the challenges of our shared endeavor, “There are not many great libraries for making games in Haskell, and not many </w:t>
-      </w:r>
-      <w:proofErr w:type="spellStart"/>
-      <w:r>
-        <w:t>Haskellers</w:t>
-      </w:r>
-      <w:proofErr w:type="spellEnd"/>
-      <w:r>
-        <w:t xml:space="preserve"> write games in it, so it's difficult to find resources and help on this matter.” </w:t>
+        <w:t xml:space="preserve"> post, Haskell game developer Jake McArthur describes the challenges of our shared endeavor, “There are not many great libraries for making games in Haskell, and not many Haskellers write games in it, so it's difficult to find resources and help on this matter.” </w:t>
       </w:r>
       <w:r>
         <w:t xml:space="preserve">A drought of resources is an issue I have struggled with in this course. However, I have found this </w:t>
@@ -2343,15 +2523,7 @@
         <w:t>,</w:t>
       </w:r>
       <w:r>
-        <w:t xml:space="preserve"> Claudia </w:t>
-      </w:r>
-      <w:proofErr w:type="spellStart"/>
-      <w:r>
-        <w:t>Doppioslash</w:t>
-      </w:r>
-      <w:proofErr w:type="spellEnd"/>
-      <w:r>
-        <w:t xml:space="preserve">, </w:t>
+        <w:t xml:space="preserve"> Claudia Doppioslash, </w:t>
       </w:r>
       <w:hyperlink r:id="rId19" w:history="1">
         <w:r>
@@ -2412,7 +2584,7 @@
       <w:pPr>
         <w:pStyle w:val="Heading2"/>
       </w:pPr>
-      <w:bookmarkStart w:id="6" w:name="_Toc102529023"/>
+      <w:bookmarkStart w:id="6" w:name="_Toc103029910"/>
       <w:r>
         <w:t xml:space="preserve">5. </w:t>
       </w:r>
@@ -2477,7 +2649,7 @@
       <w:pPr>
         <w:pStyle w:val="Heading1"/>
       </w:pPr>
-      <w:bookmarkStart w:id="7" w:name="_Toc102529024"/>
+      <w:bookmarkStart w:id="7" w:name="_Toc103029911"/>
       <w:r>
         <w:lastRenderedPageBreak/>
         <w:t xml:space="preserve">II. </w:t>
@@ -2492,7 +2664,7 @@
       <w:pPr>
         <w:pStyle w:val="Heading2"/>
       </w:pPr>
-      <w:bookmarkStart w:id="8" w:name="_Toc102529025"/>
+      <w:bookmarkStart w:id="8" w:name="_Toc103029912"/>
       <w:r>
         <w:t>1. Example Description</w:t>
       </w:r>
@@ -2620,29 +2792,19 @@
         <w:t xml:space="preserve"> library with </w:t>
       </w:r>
       <w:hyperlink r:id="rId23" w:history="1">
-        <w:proofErr w:type="spellStart"/>
         <w:r>
           <w:rPr>
             <w:rStyle w:val="Hyperlink"/>
           </w:rPr>
           <w:t>JuicyPixels</w:t>
         </w:r>
-        <w:proofErr w:type="spellEnd"/>
       </w:hyperlink>
       <w:r>
         <w:t xml:space="preserve"> to process images and user input. Gloss offers a simpler API than SDL2, though it </w:t>
       </w:r>
       <w:r>
         <w:lastRenderedPageBreak/>
-        <w:t xml:space="preserve">lacks support for playing sound. </w:t>
-      </w:r>
-      <w:proofErr w:type="spellStart"/>
-      <w:r>
-        <w:t>JuicyPixels</w:t>
-      </w:r>
-      <w:proofErr w:type="spellEnd"/>
-      <w:r>
-        <w:t xml:space="preserve">, and its extension </w:t>
+        <w:t xml:space="preserve">lacks support for playing sound. JuicyPixels, and its extension </w:t>
       </w:r>
       <w:hyperlink r:id="rId24" w:history="1">
         <w:r>
@@ -2663,15 +2825,7 @@
     </w:p>
     <w:p>
       <w:r>
-        <w:t xml:space="preserve">However, I maintain that my approach is still novel because I have not yet discovered any top-down, sprite-based Metroid clones such as the project I plan to release. I also hope that my example will be useful to other game developers interested in pursuing functional game development. I will release the finished project on GitHub and </w:t>
-      </w:r>
-      <w:proofErr w:type="spellStart"/>
-      <w:r>
-        <w:t>Hackage</w:t>
-      </w:r>
-      <w:proofErr w:type="spellEnd"/>
-      <w:r>
-        <w:t xml:space="preserve"> so that other Haskell programmers can easily download the source code for their own analysis. </w:t>
+        <w:t xml:space="preserve">However, I maintain that my approach is still novel because I have not yet discovered any top-down, sprite-based Metroid clones such as the project I plan to release. I also hope that my example will be useful to other game developers interested in pursuing functional game development. I will release the finished project on GitHub so that other programmers can easily download the source code for their own analysis. </w:t>
       </w:r>
     </w:p>
     <w:p/>
@@ -2679,7 +2833,7 @@
       <w:pPr>
         <w:pStyle w:val="Heading2"/>
       </w:pPr>
-      <w:bookmarkStart w:id="9" w:name="_Toc102529026"/>
+      <w:bookmarkStart w:id="9" w:name="_Toc103029913"/>
       <w:r>
         <w:t>2. Architectural Diagram</w:t>
       </w:r>
@@ -2834,7 +2988,7 @@
       <w:pPr>
         <w:pStyle w:val="Heading2"/>
       </w:pPr>
-      <w:bookmarkStart w:id="10" w:name="_Toc102529027"/>
+      <w:bookmarkStart w:id="10" w:name="_Toc103029914"/>
       <w:r>
         <w:t>3. Existing Approaches</w:t>
       </w:r>
@@ -2903,7 +3057,13 @@
         <w:pStyle w:val="Quote"/>
       </w:pPr>
       <w:r>
-        <w:t>This code was used to render the example demo depicted on page 1.</w:t>
+        <w:t xml:space="preserve">This code was used to render the example demo depicted on page </w:t>
+      </w:r>
+      <w:r>
+        <w:t>6</w:t>
+      </w:r>
+      <w:r>
+        <w:t>.</w:t>
       </w:r>
     </w:p>
     <w:p>
@@ -2922,15 +3082,7 @@
         </w:r>
       </w:hyperlink>
       <w:r>
-        <w:t xml:space="preserve">, the player character is a small sprite with no animation. Andrew </w:t>
-      </w:r>
-      <w:proofErr w:type="spellStart"/>
-      <w:r>
-        <w:t>Gibiansky’s</w:t>
-      </w:r>
-      <w:proofErr w:type="spellEnd"/>
-      <w:r>
-        <w:t xml:space="preserve"> brilliant </w:t>
+        <w:t xml:space="preserve">, the player character is a small sprite with no animation. Andrew Gibiansky’s brilliant </w:t>
       </w:r>
       <w:hyperlink r:id="rId29" w:history="1">
         <w:r>
@@ -2990,7 +3142,7 @@
       <w:pPr>
         <w:pStyle w:val="Heading2"/>
       </w:pPr>
-      <w:bookmarkStart w:id="11" w:name="_Toc102529028"/>
+      <w:bookmarkStart w:id="11" w:name="_Toc103029915"/>
       <w:r>
         <w:t>4. Functional Solution</w:t>
       </w:r>
@@ -3039,7 +3191,7 @@
       <w:pPr>
         <w:pStyle w:val="Heading2"/>
       </w:pPr>
-      <w:bookmarkStart w:id="12" w:name="_Toc102529029"/>
+      <w:bookmarkStart w:id="12" w:name="_Toc103029916"/>
       <w:r>
         <w:t>5. Solution Comparison</w:t>
       </w:r>
@@ -3084,7 +3236,7 @@
       <w:pPr>
         <w:pStyle w:val="Heading1"/>
       </w:pPr>
-      <w:bookmarkStart w:id="13" w:name="_Toc102529030"/>
+      <w:bookmarkStart w:id="13" w:name="_Toc103029917"/>
       <w:r>
         <w:lastRenderedPageBreak/>
         <w:t xml:space="preserve">III. </w:t>
@@ -3103,7 +3255,7 @@
       <w:pPr>
         <w:pStyle w:val="Heading2"/>
       </w:pPr>
-      <w:bookmarkStart w:id="14" w:name="_Toc102529031"/>
+      <w:bookmarkStart w:id="14" w:name="_Toc103029918"/>
       <w:r>
         <w:t xml:space="preserve">1. </w:t>
       </w:r>
@@ -3191,7 +3343,7 @@
       <w:pPr>
         <w:pStyle w:val="Heading2"/>
       </w:pPr>
-      <w:bookmarkStart w:id="15" w:name="_Toc102529032"/>
+      <w:bookmarkStart w:id="15" w:name="_Toc103029919"/>
       <w:r>
         <w:lastRenderedPageBreak/>
         <w:t>2. Testing</w:t>
@@ -3222,7 +3374,7 @@
     </w:p>
     <w:p>
       <w:r>
-        <w:t xml:space="preserve">The ultimate test for this project will be a complete playthrough of the game in which the tester explores every level, uses every ability, and battles every foe. I will create a video of this test and include it with my project files before submitting the final work. Fortunately, this video can also be useful to those who play the game but may possibly get stuck on a level. </w:t>
+        <w:t xml:space="preserve">The ultimate test for this project will be a complete playthrough of the game in which the tester explores every level, uses every ability, and battles every foe. I will create a video of this test before submitting the final work. Fortunately, this video can also be useful to those who play the game but may possibly get stuck on a level. </w:t>
       </w:r>
     </w:p>
     <w:p/>
@@ -3230,7 +3382,7 @@
       <w:pPr>
         <w:pStyle w:val="Heading2"/>
       </w:pPr>
-      <w:bookmarkStart w:id="16" w:name="_Toc102529033"/>
+      <w:bookmarkStart w:id="16" w:name="_Toc103029920"/>
       <w:r>
         <w:t>3. Development</w:t>
       </w:r>
@@ -3296,15 +3448,7 @@
     <w:p>
       <w:r>
         <w:lastRenderedPageBreak/>
-        <w:t xml:space="preserve">To develop this game, I must invoke two major spheres of the Haskell language: algebraic data types and recursive functions. In the screenshot above, we can observe the data type for an Environment object and its associated Environment Type (abbreviated to </w:t>
-      </w:r>
-      <w:proofErr w:type="spellStart"/>
-      <w:r>
-        <w:t>EnvType</w:t>
-      </w:r>
-      <w:proofErr w:type="spellEnd"/>
-      <w:r>
-        <w:t xml:space="preserve">). This code defines a tile that can take the form of terrain, a structure, or decoration. Terrain is the ground that characters can walk across but cannot leave, lest they fall off the edge of the world. Structures are objects like barrels and boxes that go on top of the terrain and prevent characters from passing through their solid surfaces. Decorations are items that go on top of the terrain, but they </w:t>
+        <w:t xml:space="preserve">To develop this game, I must invoke two major spheres of the Haskell language: algebraic data types and recursive functions. In the screenshot above, we can observe the data type for an Environment object and its associated Environment Type (abbreviated to EnvType). This code defines a tile that can take the form of terrain, a structure, or decoration. Terrain is the ground that characters can walk across but cannot leave, lest they fall off the edge of the world. Structures are objects like barrels and boxes that go on top of the terrain and prevent characters from passing through their solid surfaces. Decorations are items that go on top of the terrain, but they </w:t>
       </w:r>
       <w:r>
         <w:rPr>
@@ -3381,20 +3525,7 @@
     </w:p>
     <w:p>
       <w:r>
-        <w:t xml:space="preserve">Among the recursive functions that drive the game is the </w:t>
-      </w:r>
-      <w:proofErr w:type="spellStart"/>
-      <w:proofErr w:type="gramStart"/>
-      <w:r>
-        <w:t>loadEnvironment</w:t>
-      </w:r>
-      <w:proofErr w:type="spellEnd"/>
-      <w:r>
-        <w:t>(</w:t>
-      </w:r>
-      <w:proofErr w:type="gramEnd"/>
-      <w:r>
-        <w:t xml:space="preserve">) function depicted above. It takes a String read from a text file and creates a level of the game out of Environment objects. The main function loads each sprite only once, and passes them into this function to be assigned to Environment objects. This function processes the level String character-by-character, performing pattern matching on the characters and decoding the hexadecimal digits into indexes that are used to determine which set of sprites will be assigned to the current Environment object. For example, the northwest terrain (code 8) is assigned the northwest list of terrain sprites (index 8). A list of Environment objects that compose the level is returned as output. </w:t>
+        <w:t xml:space="preserve">Among the recursive functions that drive the game is the loadEnvironment() function depicted above. It takes a String read from a text file and creates a level of the game out of Environment objects. The main function loads each sprite only once, and passes them into this function to be assigned to Environment objects. This function processes the level String character-by-character, performing pattern matching on the characters and decoding the hexadecimal digits into indexes that are used to determine which set of sprites will be assigned to the current Environment object. For example, the northwest terrain (code 8) is assigned the northwest list of terrain sprites (index 8). A list of Environment objects that compose the level is returned as output. </w:t>
       </w:r>
     </w:p>
     <w:p>
@@ -3410,7 +3541,7 @@
       <w:pPr>
         <w:pStyle w:val="Heading2"/>
       </w:pPr>
-      <w:bookmarkStart w:id="17" w:name="_Toc102529034"/>
+      <w:bookmarkStart w:id="17" w:name="_Toc103029921"/>
       <w:r>
         <w:lastRenderedPageBreak/>
         <w:t>4. Outline</w:t>
@@ -3425,7 +3556,7 @@
           <w:szCs w:val="28"/>
         </w:rPr>
       </w:pPr>
-      <w:bookmarkStart w:id="18" w:name="_Toc102529035"/>
+      <w:bookmarkStart w:id="18" w:name="_Toc103029922"/>
       <w:r>
         <w:rPr>
           <w:szCs w:val="28"/>
@@ -3446,6 +3577,7 @@
       <w:bookmarkStart w:id="20" w:name="_Toc101988593"/>
       <w:bookmarkStart w:id="21" w:name="_Toc101994520"/>
       <w:bookmarkStart w:id="22" w:name="_Toc102529036"/>
+      <w:bookmarkStart w:id="23" w:name="_Toc103029923"/>
       <w:r>
         <w:rPr>
           <w:rStyle w:val="Heading3Char"/>
@@ -3459,6 +3591,7 @@
       <w:bookmarkEnd w:id="20"/>
       <w:bookmarkEnd w:id="21"/>
       <w:bookmarkEnd w:id="22"/>
+      <w:bookmarkEnd w:id="23"/>
       <w:r>
         <w:t xml:space="preserve"> </w:t>
       </w:r>
@@ -3467,10 +3600,11 @@
       </w:r>
     </w:p>
     <w:p>
-      <w:bookmarkStart w:id="23" w:name="_Toc101987723"/>
-      <w:bookmarkStart w:id="24" w:name="_Toc101988594"/>
-      <w:bookmarkStart w:id="25" w:name="_Toc101994521"/>
-      <w:bookmarkStart w:id="26" w:name="_Toc102529037"/>
+      <w:bookmarkStart w:id="24" w:name="_Toc101987723"/>
+      <w:bookmarkStart w:id="25" w:name="_Toc101988594"/>
+      <w:bookmarkStart w:id="26" w:name="_Toc101994521"/>
+      <w:bookmarkStart w:id="27" w:name="_Toc102529037"/>
+      <w:bookmarkStart w:id="28" w:name="_Toc103029924"/>
       <w:r>
         <w:rPr>
           <w:rStyle w:val="Heading3Char"/>
@@ -3480,10 +3614,11 @@
         </w:rPr>
         <w:t>Player</w:t>
       </w:r>
-      <w:bookmarkEnd w:id="23"/>
       <w:bookmarkEnd w:id="24"/>
       <w:bookmarkEnd w:id="25"/>
       <w:bookmarkEnd w:id="26"/>
+      <w:bookmarkEnd w:id="27"/>
+      <w:bookmarkEnd w:id="28"/>
       <w:r>
         <w:t xml:space="preserve"> </w:t>
       </w:r>
@@ -3492,10 +3627,11 @@
       </w:r>
     </w:p>
     <w:p>
-      <w:bookmarkStart w:id="27" w:name="_Toc101987724"/>
-      <w:bookmarkStart w:id="28" w:name="_Toc101988595"/>
-      <w:bookmarkStart w:id="29" w:name="_Toc101994522"/>
-      <w:bookmarkStart w:id="30" w:name="_Toc102529038"/>
+      <w:bookmarkStart w:id="29" w:name="_Toc101987724"/>
+      <w:bookmarkStart w:id="30" w:name="_Toc101988595"/>
+      <w:bookmarkStart w:id="31" w:name="_Toc101994522"/>
+      <w:bookmarkStart w:id="32" w:name="_Toc102529038"/>
+      <w:bookmarkStart w:id="33" w:name="_Toc103029925"/>
       <w:r>
         <w:rPr>
           <w:rStyle w:val="Heading3Char"/>
@@ -3505,10 +3641,11 @@
         </w:rPr>
         <w:t>Direction</w:t>
       </w:r>
-      <w:bookmarkEnd w:id="27"/>
-      <w:bookmarkEnd w:id="28"/>
       <w:bookmarkEnd w:id="29"/>
       <w:bookmarkEnd w:id="30"/>
+      <w:bookmarkEnd w:id="31"/>
+      <w:bookmarkEnd w:id="32"/>
+      <w:bookmarkEnd w:id="33"/>
       <w:r>
         <w:t xml:space="preserve"> </w:t>
       </w:r>
@@ -3517,10 +3654,11 @@
       </w:r>
     </w:p>
     <w:p>
-      <w:bookmarkStart w:id="31" w:name="_Toc101987725"/>
-      <w:bookmarkStart w:id="32" w:name="_Toc101988596"/>
-      <w:bookmarkStart w:id="33" w:name="_Toc101994523"/>
-      <w:bookmarkStart w:id="34" w:name="_Toc102529039"/>
+      <w:bookmarkStart w:id="34" w:name="_Toc101987725"/>
+      <w:bookmarkStart w:id="35" w:name="_Toc101988596"/>
+      <w:bookmarkStart w:id="36" w:name="_Toc101994523"/>
+      <w:bookmarkStart w:id="37" w:name="_Toc102529039"/>
+      <w:bookmarkStart w:id="38" w:name="_Toc103029926"/>
       <w:r>
         <w:rPr>
           <w:rStyle w:val="Heading3Char"/>
@@ -3530,10 +3668,11 @@
         </w:rPr>
         <w:t>Environment</w:t>
       </w:r>
-      <w:bookmarkEnd w:id="31"/>
-      <w:bookmarkEnd w:id="32"/>
-      <w:bookmarkEnd w:id="33"/>
       <w:bookmarkEnd w:id="34"/>
+      <w:bookmarkEnd w:id="35"/>
+      <w:bookmarkEnd w:id="36"/>
+      <w:bookmarkEnd w:id="37"/>
+      <w:bookmarkEnd w:id="38"/>
       <w:r>
         <w:t xml:space="preserve"> </w:t>
       </w:r>
@@ -3542,11 +3681,11 @@
       </w:r>
     </w:p>
     <w:p>
-      <w:bookmarkStart w:id="35" w:name="_Toc101987726"/>
-      <w:bookmarkStart w:id="36" w:name="_Toc101988597"/>
-      <w:bookmarkStart w:id="37" w:name="_Toc101994524"/>
-      <w:bookmarkStart w:id="38" w:name="_Toc102529040"/>
-      <w:proofErr w:type="spellStart"/>
+      <w:bookmarkStart w:id="39" w:name="_Toc101987726"/>
+      <w:bookmarkStart w:id="40" w:name="_Toc101988597"/>
+      <w:bookmarkStart w:id="41" w:name="_Toc101994524"/>
+      <w:bookmarkStart w:id="42" w:name="_Toc102529040"/>
+      <w:bookmarkStart w:id="43" w:name="_Toc103029927"/>
       <w:r>
         <w:rPr>
           <w:rStyle w:val="Heading3Char"/>
@@ -3556,11 +3695,11 @@
         </w:rPr>
         <w:t>EnvType</w:t>
       </w:r>
-      <w:bookmarkEnd w:id="35"/>
-      <w:bookmarkEnd w:id="36"/>
-      <w:bookmarkEnd w:id="37"/>
-      <w:bookmarkEnd w:id="38"/>
-      <w:proofErr w:type="spellEnd"/>
+      <w:bookmarkEnd w:id="39"/>
+      <w:bookmarkEnd w:id="40"/>
+      <w:bookmarkEnd w:id="41"/>
+      <w:bookmarkEnd w:id="42"/>
+      <w:bookmarkEnd w:id="43"/>
       <w:r>
         <w:t xml:space="preserve"> </w:t>
       </w:r>
@@ -3569,10 +3708,11 @@
       </w:r>
     </w:p>
     <w:p>
-      <w:bookmarkStart w:id="39" w:name="_Toc101987731"/>
-      <w:bookmarkStart w:id="40" w:name="_Toc101988598"/>
-      <w:bookmarkStart w:id="41" w:name="_Toc101994525"/>
-      <w:bookmarkStart w:id="42" w:name="_Toc102529041"/>
+      <w:bookmarkStart w:id="44" w:name="_Toc101987731"/>
+      <w:bookmarkStart w:id="45" w:name="_Toc101988598"/>
+      <w:bookmarkStart w:id="46" w:name="_Toc101994525"/>
+      <w:bookmarkStart w:id="47" w:name="_Toc102529041"/>
+      <w:bookmarkStart w:id="48" w:name="_Toc103029928"/>
       <w:r>
         <w:rPr>
           <w:rStyle w:val="Heading3Char"/>
@@ -3582,10 +3722,11 @@
         </w:rPr>
         <w:t>Exit</w:t>
       </w:r>
-      <w:bookmarkEnd w:id="39"/>
-      <w:bookmarkEnd w:id="40"/>
-      <w:bookmarkEnd w:id="41"/>
-      <w:bookmarkEnd w:id="42"/>
+      <w:bookmarkEnd w:id="44"/>
+      <w:bookmarkEnd w:id="45"/>
+      <w:bookmarkEnd w:id="46"/>
+      <w:bookmarkEnd w:id="47"/>
+      <w:bookmarkEnd w:id="48"/>
       <w:r>
         <w:t xml:space="preserve"> </w:t>
       </w:r>
@@ -3601,7 +3742,7 @@
           <w:szCs w:val="28"/>
         </w:rPr>
       </w:pPr>
-      <w:bookmarkStart w:id="43" w:name="_Toc102529042"/>
+      <w:bookmarkStart w:id="49" w:name="_Toc103029929"/>
       <w:r>
         <w:rPr>
           <w:szCs w:val="28"/>
@@ -3614,14 +3755,15 @@
         </w:rPr>
         <w:t>Functions</w:t>
       </w:r>
-      <w:bookmarkEnd w:id="43"/>
-    </w:p>
-    <w:p/>
-    <w:p>
-      <w:bookmarkStart w:id="44" w:name="_Toc101987733"/>
-      <w:bookmarkStart w:id="45" w:name="_Toc101988600"/>
-      <w:bookmarkStart w:id="46" w:name="_Toc101994527"/>
-      <w:bookmarkStart w:id="47" w:name="_Toc102529043"/>
+      <w:bookmarkEnd w:id="49"/>
+    </w:p>
+    <w:p/>
+    <w:p>
+      <w:bookmarkStart w:id="50" w:name="_Toc101987733"/>
+      <w:bookmarkStart w:id="51" w:name="_Toc101988600"/>
+      <w:bookmarkStart w:id="52" w:name="_Toc101994527"/>
+      <w:bookmarkStart w:id="53" w:name="_Toc102529043"/>
+      <w:bookmarkStart w:id="54" w:name="_Toc103029930"/>
       <w:r>
         <w:rPr>
           <w:rStyle w:val="Heading3Char"/>
@@ -3631,10 +3773,11 @@
         </w:rPr>
         <w:t>Loaders</w:t>
       </w:r>
-      <w:bookmarkEnd w:id="44"/>
-      <w:bookmarkEnd w:id="45"/>
-      <w:bookmarkEnd w:id="46"/>
-      <w:bookmarkEnd w:id="47"/>
+      <w:bookmarkEnd w:id="50"/>
+      <w:bookmarkEnd w:id="51"/>
+      <w:bookmarkEnd w:id="52"/>
+      <w:bookmarkEnd w:id="53"/>
+      <w:bookmarkEnd w:id="54"/>
       <w:r>
         <w:t xml:space="preserve"> </w:t>
       </w:r>
@@ -3643,10 +3786,11 @@
       </w:r>
     </w:p>
     <w:p>
-      <w:bookmarkStart w:id="48" w:name="_Toc101987734"/>
-      <w:bookmarkStart w:id="49" w:name="_Toc101988601"/>
-      <w:bookmarkStart w:id="50" w:name="_Toc101994528"/>
-      <w:bookmarkStart w:id="51" w:name="_Toc102529044"/>
+      <w:bookmarkStart w:id="55" w:name="_Toc101987734"/>
+      <w:bookmarkStart w:id="56" w:name="_Toc101988601"/>
+      <w:bookmarkStart w:id="57" w:name="_Toc101994528"/>
+      <w:bookmarkStart w:id="58" w:name="_Toc102529044"/>
+      <w:bookmarkStart w:id="59" w:name="_Toc103029931"/>
       <w:r>
         <w:rPr>
           <w:rStyle w:val="Heading3Char"/>
@@ -3656,10 +3800,11 @@
         </w:rPr>
         <w:t>Animators</w:t>
       </w:r>
-      <w:bookmarkEnd w:id="48"/>
-      <w:bookmarkEnd w:id="49"/>
-      <w:bookmarkEnd w:id="50"/>
-      <w:bookmarkEnd w:id="51"/>
+      <w:bookmarkEnd w:id="55"/>
+      <w:bookmarkEnd w:id="56"/>
+      <w:bookmarkEnd w:id="57"/>
+      <w:bookmarkEnd w:id="58"/>
+      <w:bookmarkEnd w:id="59"/>
       <w:r>
         <w:t xml:space="preserve"> </w:t>
       </w:r>
@@ -3668,10 +3813,11 @@
       </w:r>
     </w:p>
     <w:p>
-      <w:bookmarkStart w:id="52" w:name="_Toc101987735"/>
-      <w:bookmarkStart w:id="53" w:name="_Toc101988602"/>
-      <w:bookmarkStart w:id="54" w:name="_Toc101994529"/>
-      <w:bookmarkStart w:id="55" w:name="_Toc102529045"/>
+      <w:bookmarkStart w:id="60" w:name="_Toc101987735"/>
+      <w:bookmarkStart w:id="61" w:name="_Toc101988602"/>
+      <w:bookmarkStart w:id="62" w:name="_Toc101994529"/>
+      <w:bookmarkStart w:id="63" w:name="_Toc102529045"/>
+      <w:bookmarkStart w:id="64" w:name="_Toc103029932"/>
       <w:r>
         <w:rPr>
           <w:rStyle w:val="Heading3Char"/>
@@ -3681,10 +3827,11 @@
         </w:rPr>
         <w:t>Player Control</w:t>
       </w:r>
-      <w:bookmarkEnd w:id="52"/>
-      <w:bookmarkEnd w:id="53"/>
-      <w:bookmarkEnd w:id="54"/>
-      <w:bookmarkEnd w:id="55"/>
+      <w:bookmarkEnd w:id="60"/>
+      <w:bookmarkEnd w:id="61"/>
+      <w:bookmarkEnd w:id="62"/>
+      <w:bookmarkEnd w:id="63"/>
+      <w:bookmarkEnd w:id="64"/>
       <w:r>
         <w:t xml:space="preserve"> </w:t>
       </w:r>
@@ -3693,10 +3840,11 @@
       </w:r>
     </w:p>
     <w:p>
-      <w:bookmarkStart w:id="56" w:name="_Toc101987736"/>
-      <w:bookmarkStart w:id="57" w:name="_Toc101988603"/>
-      <w:bookmarkStart w:id="58" w:name="_Toc101994530"/>
-      <w:bookmarkStart w:id="59" w:name="_Toc102529046"/>
+      <w:bookmarkStart w:id="65" w:name="_Toc101987736"/>
+      <w:bookmarkStart w:id="66" w:name="_Toc101988603"/>
+      <w:bookmarkStart w:id="67" w:name="_Toc101994530"/>
+      <w:bookmarkStart w:id="68" w:name="_Toc102529046"/>
+      <w:bookmarkStart w:id="69" w:name="_Toc103029933"/>
       <w:r>
         <w:rPr>
           <w:rStyle w:val="Heading3Char"/>
@@ -3706,10 +3854,11 @@
         </w:rPr>
         <w:t>Enemy Control</w:t>
       </w:r>
-      <w:bookmarkEnd w:id="56"/>
-      <w:bookmarkEnd w:id="57"/>
-      <w:bookmarkEnd w:id="58"/>
-      <w:bookmarkEnd w:id="59"/>
+      <w:bookmarkEnd w:id="65"/>
+      <w:bookmarkEnd w:id="66"/>
+      <w:bookmarkEnd w:id="67"/>
+      <w:bookmarkEnd w:id="68"/>
+      <w:bookmarkEnd w:id="69"/>
       <w:r>
         <w:t xml:space="preserve"> </w:t>
       </w:r>
@@ -3718,10 +3867,11 @@
       </w:r>
     </w:p>
     <w:p>
-      <w:bookmarkStart w:id="60" w:name="_Toc101987737"/>
-      <w:bookmarkStart w:id="61" w:name="_Toc101988604"/>
-      <w:bookmarkStart w:id="62" w:name="_Toc101994531"/>
-      <w:bookmarkStart w:id="63" w:name="_Toc102529047"/>
+      <w:bookmarkStart w:id="70" w:name="_Toc101987737"/>
+      <w:bookmarkStart w:id="71" w:name="_Toc101988604"/>
+      <w:bookmarkStart w:id="72" w:name="_Toc101994531"/>
+      <w:bookmarkStart w:id="73" w:name="_Toc102529047"/>
+      <w:bookmarkStart w:id="74" w:name="_Toc103029934"/>
       <w:r>
         <w:rPr>
           <w:rStyle w:val="Heading3Char"/>
@@ -3731,10 +3881,11 @@
         </w:rPr>
         <w:t>Game Logic</w:t>
       </w:r>
-      <w:bookmarkEnd w:id="60"/>
-      <w:bookmarkEnd w:id="61"/>
-      <w:bookmarkEnd w:id="62"/>
-      <w:bookmarkEnd w:id="63"/>
+      <w:bookmarkEnd w:id="70"/>
+      <w:bookmarkEnd w:id="71"/>
+      <w:bookmarkEnd w:id="72"/>
+      <w:bookmarkEnd w:id="73"/>
+      <w:bookmarkEnd w:id="74"/>
       <w:r>
         <w:t xml:space="preserve"> </w:t>
       </w:r>
@@ -3747,12 +3898,12 @@
       <w:pPr>
         <w:pStyle w:val="Heading2"/>
       </w:pPr>
-      <w:bookmarkStart w:id="64" w:name="_Toc102529048"/>
+      <w:bookmarkStart w:id="75" w:name="_Toc103029935"/>
       <w:r>
         <w:lastRenderedPageBreak/>
         <w:t>5. Timeline</w:t>
       </w:r>
-      <w:bookmarkEnd w:id="64"/>
+      <w:bookmarkEnd w:id="75"/>
     </w:p>
     <w:p/>
     <w:p>
@@ -3798,12 +3949,12 @@
       <w:pPr>
         <w:pStyle w:val="Heading1"/>
       </w:pPr>
-      <w:bookmarkStart w:id="65" w:name="_Toc102529049"/>
+      <w:bookmarkStart w:id="76" w:name="_Toc103029936"/>
       <w:r>
         <w:lastRenderedPageBreak/>
         <w:t>IV. Phase 1</w:t>
       </w:r>
-      <w:bookmarkEnd w:id="65"/>
+      <w:bookmarkEnd w:id="76"/>
     </w:p>
     <w:p/>
     <w:p>
@@ -3835,14 +3986,16 @@
       <w:pPr>
         <w:pStyle w:val="Heading2"/>
       </w:pPr>
-      <w:bookmarkStart w:id="66" w:name="_Toc102529050"/>
+      <w:bookmarkStart w:id="77" w:name="_Toc102529050"/>
+      <w:bookmarkStart w:id="78" w:name="_Toc103029937"/>
       <w:r>
         <w:t xml:space="preserve">1. </w:t>
       </w:r>
       <w:r>
         <w:t>Objectives</w:t>
       </w:r>
-      <w:bookmarkEnd w:id="66"/>
+      <w:bookmarkEnd w:id="77"/>
+      <w:bookmarkEnd w:id="78"/>
     </w:p>
     <w:p/>
     <w:p>
@@ -3925,14 +4078,16 @@
       <w:pPr>
         <w:pStyle w:val="Heading2"/>
       </w:pPr>
-      <w:bookmarkStart w:id="67" w:name="_Toc102529051"/>
+      <w:bookmarkStart w:id="79" w:name="_Toc102529051"/>
+      <w:bookmarkStart w:id="80" w:name="_Toc103029938"/>
       <w:r>
         <w:t xml:space="preserve">2. </w:t>
       </w:r>
       <w:r>
         <w:t>Progress</w:t>
       </w:r>
-      <w:bookmarkEnd w:id="67"/>
+      <w:bookmarkEnd w:id="79"/>
+      <w:bookmarkEnd w:id="80"/>
     </w:p>
     <w:p/>
     <w:p>
@@ -3954,14 +4109,16 @@
       <w:pPr>
         <w:pStyle w:val="Heading2"/>
       </w:pPr>
-      <w:bookmarkStart w:id="68" w:name="_Toc102529052"/>
+      <w:bookmarkStart w:id="81" w:name="_Toc102529052"/>
+      <w:bookmarkStart w:id="82" w:name="_Toc103029939"/>
       <w:r>
         <w:t xml:space="preserve">3. </w:t>
       </w:r>
       <w:r>
         <w:t>Accomplishments</w:t>
       </w:r>
-      <w:bookmarkEnd w:id="68"/>
+      <w:bookmarkEnd w:id="81"/>
+      <w:bookmarkEnd w:id="82"/>
     </w:p>
     <w:p/>
     <w:p>
@@ -4012,14 +4169,16 @@
       <w:pPr>
         <w:pStyle w:val="Heading2"/>
       </w:pPr>
-      <w:bookmarkStart w:id="69" w:name="_Toc102529053"/>
+      <w:bookmarkStart w:id="83" w:name="_Toc102529053"/>
+      <w:bookmarkStart w:id="84" w:name="_Toc103029940"/>
       <w:r>
         <w:t xml:space="preserve">4. </w:t>
       </w:r>
       <w:r>
         <w:t>Goals</w:t>
       </w:r>
-      <w:bookmarkEnd w:id="69"/>
+      <w:bookmarkEnd w:id="83"/>
+      <w:bookmarkEnd w:id="84"/>
     </w:p>
     <w:p/>
     <w:p>
@@ -4104,14 +4263,16 @@
       <w:pPr>
         <w:pStyle w:val="Heading2"/>
       </w:pPr>
-      <w:bookmarkStart w:id="70" w:name="_Toc102529054"/>
+      <w:bookmarkStart w:id="85" w:name="_Toc102529054"/>
+      <w:bookmarkStart w:id="86" w:name="_Toc103029941"/>
       <w:r>
         <w:t xml:space="preserve">5. </w:t>
       </w:r>
       <w:r>
         <w:t>Experience</w:t>
       </w:r>
-      <w:bookmarkEnd w:id="70"/>
+      <w:bookmarkEnd w:id="85"/>
+      <w:bookmarkEnd w:id="86"/>
     </w:p>
     <w:p/>
     <w:p>
@@ -4133,15 +4294,12 @@
       <w:pPr>
         <w:pStyle w:val="Heading1"/>
       </w:pPr>
-      <w:bookmarkStart w:id="71" w:name="_Toc102529055"/>
+      <w:bookmarkStart w:id="87" w:name="_Toc103029942"/>
       <w:r>
         <w:lastRenderedPageBreak/>
-        <w:t xml:space="preserve">V. Phase </w:t>
-      </w:r>
-      <w:r>
-        <w:t>2</w:t>
-      </w:r>
-      <w:bookmarkEnd w:id="71"/>
+        <w:t>V. Phase 2</w:t>
+      </w:r>
+      <w:bookmarkEnd w:id="87"/>
     </w:p>
     <w:p/>
     <w:p>
@@ -4153,13 +4311,7 @@
         <w:t>Date</w:t>
       </w:r>
       <w:r>
-        <w:t xml:space="preserve">: </w:t>
-      </w:r>
-      <w:r>
-        <w:t>5/4</w:t>
-      </w:r>
-      <w:r>
-        <w:t>/2022</w:t>
+        <w:t>: 5/4/2022</w:t>
       </w:r>
     </w:p>
     <w:p>
@@ -4171,13 +4323,7 @@
         <w:t>Version</w:t>
       </w:r>
       <w:r>
-        <w:t>: Halex 0.</w:t>
-      </w:r>
-      <w:r>
-        <w:t>5</w:t>
-      </w:r>
-      <w:r>
-        <w:t>.0.0</w:t>
+        <w:t>: Halex 0.5.0.0</w:t>
       </w:r>
     </w:p>
     <w:p/>
@@ -4185,11 +4331,13 @@
       <w:pPr>
         <w:pStyle w:val="Heading2"/>
       </w:pPr>
-      <w:bookmarkStart w:id="72" w:name="_Toc102529056"/>
+      <w:bookmarkStart w:id="88" w:name="_Toc102529056"/>
+      <w:bookmarkStart w:id="89" w:name="_Toc103029943"/>
       <w:r>
         <w:t>1. Objectives</w:t>
       </w:r>
-      <w:bookmarkEnd w:id="72"/>
+      <w:bookmarkEnd w:id="88"/>
+      <w:bookmarkEnd w:id="89"/>
     </w:p>
     <w:p/>
     <w:p>
@@ -4200,13 +4348,7 @@
         <w:t>report</w:t>
       </w:r>
       <w:r>
-        <w:t xml:space="preserve">, our objectives for the </w:t>
-      </w:r>
-      <w:r>
-        <w:t>second</w:t>
-      </w:r>
-      <w:r>
-        <w:t xml:space="preserve"> phase include:</w:t>
+        <w:t>, our objectives for the second phase include:</w:t>
       </w:r>
     </w:p>
     <w:p>
@@ -4254,35 +4396,21 @@
       <w:pPr>
         <w:pStyle w:val="Heading2"/>
       </w:pPr>
-      <w:bookmarkStart w:id="73" w:name="_Toc102529057"/>
+      <w:bookmarkStart w:id="90" w:name="_Toc102529057"/>
+      <w:bookmarkStart w:id="91" w:name="_Toc103029944"/>
       <w:r>
         <w:t>2. Progress</w:t>
       </w:r>
-      <w:bookmarkEnd w:id="73"/>
-    </w:p>
-    <w:p/>
-    <w:p>
-      <w:r>
-        <w:t xml:space="preserve">In the game’s current state, the second and third objectives have been accomplished. While there is still no collision detection, the game now offers more than a single level. The game features six levels connected together to create a large game world with multiple avenues of exploration. There are currently three major </w:t>
-      </w:r>
-      <w:proofErr w:type="spellStart"/>
-      <w:r>
-        <w:t>setpieces</w:t>
-      </w:r>
-      <w:proofErr w:type="spellEnd"/>
-      <w:r>
-        <w:t xml:space="preserve"> that can be discovered in the world.</w:t>
-      </w:r>
-      <w:r>
-        <w:t xml:space="preserve"> Previously, these </w:t>
-      </w:r>
-      <w:proofErr w:type="spellStart"/>
-      <w:r>
-        <w:t>setpieces</w:t>
-      </w:r>
-      <w:proofErr w:type="spellEnd"/>
-      <w:r>
-        <w:t xml:space="preserve"> were intended to be locations where the player would discover new abilities and encounter stronger enemies. In the more limited sense of the game, </w:t>
+      <w:bookmarkEnd w:id="90"/>
+      <w:bookmarkEnd w:id="91"/>
+    </w:p>
+    <w:p/>
+    <w:p>
+      <w:r>
+        <w:t>In the game’s current state, the second and third objectives have been accomplished. While there is still no collision detection, the game now offers more than a single level. The game features six levels connected together to create a large game world with multiple avenues of exploration. There are currently three major setpieces that can be discovered in the world.</w:t>
+      </w:r>
+      <w:r>
+        <w:t xml:space="preserve"> Previously, these setpieces were intended to be locations where the player would discover new abilities and encounter stronger enemies. In the more limited sense of the game, </w:t>
       </w:r>
       <w:r>
         <w:t xml:space="preserve">however; </w:t>
@@ -4302,11 +4430,13 @@
       <w:pPr>
         <w:pStyle w:val="Heading2"/>
       </w:pPr>
-      <w:bookmarkStart w:id="74" w:name="_Toc102529058"/>
+      <w:bookmarkStart w:id="92" w:name="_Toc102529058"/>
+      <w:bookmarkStart w:id="93" w:name="_Toc103029945"/>
       <w:r>
         <w:t>3. Accomplishments</w:t>
       </w:r>
-      <w:bookmarkEnd w:id="74"/>
+      <w:bookmarkEnd w:id="92"/>
+      <w:bookmarkEnd w:id="93"/>
     </w:p>
     <w:p/>
     <w:p>
@@ -4326,13 +4456,7 @@
         <w:t>to</w:t>
       </w:r>
       <w:r>
-        <w:t xml:space="preserve"> describe which level it leads to, </w:t>
-      </w:r>
-      <w:r>
-        <w:t>with the first level being Level 1 and the final level being Level 6</w:t>
-      </w:r>
-      <w:r>
-        <w:t xml:space="preserve">. This is not only useful for transporting the player to the correct level, but also for spawning the player </w:t>
+        <w:t xml:space="preserve"> describe which level it leads to, with the first level being Level 1 and the final level being Level 6. This is not only useful for transporting the player to the correct level, but also for spawning the player </w:t>
       </w:r>
       <w:r>
         <w:t>character at</w:t>
@@ -4373,12 +4497,14 @@
       <w:pPr>
         <w:pStyle w:val="Heading2"/>
       </w:pPr>
-      <w:bookmarkStart w:id="75" w:name="_Toc102529059"/>
+      <w:bookmarkStart w:id="94" w:name="_Toc102529059"/>
+      <w:bookmarkStart w:id="95" w:name="_Toc103029946"/>
       <w:r>
         <w:lastRenderedPageBreak/>
         <w:t>4. Goals</w:t>
       </w:r>
-      <w:bookmarkEnd w:id="75"/>
+      <w:bookmarkEnd w:id="94"/>
+      <w:bookmarkEnd w:id="95"/>
     </w:p>
     <w:p/>
     <w:p>
@@ -4429,11 +4555,13 @@
       <w:pPr>
         <w:pStyle w:val="Heading2"/>
       </w:pPr>
-      <w:bookmarkStart w:id="76" w:name="_Toc102529060"/>
+      <w:bookmarkStart w:id="96" w:name="_Toc102529060"/>
+      <w:bookmarkStart w:id="97" w:name="_Toc103029947"/>
       <w:r>
         <w:t>5. Experience</w:t>
       </w:r>
-      <w:bookmarkEnd w:id="76"/>
+      <w:bookmarkEnd w:id="96"/>
+      <w:bookmarkEnd w:id="97"/>
     </w:p>
     <w:p/>
     <w:p>
@@ -4462,54 +4590,731 @@
     <w:p/>
     <w:p/>
     <w:p/>
+    <w:p/>
+    <w:p>
+      <w:pPr>
+        <w:pStyle w:val="Heading1"/>
+      </w:pPr>
+      <w:bookmarkStart w:id="98" w:name="_Toc103029948"/>
+      <w:r>
+        <w:lastRenderedPageBreak/>
+        <w:t>VI. Phase 3</w:t>
+      </w:r>
+      <w:bookmarkEnd w:id="98"/>
+    </w:p>
+    <w:p/>
+    <w:p>
+      <w:r>
+        <w:rPr>
+          <w:b/>
+          <w:bCs/>
+        </w:rPr>
+        <w:t>Date</w:t>
+      </w:r>
+      <w:r>
+        <w:t>: 5/</w:t>
+      </w:r>
+      <w:r>
+        <w:t>9</w:t>
+      </w:r>
+      <w:r>
+        <w:t>/2022</w:t>
+      </w:r>
+    </w:p>
+    <w:p>
+      <w:r>
+        <w:rPr>
+          <w:b/>
+          <w:bCs/>
+        </w:rPr>
+        <w:t>Version</w:t>
+      </w:r>
+      <w:r>
+        <w:t>: Halex</w:t>
+      </w:r>
+      <w:r>
+        <w:t xml:space="preserve"> 1</w:t>
+      </w:r>
+      <w:r>
+        <w:t>.</w:t>
+      </w:r>
+      <w:r>
+        <w:t>0</w:t>
+      </w:r>
+      <w:r>
+        <w:t>.0.0</w:t>
+      </w:r>
+    </w:p>
+    <w:p/>
+    <w:p>
+      <w:pPr>
+        <w:pStyle w:val="Heading2"/>
+      </w:pPr>
+      <w:bookmarkStart w:id="99" w:name="_Toc103029949"/>
+      <w:r>
+        <w:t>1. Objectives</w:t>
+      </w:r>
+      <w:bookmarkEnd w:id="99"/>
+    </w:p>
+    <w:p/>
+    <w:p>
+      <w:r>
+        <w:t xml:space="preserve">Per the previous report, our objectives for the </w:t>
+      </w:r>
+      <w:r>
+        <w:t>third</w:t>
+      </w:r>
+      <w:r>
+        <w:t xml:space="preserve"> phase include:</w:t>
+      </w:r>
+    </w:p>
+    <w:p>
+      <w:pPr>
+        <w:pStyle w:val="ListParagraph"/>
+        <w:numPr>
+          <w:ilvl w:val="0"/>
+          <w:numId w:val="2"/>
+        </w:numPr>
+      </w:pPr>
+      <w:r>
+        <w:t>Implement collision detection to inhibit players from moving through walls or over edges.</w:t>
+      </w:r>
+    </w:p>
+    <w:p>
+      <w:pPr>
+        <w:pStyle w:val="ListParagraph"/>
+        <w:numPr>
+          <w:ilvl w:val="0"/>
+          <w:numId w:val="2"/>
+        </w:numPr>
+      </w:pPr>
+      <w:r>
+        <w:t>Create a main menu and victory screen for when the player reaches the final room in Level 6</w:t>
+      </w:r>
+      <w:r>
+        <w:t>VII</w:t>
+      </w:r>
+    </w:p>
+    <w:p>
+      <w:pPr>
+        <w:pStyle w:val="ListParagraph"/>
+      </w:pPr>
+    </w:p>
+    <w:p>
+      <w:pPr>
+        <w:pStyle w:val="Heading2"/>
+      </w:pPr>
+      <w:bookmarkStart w:id="100" w:name="_Toc103029950"/>
+      <w:r>
+        <w:t>2. Progress</w:t>
+      </w:r>
+      <w:bookmarkEnd w:id="100"/>
+    </w:p>
+    <w:p/>
+    <w:p>
+      <w:r>
+        <w:t>In the game’s current state, both objectives have been accomplished. The game is now a feature-complete maze-exploration game</w:t>
+      </w:r>
+      <w:r>
+        <w:t>!</w:t>
+      </w:r>
+    </w:p>
+    <w:p>
+      <w:r>
+        <w:t>It seems I was too ambitious in my initial description of</w:t>
+      </w:r>
+      <w:r>
+        <w:t xml:space="preserve"> this project</w:t>
+      </w:r>
+      <w:r>
+        <w:t xml:space="preserve">. </w:t>
+      </w:r>
+      <w:r>
+        <w:t>As mentioned</w:t>
+      </w:r>
+      <w:r>
+        <w:t xml:space="preserve"> previously</w:t>
+      </w:r>
+      <w:r>
+        <w:t xml:space="preserve">, the game cannot be considered a Soulslike because there are no challenging enemies to battle. Furthermore, the game cannot be considered a Metroidvania because there are no special abilities for the player to </w:t>
+      </w:r>
+      <w:r>
+        <w:t>wield</w:t>
+      </w:r>
+      <w:r>
+        <w:t xml:space="preserve">. </w:t>
+      </w:r>
+      <w:r>
+        <w:t xml:space="preserve">Like most game developers, I have not delivered on all of my promises. </w:t>
+      </w:r>
+      <w:r>
+        <w:t xml:space="preserve">However, I believe this project is still unique because there </w:t>
+      </w:r>
+      <w:r>
+        <w:t>are</w:t>
+      </w:r>
+      <w:r>
+        <w:t xml:space="preserve"> no top-down maze-exploration games</w:t>
+      </w:r>
+      <w:r>
+        <w:t xml:space="preserve"> like this</w:t>
+      </w:r>
+      <w:r>
+        <w:t xml:space="preserve"> </w:t>
+      </w:r>
+      <w:r>
+        <w:t xml:space="preserve">implemented in Haskell. </w:t>
+      </w:r>
+    </w:p>
+    <w:p>
+      <w:r>
+        <w:t xml:space="preserve">I hope that this project will bridge the gap between game developers and functional programmers. Because the source code is openly available on GitHub, and the creation of the game was chronicled in this report, this project can be studied by both kinds of Computer Scientists </w:t>
+      </w:r>
+      <w:r>
+        <w:t>so they may be inspired to pursue their own projects. For this reason, I consider this project to still be useful.</w:t>
+      </w:r>
+    </w:p>
+    <w:p>
+      <w:r>
+        <w:t xml:space="preserve">Perhaps the most important achievement of this project was </w:t>
+      </w:r>
+      <w:r>
+        <w:t xml:space="preserve">simply </w:t>
+      </w:r>
+      <w:r>
+        <w:t xml:space="preserve">the functional implementation of a </w:t>
+      </w:r>
+      <w:r>
+        <w:t>video game.</w:t>
+      </w:r>
+      <w:r>
+        <w:t xml:space="preserve"> </w:t>
+      </w:r>
+      <w:r>
+        <w:t>This game is essentially an</w:t>
+      </w:r>
+      <w:r>
+        <w:t xml:space="preserve"> interactive state machine</w:t>
+      </w:r>
+      <w:r>
+        <w:t xml:space="preserve"> which </w:t>
+      </w:r>
+      <w:r>
+        <w:t>display</w:t>
+      </w:r>
+      <w:r>
+        <w:t>s</w:t>
+      </w:r>
+      <w:r>
+        <w:t xml:space="preserve"> graphics</w:t>
+      </w:r>
+      <w:r>
+        <w:t xml:space="preserve"> </w:t>
+      </w:r>
+      <w:r>
+        <w:t>and</w:t>
+      </w:r>
+      <w:r>
+        <w:t xml:space="preserve"> </w:t>
+      </w:r>
+      <w:r>
+        <w:t>acce</w:t>
+      </w:r>
+      <w:r>
+        <w:t>pts</w:t>
+      </w:r>
+      <w:r>
+        <w:t xml:space="preserve"> user and file input,</w:t>
+      </w:r>
+      <w:r>
+        <w:t xml:space="preserve"> and it was</w:t>
+      </w:r>
+      <w:r>
+        <w:t xml:space="preserve"> written in a language that </w:t>
+      </w:r>
+      <w:r>
+        <w:t xml:space="preserve">forbids </w:t>
+      </w:r>
+      <w:r>
+        <w:t xml:space="preserve">changing state, </w:t>
+      </w:r>
+      <w:r>
+        <w:t>prides itself on avoiding</w:t>
+      </w:r>
+      <w:r>
+        <w:t xml:space="preserve"> side-effects, and guards against the impurity of input processing.</w:t>
+      </w:r>
+      <w:r>
+        <w:t xml:space="preserve"> I believe the functional approach to game development is demonstrated well in this project.</w:t>
+      </w:r>
+    </w:p>
+    <w:p/>
+    <w:p/>
+    <w:p/>
+    <w:p/>
+    <w:p>
+      <w:pPr>
+        <w:pStyle w:val="Heading2"/>
+      </w:pPr>
+      <w:bookmarkStart w:id="101" w:name="_Toc103029951"/>
+      <w:r>
+        <w:lastRenderedPageBreak/>
+        <w:t>3. Accomplishments</w:t>
+      </w:r>
+      <w:bookmarkEnd w:id="101"/>
+    </w:p>
+    <w:p/>
+    <w:p>
+      <w:r>
+        <w:t xml:space="preserve">The major accomplishment of this final phase was a clever implementation of collision checking. Collision checking occurs in the function that updates the player character. If the player presses the button to move North, but this </w:t>
+      </w:r>
+      <w:r>
+        <w:t xml:space="preserve">movement </w:t>
+      </w:r>
+      <w:r>
+        <w:t xml:space="preserve">would collide the character with a structure or an edge, the update function forbids this movement. </w:t>
+      </w:r>
+    </w:p>
+    <w:p>
+      <w:r>
+        <w:t xml:space="preserve">Boundaries can be outlined in a text file similar to how levels are designed, and collision tiles can be placed anywhere. This would allow for invisible barriers and secret passages through seemingly solid surfaces, which would create very crafty mazes to be explored. However, I did not include any secrets in the actual game world. </w:t>
+      </w:r>
+    </w:p>
+    <w:p>
+      <w:r>
+        <w:t>To ensure the player character remains fixed at the center of the screen, when the player presses a movement key, the game world itself is translated around a stationary character whom remains at the central origin point. This gives the illusion of the viewport following the character as she walks. However, when implementing the collision tiles, I did not want to waste processing power updating the positions of a huge array of invisible tiles, so I opted for a different strategy.</w:t>
+      </w:r>
+    </w:p>
+    <w:p>
+      <w:r>
+        <w:t xml:space="preserve">When the player moves, although the character is always drawn at the origin, the Player ADT has its x and y coordinate fields altered. These coordinates are used to check if the character is intersecting with a collision tile. As a result, we do not have to update or move any of the collision tiles because the player character will come to them rather than the collision tiles moving to the player. This saves much processing power and does not disturb the visuals of the game, because the collision tiles are invisible. </w:t>
+      </w:r>
+    </w:p>
+    <w:p/>
+    <w:p>
+      <w:pPr>
+        <w:pStyle w:val="Heading2"/>
+      </w:pPr>
+      <w:bookmarkStart w:id="102" w:name="_Toc103029952"/>
+      <w:r>
+        <w:t xml:space="preserve">4. </w:t>
+      </w:r>
+      <w:r>
+        <w:t>Future Work</w:t>
+      </w:r>
+      <w:bookmarkEnd w:id="102"/>
+    </w:p>
+    <w:p/>
+    <w:p>
+      <w:r>
+        <w:t xml:space="preserve">With this final report, Halex is now a feature-complete functional video game, and has passed into version 1.0.0.0. Further development may be conducted by myself or another programmer outside the scope of this project. My implementation may serve as the springboard for a different video game. The game assets could even be used in a similar game written in a different language. There are many paths that Halex may take from here, and I feel the artwork presented at the conclusion of the game reflects this sentiment well. </w:t>
+      </w:r>
+    </w:p>
+    <w:p>
+      <w:r>
+        <w:t>Opportunities for further work include</w:t>
+      </w:r>
+      <w:r>
+        <w:t>:</w:t>
+      </w:r>
+    </w:p>
+    <w:p>
+      <w:pPr>
+        <w:pStyle w:val="ListParagraph"/>
+        <w:numPr>
+          <w:ilvl w:val="0"/>
+          <w:numId w:val="2"/>
+        </w:numPr>
+      </w:pPr>
+      <w:r>
+        <w:t>Create enemies that challenge the player’s journey.</w:t>
+      </w:r>
+    </w:p>
+    <w:p>
+      <w:pPr>
+        <w:pStyle w:val="ListParagraph"/>
+        <w:numPr>
+          <w:ilvl w:val="0"/>
+          <w:numId w:val="2"/>
+        </w:numPr>
+      </w:pPr>
+      <w:r>
+        <w:t>Create abilities that the player can discover and use to aid in exploration.</w:t>
+      </w:r>
+    </w:p>
+    <w:p>
+      <w:pPr>
+        <w:pStyle w:val="ListParagraph"/>
+        <w:numPr>
+          <w:ilvl w:val="0"/>
+          <w:numId w:val="2"/>
+        </w:numPr>
+      </w:pPr>
+      <w:r>
+        <w:t>Create a larger game world featuring more maps.</w:t>
+      </w:r>
+    </w:p>
+    <w:p>
+      <w:pPr>
+        <w:pStyle w:val="ListParagraph"/>
+        <w:numPr>
+          <w:ilvl w:val="0"/>
+          <w:numId w:val="2"/>
+        </w:numPr>
+      </w:pPr>
+      <w:r>
+        <w:t xml:space="preserve">Design more types of structures and decorations (the engine supports 16 of each). </w:t>
+      </w:r>
+    </w:p>
+    <w:p>
+      <w:pPr>
+        <w:pStyle w:val="ListParagraph"/>
+        <w:numPr>
+          <w:ilvl w:val="0"/>
+          <w:numId w:val="2"/>
+        </w:numPr>
+      </w:pPr>
+      <w:r>
+        <w:t>Upgrade the level editor from text-based to image-based to levels can be drawn in bitmaps.</w:t>
+      </w:r>
+    </w:p>
+    <w:p>
+      <w:pPr>
+        <w:pStyle w:val="ListParagraph"/>
+        <w:numPr>
+          <w:ilvl w:val="0"/>
+          <w:numId w:val="2"/>
+        </w:numPr>
+      </w:pPr>
+      <w:r>
+        <w:t>Upgrade the codebase to rely more heavily on monadic solutions.</w:t>
+      </w:r>
+      <w:r>
+        <w:t xml:space="preserve"> </w:t>
+      </w:r>
+    </w:p>
+    <w:p>
+      <w:pPr>
+        <w:pStyle w:val="ListParagraph"/>
+        <w:numPr>
+          <w:ilvl w:val="0"/>
+          <w:numId w:val="2"/>
+        </w:numPr>
+      </w:pPr>
+      <w:r>
+        <w:t>Present a more detailed story for Halex to create a compelling player experience.</w:t>
+      </w:r>
+    </w:p>
+    <w:p/>
+    <w:p>
+      <w:pPr>
+        <w:pStyle w:val="Heading1"/>
+      </w:pPr>
+      <w:bookmarkStart w:id="103" w:name="_Toc103029953"/>
+      <w:r>
+        <w:lastRenderedPageBreak/>
+        <w:t>VII</w:t>
+      </w:r>
+      <w:r>
+        <w:t xml:space="preserve">. </w:t>
+      </w:r>
+      <w:r>
+        <w:t>Conclusion</w:t>
+      </w:r>
+      <w:bookmarkEnd w:id="103"/>
+    </w:p>
+    <w:p/>
+    <w:p>
+      <w:r>
+        <w:t xml:space="preserve">The </w:t>
+      </w:r>
+      <w:r>
+        <w:t>question awaiting at the end of this endeavor ask</w:t>
+      </w:r>
+      <w:r>
+        <w:t>s</w:t>
+      </w:r>
+      <w:r>
+        <w:t xml:space="preserve"> about the advantage of writing a video game in a functional language. </w:t>
+      </w:r>
+      <w:r>
+        <w:t>After completing this journey, I</w:t>
+      </w:r>
+      <w:r>
+        <w:t xml:space="preserve"> believe</w:t>
+      </w:r>
+      <w:r>
+        <w:t xml:space="preserve"> t</w:t>
+      </w:r>
+      <w:r>
+        <w:t xml:space="preserve">here is no advantage. Because a video game </w:t>
+      </w:r>
+      <w:r>
+        <w:t xml:space="preserve">by </w:t>
+      </w:r>
+      <w:r>
+        <w:t>nature is</w:t>
+      </w:r>
+      <w:r>
+        <w:t xml:space="preserve"> opposed to the pillars of functional programming, it seems</w:t>
+      </w:r>
+      <w:r>
+        <w:t xml:space="preserve"> the</w:t>
+      </w:r>
+      <w:r>
+        <w:t xml:space="preserve"> functional approach offers more inconvenience than advantage.</w:t>
+      </w:r>
+      <w:r>
+        <w:t xml:space="preserve"> </w:t>
+      </w:r>
+      <w:r>
+        <w:t>While this project was rewarding, it was also immensely challenging</w:t>
+      </w:r>
+      <w:r>
+        <w:t xml:space="preserve"> in ways</w:t>
+      </w:r>
+      <w:r>
+        <w:t xml:space="preserve"> that felt unnecessary</w:t>
+      </w:r>
+      <w:r>
+        <w:t xml:space="preserve">. </w:t>
+      </w:r>
+      <w:r>
+        <w:t>An imperative language is better suited to this task.</w:t>
+      </w:r>
+    </w:p>
+    <w:p>
+      <w:r>
+        <w:t>One may argue that there are always easier ways to make games. With the advent of powerful and popular game engines like Unity, Unreal, and CryEngine, people with budding programming experience can realize their vision through beautiful games that can be implemented with ease. Yoyogames, the company that maintains the GameMaker engine, has strived for people to be able to make games without writing a single line of code. This was a promise vaguely realized when I used GameMaker as a child, but in recent times their vow has become</w:t>
+      </w:r>
+      <w:r>
+        <w:t xml:space="preserve"> greatly</w:t>
+      </w:r>
+      <w:r>
+        <w:t xml:space="preserve"> potent. Making games cannot be easy enough. </w:t>
+      </w:r>
+    </w:p>
+    <w:p>
+      <w:r>
+        <w:t xml:space="preserve">But programmers are like artists in that they do not pursue ease, but rather the passionate and often </w:t>
+      </w:r>
+      <w:r>
+        <w:t>painful</w:t>
+      </w:r>
+      <w:r>
+        <w:t xml:space="preserve"> realization of a vision. There is a concept in game design </w:t>
+      </w:r>
+      <w:r>
+        <w:t>dubbed</w:t>
+      </w:r>
+      <w:r>
+        <w:t xml:space="preserve"> </w:t>
+      </w:r>
+      <w:r>
+        <w:t>“</w:t>
+      </w:r>
+      <w:r>
+        <w:t>restricted creativity</w:t>
+      </w:r>
+      <w:r>
+        <w:t>”</w:t>
+      </w:r>
+      <w:r>
+        <w:t xml:space="preserve"> which </w:t>
+      </w:r>
+      <w:r>
+        <w:t>teaches</w:t>
+      </w:r>
+      <w:r>
+        <w:t xml:space="preserve"> that artists who choose challenging or limiting techniques will create better work than what would be possible after embracing the latest luxuries. This is why many </w:t>
+      </w:r>
+      <w:r>
+        <w:t xml:space="preserve">people </w:t>
+      </w:r>
+      <w:r>
+        <w:t xml:space="preserve">suggest that games were </w:t>
+      </w:r>
+      <w:r>
+        <w:t>made</w:t>
+      </w:r>
+      <w:r>
+        <w:t xml:space="preserve"> better </w:t>
+      </w:r>
+      <w:r>
+        <w:t>in the past compared to modern times.</w:t>
+      </w:r>
+    </w:p>
+    <w:p>
+      <w:r>
+        <w:t xml:space="preserve">In the early days of game development, memory limitations forced </w:t>
+      </w:r>
+      <w:r>
+        <w:t>background music</w:t>
+      </w:r>
+      <w:r>
+        <w:t xml:space="preserve"> to have only </w:t>
+      </w:r>
+      <w:r>
+        <w:t>a few</w:t>
+      </w:r>
+      <w:r>
+        <w:t xml:space="preserve"> note</w:t>
+      </w:r>
+      <w:r>
+        <w:t>s in</w:t>
+      </w:r>
+      <w:r>
+        <w:t xml:space="preserve"> polyphony, </w:t>
+      </w:r>
+      <w:r>
+        <w:t>which resulted</w:t>
+      </w:r>
+      <w:r>
+        <w:t xml:space="preserve"> in the iconic chiptune genre. Sprites could only have a few colors, resulting in the </w:t>
+      </w:r>
+      <w:r>
+        <w:t>timeless</w:t>
+      </w:r>
+      <w:r>
+        <w:t xml:space="preserve"> designs of </w:t>
+      </w:r>
+      <w:r>
+        <w:t xml:space="preserve">characters like </w:t>
+      </w:r>
+      <w:r>
+        <w:t xml:space="preserve">Mario and Donkey Kong. </w:t>
+      </w:r>
+      <w:r>
+        <w:t xml:space="preserve">Even the creators of Metroid faced </w:t>
+      </w:r>
+      <w:r>
+        <w:t>tremendous</w:t>
+      </w:r>
+      <w:r>
+        <w:t xml:space="preserve"> difficulties as they worked in the 1980s, and </w:t>
+      </w:r>
+      <w:r>
+        <w:t xml:space="preserve">begat </w:t>
+      </w:r>
+      <w:r>
+        <w:t xml:space="preserve">a work of genius that changed popular culture forever. </w:t>
+      </w:r>
+      <w:r>
+        <w:t>The greatest gifts may arrive in the smallest packages.</w:t>
+      </w:r>
+    </w:p>
+    <w:p>
+      <w:r>
+        <w:t>Th</w:t>
+      </w:r>
+      <w:r>
+        <w:t>at</w:t>
+      </w:r>
+      <w:r>
+        <w:t xml:space="preserve"> is why I am proud to have furthered the unity between game development and functional programming. Although my contribution is miniscule given this grand perspective, Halex remains a magnificent learning experience that has forged me into a better game developer by imposing limitations and compelling my creativity to outwit my restrictions. As I developed the game, so to</w:t>
+      </w:r>
+      <w:r>
+        <w:t>o</w:t>
+      </w:r>
+      <w:r>
+        <w:t xml:space="preserve"> did the game develop me. And I am all the more grateful to have been given this opportunity. Thank you.</w:t>
+      </w:r>
+      <w:r>
+        <w:t xml:space="preserve"> </w:t>
+      </w:r>
+    </w:p>
+    <w:p/>
+    <w:p>
+      <w:pPr>
+        <w:jc w:val="center"/>
+      </w:pPr>
+      <w:r>
+        <w:rPr>
+          <w:noProof/>
+        </w:rPr>
+        <w:drawing>
+          <wp:inline distT="0" distB="0" distL="0" distR="0" wp14:anchorId="347F2383" wp14:editId="41FC651C">
+            <wp:extent cx="4781550" cy="1968814"/>
+            <wp:effectExtent l="0" t="0" r="0" b="0"/>
+            <wp:docPr id="9" name="Picture 9"/>
+            <wp:cNvGraphicFramePr>
+              <a:graphicFrameLocks xmlns:a="http://schemas.openxmlformats.org/drawingml/2006/main" noChangeAspect="1"/>
+            </wp:cNvGraphicFramePr>
+            <a:graphic xmlns:a="http://schemas.openxmlformats.org/drawingml/2006/main">
+              <a:graphicData uri="http://schemas.openxmlformats.org/drawingml/2006/picture">
+                <pic:pic xmlns:pic="http://schemas.openxmlformats.org/drawingml/2006/picture">
+                  <pic:nvPicPr>
+                    <pic:cNvPr id="9" name="Picture 9"/>
+                    <pic:cNvPicPr/>
+                  </pic:nvPicPr>
+                  <pic:blipFill>
+                    <a:blip r:embed="rId38">
+                      <a:extLst>
+                        <a:ext uri="{28A0092B-C50C-407E-A947-70E740481C1C}">
+                          <a14:useLocalDpi xmlns:a14="http://schemas.microsoft.com/office/drawing/2010/main" val="0"/>
+                        </a:ext>
+                      </a:extLst>
+                    </a:blip>
+                    <a:stretch>
+                      <a:fillRect/>
+                    </a:stretch>
+                  </pic:blipFill>
+                  <pic:spPr>
+                    <a:xfrm>
+                      <a:off x="0" y="0"/>
+                      <a:ext cx="4806171" cy="1978952"/>
+                    </a:xfrm>
+                    <a:prstGeom prst="rect">
+                      <a:avLst/>
+                    </a:prstGeom>
+                  </pic:spPr>
+                </pic:pic>
+              </a:graphicData>
+            </a:graphic>
+          </wp:inline>
+        </w:drawing>
+      </w:r>
+    </w:p>
     <w:p>
       <w:pPr>
         <w:pStyle w:val="Heading1"/>
         <w:jc w:val="center"/>
       </w:pPr>
-      <w:bookmarkStart w:id="77" w:name="_Toc102529061"/>
+      <w:bookmarkStart w:id="104" w:name="_Toc103029954"/>
       <w:r>
         <w:lastRenderedPageBreak/>
         <w:t>References</w:t>
       </w:r>
-      <w:bookmarkEnd w:id="77"/>
-    </w:p>
-    <w:p>
-      <w:pPr>
-        <w:pStyle w:val="NoSpacing"/>
-      </w:pPr>
-    </w:p>
-    <w:p>
-      <w:pPr>
-        <w:pStyle w:val="NoSpacing"/>
-      </w:pPr>
-    </w:p>
-    <w:p>
-      <w:pPr>
-        <w:pStyle w:val="NoSpacing"/>
-      </w:pPr>
-    </w:p>
-    <w:p>
-      <w:pPr>
-        <w:pStyle w:val="NoSpacing"/>
-      </w:pPr>
-      <w:r>
-        <w:t xml:space="preserve">1. Andrew </w:t>
-      </w:r>
-      <w:proofErr w:type="spellStart"/>
-      <w:r>
-        <w:t>Gibiansky</w:t>
-      </w:r>
-      <w:proofErr w:type="spellEnd"/>
-      <w:r>
-        <w:t>. “Making Your First Haskell Application (with Gloss)”</w:t>
-      </w:r>
-    </w:p>
-    <w:p>
-      <w:pPr>
-        <w:pStyle w:val="NoSpacing"/>
-      </w:pPr>
-      <w:hyperlink r:id="rId38" w:history="1">
+      <w:bookmarkEnd w:id="104"/>
+    </w:p>
+    <w:p>
+      <w:pPr>
+        <w:pStyle w:val="NoSpacing"/>
+      </w:pPr>
+    </w:p>
+    <w:p>
+      <w:pPr>
+        <w:pStyle w:val="NoSpacing"/>
+      </w:pPr>
+    </w:p>
+    <w:p>
+      <w:pPr>
+        <w:pStyle w:val="NoSpacing"/>
+      </w:pPr>
+    </w:p>
+    <w:p>
+      <w:pPr>
+        <w:pStyle w:val="NoSpacing"/>
+      </w:pPr>
+      <w:r>
+        <w:t>1. Andrew Gibiansky. “Making Your First Haskell Application (with Gloss)”</w:t>
+      </w:r>
+    </w:p>
+    <w:p>
+      <w:pPr>
+        <w:pStyle w:val="NoSpacing"/>
+      </w:pPr>
+      <w:hyperlink r:id="rId39" w:history="1">
         <w:r>
           <w:rPr>
             <w:rStyle w:val="Hyperlink"/>
@@ -4543,7 +5348,7 @@
       <w:pPr>
         <w:pStyle w:val="NoSpacing"/>
       </w:pPr>
-      <w:hyperlink r:id="rId39" w:history="1">
+      <w:hyperlink r:id="rId40" w:history="1">
         <w:r>
           <w:rPr>
             <w:rStyle w:val="Hyperlink"/>
@@ -4574,7 +5379,7 @@
       <w:pPr>
         <w:pStyle w:val="NoSpacing"/>
       </w:pPr>
-      <w:hyperlink r:id="rId40" w:history="1">
+      <w:hyperlink r:id="rId41" w:history="1">
         <w:r>
           <w:rPr>
             <w:rStyle w:val="Hyperlink"/>
@@ -4608,7 +5413,7 @@
           <w:rStyle w:val="Hyperlink"/>
         </w:rPr>
       </w:pPr>
-      <w:hyperlink r:id="rId41" w:history="1">
+      <w:hyperlink r:id="rId42" w:history="1">
         <w:r>
           <w:rPr>
             <w:rStyle w:val="Hyperlink"/>
@@ -4639,7 +5444,7 @@
       <w:pPr>
         <w:pStyle w:val="NoSpacing"/>
       </w:pPr>
-      <w:hyperlink r:id="rId42" w:history="1">
+      <w:hyperlink r:id="rId43" w:history="1">
         <w:r>
           <w:rPr>
             <w:rStyle w:val="Hyperlink"/>
@@ -4676,7 +5481,7 @@
       <w:pPr>
         <w:pStyle w:val="NoSpacing"/>
       </w:pPr>
-      <w:hyperlink r:id="rId43" w:history="1">
+      <w:hyperlink r:id="rId44" w:history="1">
         <w:r>
           <w:rPr>
             <w:rStyle w:val="Hyperlink"/>
@@ -4703,22 +5508,14 @@
         <w:t>7. H</w:t>
       </w:r>
       <w:r>
-        <w:t xml:space="preserve">askell.org. </w:t>
-      </w:r>
-      <w:proofErr w:type="spellStart"/>
-      <w:r>
-        <w:t>JuicyPixels</w:t>
-      </w:r>
-      <w:proofErr w:type="spellEnd"/>
-      <w:r>
-        <w:t xml:space="preserve"> Library</w:t>
-      </w:r>
-    </w:p>
-    <w:p>
-      <w:pPr>
-        <w:pStyle w:val="NoSpacing"/>
-      </w:pPr>
-      <w:hyperlink r:id="rId44" w:history="1">
+        <w:t>askell.org. JuicyPixels Library</w:t>
+      </w:r>
+    </w:p>
+    <w:p>
+      <w:pPr>
+        <w:pStyle w:val="NoSpacing"/>
+      </w:pPr>
+      <w:hyperlink r:id="rId45" w:history="1">
         <w:r>
           <w:rPr>
             <w:rStyle w:val="Hyperlink"/>
@@ -4752,7 +5549,7 @@
       <w:pPr>
         <w:pStyle w:val="NoSpacing"/>
       </w:pPr>
-      <w:hyperlink r:id="rId45" w:history="1">
+      <w:hyperlink r:id="rId46" w:history="1">
         <w:r>
           <w:rPr>
             <w:rStyle w:val="Hyperlink"/>
@@ -4789,7 +5586,7 @@
       <w:pPr>
         <w:pStyle w:val="NoSpacing"/>
       </w:pPr>
-      <w:hyperlink r:id="rId46" w:history="1">
+      <w:hyperlink r:id="rId47" w:history="1">
         <w:r>
           <w:rPr>
             <w:rStyle w:val="Hyperlink"/>
@@ -4826,7 +5623,7 @@
       <w:pPr>
         <w:pStyle w:val="NoSpacing"/>
       </w:pPr>
-      <w:hyperlink r:id="rId47" w:history="1">
+      <w:hyperlink r:id="rId48" w:history="1">
         <w:r>
           <w:rPr>
             <w:rStyle w:val="Hyperlink"/>
@@ -4863,7 +5660,7 @@
       <w:pPr>
         <w:pStyle w:val="NoSpacing"/>
       </w:pPr>
-      <w:hyperlink r:id="rId48" w:history="1">
+      <w:hyperlink r:id="rId49" w:history="1">
         <w:r>
           <w:rPr>
             <w:rStyle w:val="Hyperlink"/>
@@ -4893,7 +5690,7 @@
       <w:pPr>
         <w:pStyle w:val="NoSpacing"/>
       </w:pPr>
-      <w:hyperlink r:id="rId49" w:history="1">
+      <w:hyperlink r:id="rId50" w:history="1">
         <w:r>
           <w:rPr>
             <w:rStyle w:val="Hyperlink"/>
@@ -4934,7 +5731,7 @@
           <w:rStyle w:val="Hyperlink"/>
         </w:rPr>
       </w:pPr>
-      <w:hyperlink r:id="rId50" w:history="1">
+      <w:hyperlink r:id="rId51" w:history="1">
         <w:r>
           <w:rPr>
             <w:rStyle w:val="Hyperlink"/>
@@ -4958,15 +5755,7 @@
         <w:pStyle w:val="NoSpacing"/>
       </w:pPr>
       <w:r>
-        <w:t xml:space="preserve">14. John Slap. “Make You </w:t>
-      </w:r>
-      <w:proofErr w:type="gramStart"/>
-      <w:r>
-        <w:t>A</w:t>
-      </w:r>
-      <w:proofErr w:type="gramEnd"/>
-      <w:r>
-        <w:t xml:space="preserve"> Roguelike in Haskell for Greater Good”</w:t>
+        <w:t>14. John Slap. “Make You A Roguelike in Haskell for Greater Good”</w:t>
       </w:r>
     </w:p>
     <w:p>
@@ -4978,7 +5767,7 @@
           <w:u w:val="none"/>
         </w:rPr>
       </w:pPr>
-      <w:hyperlink r:id="rId51" w:history="1">
+      <w:hyperlink r:id="rId52" w:history="1">
         <w:r>
           <w:rPr>
             <w:rStyle w:val="Hyperlink"/>
@@ -5012,7 +5801,7 @@
       <w:pPr>
         <w:pStyle w:val="NoSpacing"/>
       </w:pPr>
-      <w:hyperlink r:id="rId52" w:history="1">
+      <w:hyperlink r:id="rId53" w:history="1">
         <w:r>
           <w:rPr>
             <w:rStyle w:val="Hyperlink"/>
@@ -5043,7 +5832,7 @@
       <w:pPr>
         <w:pStyle w:val="NoSpacing"/>
       </w:pPr>
-      <w:hyperlink r:id="rId53" w:history="1">
+      <w:hyperlink r:id="rId54" w:history="1">
         <w:r>
           <w:rPr>
             <w:rStyle w:val="Hyperlink"/>
@@ -5084,7 +5873,7 @@
       <w:pPr>
         <w:pStyle w:val="NoSpacing"/>
       </w:pPr>
-      <w:hyperlink r:id="rId54" w:history="1">
+      <w:hyperlink r:id="rId55" w:history="1">
         <w:r>
           <w:rPr>
             <w:rStyle w:val="Hyperlink"/>
@@ -5111,15 +5900,7 @@
         <w:t xml:space="preserve">18. </w:t>
       </w:r>
       <w:r>
-        <w:t xml:space="preserve">Quora via Claudia </w:t>
-      </w:r>
-      <w:proofErr w:type="spellStart"/>
-      <w:r>
-        <w:t>Doppioslash</w:t>
-      </w:r>
-      <w:proofErr w:type="spellEnd"/>
-      <w:r>
-        <w:t>. “Is Haskell used in video game programming”</w:t>
+        <w:t>Quora via Claudia Doppioslash. “Is Haskell used in video game programming”</w:t>
       </w:r>
     </w:p>
     <w:p>
@@ -5129,7 +5910,7 @@
           <w:rStyle w:val="Hyperlink"/>
         </w:rPr>
       </w:pPr>
-      <w:hyperlink r:id="rId55" w:history="1">
+      <w:hyperlink r:id="rId56" w:history="1">
         <w:r>
           <w:rPr>
             <w:rStyle w:val="Hyperlink"/>
@@ -5166,7 +5947,7 @@
       <w:pPr>
         <w:pStyle w:val="NoSpacing"/>
       </w:pPr>
-      <w:hyperlink r:id="rId56" w:history="1">
+      <w:hyperlink r:id="rId57" w:history="1">
         <w:r>
           <w:rPr>
             <w:rStyle w:val="Hyperlink"/>
@@ -5193,30 +5974,14 @@
         <w:t xml:space="preserve">20. </w:t>
       </w:r>
       <w:r>
-        <w:t xml:space="preserve">YouTube via </w:t>
-      </w:r>
-      <w:proofErr w:type="spellStart"/>
-      <w:r>
-        <w:t>Kaviolalainen</w:t>
-      </w:r>
-      <w:proofErr w:type="spellEnd"/>
-      <w:r>
-        <w:t>. “</w:t>
-      </w:r>
-      <w:proofErr w:type="spellStart"/>
-      <w:r>
-        <w:t>LambdaCube</w:t>
-      </w:r>
-      <w:proofErr w:type="spellEnd"/>
-      <w:r>
-        <w:t xml:space="preserve"> 3D (Haskell rendering engine) – Quake 3 example – 2012-09-08”</w:t>
-      </w:r>
-    </w:p>
-    <w:p>
-      <w:pPr>
-        <w:pStyle w:val="NoSpacing"/>
-      </w:pPr>
-      <w:hyperlink r:id="rId57" w:history="1">
+        <w:t>YouTube via Kaviolalainen. “LambdaCube 3D (Haskell rendering engine) – Quake 3 example – 2012-09-08”</w:t>
+      </w:r>
+    </w:p>
+    <w:p>
+      <w:pPr>
+        <w:pStyle w:val="NoSpacing"/>
+      </w:pPr>
+      <w:hyperlink r:id="rId58" w:history="1">
         <w:r>
           <w:rPr>
             <w:rStyle w:val="Hyperlink"/>
@@ -5247,7 +6012,7 @@
       <w:pPr>
         <w:pStyle w:val="NoSpacing"/>
       </w:pPr>
-      <w:hyperlink r:id="rId58" w:history="1">
+      <w:hyperlink r:id="rId59" w:history="1">
         <w:r>
           <w:rPr>
             <w:rStyle w:val="Hyperlink"/>
@@ -5262,8 +6027,8 @@
       </w:pPr>
     </w:p>
     <w:sectPr>
-      <w:headerReference w:type="default" r:id="rId59"/>
-      <w:headerReference w:type="first" r:id="rId60"/>
+      <w:headerReference w:type="default" r:id="rId60"/>
+      <w:headerReference w:type="first" r:id="rId61"/>
       <w:pgSz w:w="12240" w:h="15840"/>
       <w:pgMar w:top="1440" w:right="1440" w:bottom="1440" w:left="1440" w:header="720" w:footer="720" w:gutter="0"/>
       <w:cols w:space="720"/>
@@ -6073,7 +6838,6 @@
     <w:next w:val="Normal"/>
     <w:link w:val="Heading3Char"/>
     <w:uiPriority w:val="9"/>
-    <w:semiHidden/>
     <w:unhideWhenUsed/>
     <w:qFormat/>
     <w:rsid w:val="00CE6030"/>
@@ -6093,7 +6857,6 @@
   <w:style w:type="character" w:default="1" w:styleId="DefaultParagraphFont">
     <w:name w:val="Default Paragraph Font"/>
     <w:uiPriority w:val="1"/>
-    <w:semiHidden/>
     <w:unhideWhenUsed/>
   </w:style>
   <w:style w:type="table" w:default="1" w:styleId="TableNormal">

</xml_diff>